<commit_message>
Added Info in Citavi
</commit_message>
<xml_diff>
--- a/hetsys_screenshare_seminararbeit.docx
+++ b/hetsys_screenshare_seminararbeit.docx
@@ -2,6 +2,8 @@
 <file path=word/document.xml><?xml version="1.0" encoding="utf-8"?>
 <w:document xmlns:wpc="http://schemas.microsoft.com/office/word/2010/wordprocessingCanvas" xmlns:mc="http://schemas.openxmlformats.org/markup-compatibility/2006" xmlns:o="urn:schemas-microsoft-com:office:office" xmlns:r="http://schemas.openxmlformats.org/officeDocument/2006/relationships" xmlns:m="http://schemas.openxmlformats.org/officeDocument/2006/math" xmlns:v="urn:schemas-microsoft-com:vml" xmlns:wp14="http://schemas.microsoft.com/office/word/2010/wordprocessingDrawing" xmlns:wp="http://schemas.openxmlformats.org/drawingml/2006/wordprocessingDrawing" xmlns:w10="urn:schemas-microsoft-com:office:word" xmlns:w="http://schemas.openxmlformats.org/wordprocessingml/2006/main" xmlns:w14="http://schemas.microsoft.com/office/word/2010/wordml" xmlns:w15="http://schemas.microsoft.com/office/word/2012/wordml" xmlns:wpg="http://schemas.microsoft.com/office/word/2010/wordprocessingGroup" xmlns:wpi="http://schemas.microsoft.com/office/word/2010/wordprocessingInk" xmlns:wne="http://schemas.microsoft.com/office/word/2006/wordml" xmlns:wps="http://schemas.microsoft.com/office/word/2010/wordprocessingShape" mc:Ignorable="w14 w15 wp14">
   <w:body>
+    <w:bookmarkStart w:id="0" w:name="_GoBack" w:displacedByCustomXml="next"/>
+    <w:bookmarkEnd w:id="0" w:displacedByCustomXml="next"/>
     <w:sdt>
       <w:sdtPr>
         <w:id w:val="-1197462019"/>
@@ -75,18 +77,8 @@
                         <w:sz w:val="24"/>
                         <w:szCs w:val="24"/>
                       </w:rPr>
-                      <w:t xml:space="preserve">FH </w:t>
+                      <w:t>FH Joanneum</w:t>
                     </w:r>
-                    <w:proofErr w:type="spellStart"/>
-                    <w:r>
-                      <w:rPr>
-                        <w:color w:val="2E74B5" w:themeColor="accent1" w:themeShade="BF"/>
-                        <w:sz w:val="24"/>
-                        <w:szCs w:val="24"/>
-                      </w:rPr>
-                      <w:t>Joanneum</w:t>
-                    </w:r>
-                    <w:proofErr w:type="spellEnd"/>
                   </w:p>
                 </w:tc>
               </w:sdtContent>
@@ -128,7 +120,6 @@
                         <w:szCs w:val="88"/>
                       </w:rPr>
                     </w:pPr>
-                    <w:proofErr w:type="spellStart"/>
                     <w:r>
                       <w:rPr>
                         <w:rFonts w:asciiTheme="majorHAnsi" w:eastAsiaTheme="majorEastAsia" w:hAnsiTheme="majorHAnsi" w:cstheme="majorBidi"/>
@@ -139,7 +130,6 @@
                       </w:rPr>
                       <w:t>Screensharing</w:t>
                     </w:r>
-                    <w:proofErr w:type="spellEnd"/>
                   </w:p>
                 </w:sdtContent>
               </w:sdt>
@@ -223,23 +213,13 @@
                         <w:szCs w:val="28"/>
                       </w:rPr>
                     </w:pPr>
-                    <w:proofErr w:type="spellStart"/>
                     <w:r>
                       <w:rPr>
                         <w:color w:val="5B9BD5" w:themeColor="accent1"/>
                         <w:sz w:val="28"/>
                         <w:szCs w:val="28"/>
                       </w:rPr>
-                      <w:t>Höffernig</w:t>
-                    </w:r>
-                    <w:proofErr w:type="spellEnd"/>
-                    <w:r>
-                      <w:rPr>
-                        <w:color w:val="5B9BD5" w:themeColor="accent1"/>
-                        <w:sz w:val="28"/>
-                        <w:szCs w:val="28"/>
-                      </w:rPr>
-                      <w:t xml:space="preserve"> Andreas, Mayerhofer Florian &amp; Pfeifer Kevin</w:t>
+                      <w:t>Höffernig Andreas, Mayerhofer Florian &amp; Pfeifer Kevin</w:t>
                     </w:r>
                   </w:p>
                 </w:sdtContent>
@@ -1085,12 +1065,12 @@
           <w:numId w:val="5"/>
         </w:numPr>
       </w:pPr>
-      <w:bookmarkStart w:id="0" w:name="_Toc442289908"/>
+      <w:bookmarkStart w:id="1" w:name="_Toc442289908"/>
       <w:r>
         <w:lastRenderedPageBreak/>
         <w:t>Abstract</w:t>
       </w:r>
-      <w:bookmarkEnd w:id="0"/>
+      <w:bookmarkEnd w:id="1"/>
     </w:p>
     <w:p>
       <w:pPr>
@@ -1107,87 +1087,33 @@
           <w:b/>
           <w:color w:val="FF0000"/>
         </w:rPr>
-        <w:t xml:space="preserve">Entweder den abgegebenen oder nach der </w:t>
-      </w:r>
-      <w:proofErr w:type="spellStart"/>
-      <w:r>
+        <w:t>Entweder den abgegebenen oder nach der seminararbeit  neu  formulieren</w:t>
+      </w:r>
+    </w:p>
+    <w:p>
+      <w:pPr>
+        <w:spacing w:line="360" w:lineRule="auto"/>
         <w:rPr>
           <w:rFonts w:ascii="Arial" w:hAnsi="Arial" w:cs="Arial"/>
           <w:b/>
           <w:color w:val="FF0000"/>
         </w:rPr>
-        <w:t>seminararbeit</w:t>
-      </w:r>
-      <w:proofErr w:type="spellEnd"/>
+      </w:pPr>
       <w:r>
         <w:rPr>
           <w:rFonts w:ascii="Arial" w:hAnsi="Arial" w:cs="Arial"/>
           <w:b/>
           <w:color w:val="FF0000"/>
         </w:rPr>
-        <w:t xml:space="preserve">  neu  formulieren</w:t>
-      </w:r>
-    </w:p>
-    <w:p>
-      <w:pPr>
-        <w:spacing w:line="360" w:lineRule="auto"/>
+        <w:t>Und links 3,5 cm abstand, sonst 3</w:t>
+      </w:r>
+      <w:r>
         <w:rPr>
           <w:rFonts w:ascii="Arial" w:hAnsi="Arial" w:cs="Arial"/>
           <w:b/>
           <w:color w:val="FF0000"/>
         </w:rPr>
-      </w:pPr>
-      <w:r>
-        <w:rPr>
-          <w:rFonts w:ascii="Arial" w:hAnsi="Arial" w:cs="Arial"/>
-          <w:b/>
-          <w:color w:val="FF0000"/>
-        </w:rPr>
-        <w:t>Und links 3,5 cm abstand, sonst 3</w:t>
-      </w:r>
-      <w:r>
-        <w:rPr>
-          <w:rFonts w:ascii="Arial" w:hAnsi="Arial" w:cs="Arial"/>
-          <w:b/>
-          <w:color w:val="FF0000"/>
-        </w:rPr>
-        <w:t xml:space="preserve"> - erst am </w:t>
-      </w:r>
-      <w:proofErr w:type="spellStart"/>
-      <w:r>
-        <w:rPr>
-          <w:rFonts w:ascii="Arial" w:hAnsi="Arial" w:cs="Arial"/>
-          <w:b/>
-          <w:color w:val="FF0000"/>
-        </w:rPr>
-        <w:t>schluss</w:t>
-      </w:r>
-      <w:proofErr w:type="spellEnd"/>
-      <w:r>
-        <w:rPr>
-          <w:rFonts w:ascii="Arial" w:hAnsi="Arial" w:cs="Arial"/>
-          <w:b/>
-          <w:color w:val="FF0000"/>
-        </w:rPr>
-        <w:t xml:space="preserve"> machen für verlängernden </w:t>
-      </w:r>
-      <w:proofErr w:type="spellStart"/>
-      <w:r>
-        <w:rPr>
-          <w:rFonts w:ascii="Arial" w:hAnsi="Arial" w:cs="Arial"/>
-          <w:b/>
-          <w:color w:val="FF0000"/>
-        </w:rPr>
-        <w:t>effekt</w:t>
-      </w:r>
-      <w:proofErr w:type="spellEnd"/>
-      <w:r>
-        <w:rPr>
-          <w:rFonts w:ascii="Arial" w:hAnsi="Arial" w:cs="Arial"/>
-          <w:b/>
-          <w:color w:val="FF0000"/>
-        </w:rPr>
-        <w:t xml:space="preserve"> ;)</w:t>
+        <w:t xml:space="preserve"> - erst am schluss machen für verlängernden effekt ;)</w:t>
       </w:r>
     </w:p>
     <w:p>
@@ -1210,35 +1136,7 @@
         <w:rPr>
           <w:rFonts w:ascii="Arial" w:hAnsi="Arial" w:cs="Arial"/>
         </w:rPr>
-        <w:t xml:space="preserve">Im Rahmen dieser Seminararbeit werden verschiedene </w:t>
-      </w:r>
-      <w:proofErr w:type="spellStart"/>
-      <w:r>
-        <w:rPr>
-          <w:rFonts w:ascii="Arial" w:hAnsi="Arial" w:cs="Arial"/>
-        </w:rPr>
-        <w:t>Screenshare</w:t>
-      </w:r>
-      <w:proofErr w:type="spellEnd"/>
-      <w:r>
-        <w:rPr>
-          <w:rFonts w:ascii="Arial" w:hAnsi="Arial" w:cs="Arial"/>
-        </w:rPr>
-        <w:t xml:space="preserve">-Techniken behandelt und verglichen. Der Vergleich erfolgt zum einen nach der zu Grunde liegenden Technologie und Funktionsweise aber auch in Bezug auf die Interoperabilität zwischen verschiedenen Geräten und Plattformen. </w:t>
-      </w:r>
-      <w:proofErr w:type="spellStart"/>
-      <w:r>
-        <w:rPr>
-          <w:rFonts w:ascii="Arial" w:hAnsi="Arial" w:cs="Arial"/>
-        </w:rPr>
-        <w:t>Weiters</w:t>
-      </w:r>
-      <w:proofErr w:type="spellEnd"/>
-      <w:r>
-        <w:rPr>
-          <w:rFonts w:ascii="Arial" w:hAnsi="Arial" w:cs="Arial"/>
-        </w:rPr>
-        <w:t xml:space="preserve"> werden die Punkte Kosten und Einsatzgebiete behandelt.  </w:t>
+        <w:t xml:space="preserve">Im Rahmen dieser Seminararbeit werden verschiedene Screenshare-Techniken behandelt und verglichen. Der Vergleich erfolgt zum einen nach der zu Grunde liegenden Technologie und Funktionsweise aber auch in Bezug auf die Interoperabilität zwischen verschiedenen Geräten und Plattformen. Weiters werden die Punkte Kosten und Einsatzgebiete behandelt.  </w:t>
       </w:r>
     </w:p>
     <w:p>
@@ -1268,21 +1166,7 @@
         <w:rPr>
           <w:rFonts w:ascii="Arial" w:hAnsi="Arial" w:cs="Arial"/>
         </w:rPr>
-        <w:t xml:space="preserve">Zusätzlich soll speziell für mobile Plattformen (Android und iOS) ermittelt werden welche Möglichkeiten zum </w:t>
-      </w:r>
-      <w:proofErr w:type="spellStart"/>
-      <w:r>
-        <w:rPr>
-          <w:rFonts w:ascii="Arial" w:hAnsi="Arial" w:cs="Arial"/>
-        </w:rPr>
-        <w:t>Screenshare</w:t>
-      </w:r>
-      <w:proofErr w:type="spellEnd"/>
-      <w:r>
-        <w:rPr>
-          <w:rFonts w:ascii="Arial" w:hAnsi="Arial" w:cs="Arial"/>
-        </w:rPr>
-        <w:t xml:space="preserve"> auf Desktop-, Mobile- sowie TV-Geräte vorhanden sind. Spezielles Augenmerk liegt dabei auf der Performance sowie den Einschränkungen der einzelnen Methoden auf mobilen Plattformen.</w:t>
+        <w:t>Zusätzlich soll speziell für mobile Plattformen (Android und iOS) ermittelt werden welche Möglichkeiten zum Screenshare auf Desktop-, Mobile- sowie TV-Geräte vorhanden sind. Spezielles Augenmerk liegt dabei auf der Performance sowie den Einschränkungen der einzelnen Methoden auf mobilen Plattformen.</w:t>
       </w:r>
     </w:p>
     <w:p>
@@ -1330,89 +1214,53 @@
           <w:numId w:val="5"/>
         </w:numPr>
       </w:pPr>
-      <w:bookmarkStart w:id="1" w:name="_Toc442289909"/>
+      <w:bookmarkStart w:id="2" w:name="_Toc442289909"/>
       <w:r>
         <w:lastRenderedPageBreak/>
         <w:t>Einleitung</w:t>
       </w:r>
-      <w:bookmarkEnd w:id="1"/>
-    </w:p>
-    <w:p>
-      <w:pPr>
-        <w:spacing w:line="360" w:lineRule="auto"/>
-        <w:rPr>
-          <w:rFonts w:ascii="Arial" w:hAnsi="Arial" w:cs="Arial"/>
-        </w:rPr>
-      </w:pPr>
-      <w:r>
-        <w:rPr>
-          <w:rFonts w:ascii="Arial" w:hAnsi="Arial" w:cs="Arial"/>
-        </w:rPr>
-        <w:t xml:space="preserve">Allgemeiner  </w:t>
-      </w:r>
-      <w:proofErr w:type="spellStart"/>
-      <w:r>
-        <w:rPr>
-          <w:rFonts w:ascii="Arial" w:hAnsi="Arial" w:cs="Arial"/>
-        </w:rPr>
-        <w:t>bullshit</w:t>
-      </w:r>
-      <w:proofErr w:type="spellEnd"/>
-    </w:p>
-    <w:p>
-      <w:pPr>
-        <w:spacing w:line="360" w:lineRule="auto"/>
-        <w:rPr>
-          <w:rFonts w:ascii="Arial" w:hAnsi="Arial" w:cs="Arial"/>
-        </w:rPr>
-      </w:pPr>
-      <w:r>
-        <w:rPr>
-          <w:rFonts w:ascii="Arial" w:hAnsi="Arial" w:cs="Arial"/>
-        </w:rPr>
-        <w:t xml:space="preserve">Warum wir des </w:t>
-      </w:r>
-      <w:proofErr w:type="spellStart"/>
-      <w:r>
-        <w:rPr>
-          <w:rFonts w:ascii="Arial" w:hAnsi="Arial" w:cs="Arial"/>
-        </w:rPr>
-        <w:t>thema</w:t>
-      </w:r>
-      <w:proofErr w:type="spellEnd"/>
-      <w:r>
-        <w:rPr>
-          <w:rFonts w:ascii="Arial" w:hAnsi="Arial" w:cs="Arial"/>
-        </w:rPr>
-        <w:t xml:space="preserve"> behandeln</w:t>
-      </w:r>
-    </w:p>
-    <w:p>
-      <w:pPr>
-        <w:spacing w:line="360" w:lineRule="auto"/>
-        <w:rPr>
-          <w:rFonts w:ascii="Arial" w:hAnsi="Arial" w:cs="Arial"/>
-        </w:rPr>
-      </w:pPr>
-      <w:r>
-        <w:rPr>
-          <w:rFonts w:ascii="Arial" w:hAnsi="Arial" w:cs="Arial"/>
-        </w:rPr>
-        <w:t xml:space="preserve">Welche </w:t>
-      </w:r>
-      <w:proofErr w:type="spellStart"/>
-      <w:r>
-        <w:rPr>
-          <w:rFonts w:ascii="Arial" w:hAnsi="Arial" w:cs="Arial"/>
-        </w:rPr>
-        <w:t>software</w:t>
-      </w:r>
-      <w:proofErr w:type="spellEnd"/>
-      <w:r>
-        <w:rPr>
-          <w:rFonts w:ascii="Arial" w:hAnsi="Arial" w:cs="Arial"/>
-        </w:rPr>
-        <w:t xml:space="preserve"> wir genau untersuchen</w:t>
+      <w:bookmarkEnd w:id="2"/>
+    </w:p>
+    <w:p>
+      <w:pPr>
+        <w:spacing w:line="360" w:lineRule="auto"/>
+        <w:rPr>
+          <w:rFonts w:ascii="Arial" w:hAnsi="Arial" w:cs="Arial"/>
+        </w:rPr>
+      </w:pPr>
+      <w:r>
+        <w:rPr>
+          <w:rFonts w:ascii="Arial" w:hAnsi="Arial" w:cs="Arial"/>
+        </w:rPr>
+        <w:t>Allgemeiner  bullshit</w:t>
+      </w:r>
+    </w:p>
+    <w:p>
+      <w:pPr>
+        <w:spacing w:line="360" w:lineRule="auto"/>
+        <w:rPr>
+          <w:rFonts w:ascii="Arial" w:hAnsi="Arial" w:cs="Arial"/>
+        </w:rPr>
+      </w:pPr>
+      <w:r>
+        <w:rPr>
+          <w:rFonts w:ascii="Arial" w:hAnsi="Arial" w:cs="Arial"/>
+        </w:rPr>
+        <w:t>Warum wir des thema behandeln</w:t>
+      </w:r>
+    </w:p>
+    <w:p>
+      <w:pPr>
+        <w:spacing w:line="360" w:lineRule="auto"/>
+        <w:rPr>
+          <w:rFonts w:ascii="Arial" w:hAnsi="Arial" w:cs="Arial"/>
+        </w:rPr>
+      </w:pPr>
+      <w:r>
+        <w:rPr>
+          <w:rFonts w:ascii="Arial" w:hAnsi="Arial" w:cs="Arial"/>
+        </w:rPr>
+        <w:t>Welche software wir genau untersuchen</w:t>
       </w:r>
     </w:p>
     <w:p>
@@ -1440,100 +1288,22 @@
         <w:rPr>
           <w:rFonts w:ascii="Arial" w:hAnsi="Arial" w:cs="Arial"/>
         </w:rPr>
-        <w:t>Was wir davon eigentlich wollen (</w:t>
-      </w:r>
-      <w:proofErr w:type="spellStart"/>
-      <w:r>
-        <w:rPr>
-          <w:rFonts w:ascii="Arial" w:hAnsi="Arial" w:cs="Arial"/>
-        </w:rPr>
-        <w:t>gscheider</w:t>
-      </w:r>
-      <w:proofErr w:type="spellEnd"/>
-      <w:r>
-        <w:rPr>
-          <w:rFonts w:ascii="Arial" w:hAnsi="Arial" w:cs="Arial"/>
-        </w:rPr>
-        <w:t xml:space="preserve"> vergleich, sinnvolle </w:t>
-      </w:r>
-      <w:proofErr w:type="spellStart"/>
-      <w:r>
-        <w:rPr>
-          <w:rFonts w:ascii="Arial" w:hAnsi="Arial" w:cs="Arial"/>
-        </w:rPr>
-        <w:t>software</w:t>
-      </w:r>
-      <w:proofErr w:type="spellEnd"/>
-      <w:r>
-        <w:rPr>
-          <w:rFonts w:ascii="Arial" w:hAnsi="Arial" w:cs="Arial"/>
-        </w:rPr>
-        <w:t>)</w:t>
-      </w:r>
-    </w:p>
-    <w:p>
-      <w:pPr>
-        <w:spacing w:line="360" w:lineRule="auto"/>
-        <w:rPr>
-          <w:rFonts w:ascii="Arial" w:hAnsi="Arial" w:cs="Arial"/>
-        </w:rPr>
-      </w:pPr>
-      <w:r>
-        <w:rPr>
-          <w:rFonts w:ascii="Arial" w:hAnsi="Arial" w:cs="Arial"/>
-        </w:rPr>
-        <w:t xml:space="preserve">Im </w:t>
-      </w:r>
-      <w:proofErr w:type="spellStart"/>
-      <w:r>
-        <w:rPr>
-          <w:rFonts w:ascii="Arial" w:hAnsi="Arial" w:cs="Arial"/>
-        </w:rPr>
-        <w:t>prinzip</w:t>
-      </w:r>
-      <w:proofErr w:type="spellEnd"/>
-      <w:r>
-        <w:rPr>
-          <w:rFonts w:ascii="Arial" w:hAnsi="Arial" w:cs="Arial"/>
-        </w:rPr>
-        <w:t xml:space="preserve"> eine </w:t>
-      </w:r>
-      <w:proofErr w:type="spellStart"/>
-      <w:r>
-        <w:rPr>
-          <w:rFonts w:ascii="Arial" w:hAnsi="Arial" w:cs="Arial"/>
-        </w:rPr>
-        <w:t>erweiterung</w:t>
-      </w:r>
-      <w:proofErr w:type="spellEnd"/>
-      <w:r>
-        <w:rPr>
-          <w:rFonts w:ascii="Arial" w:hAnsi="Arial" w:cs="Arial"/>
-        </w:rPr>
-        <w:t xml:space="preserve"> und </w:t>
-      </w:r>
-      <w:proofErr w:type="spellStart"/>
-      <w:r>
-        <w:rPr>
-          <w:rFonts w:ascii="Arial" w:hAnsi="Arial" w:cs="Arial"/>
-        </w:rPr>
-        <w:t>präzisierung</w:t>
-      </w:r>
-      <w:proofErr w:type="spellEnd"/>
-      <w:r>
-        <w:rPr>
-          <w:rFonts w:ascii="Arial" w:hAnsi="Arial" w:cs="Arial"/>
-        </w:rPr>
-        <w:t xml:space="preserve"> des abgegebenen </w:t>
-      </w:r>
-      <w:proofErr w:type="spellStart"/>
-      <w:r>
-        <w:rPr>
-          <w:rFonts w:ascii="Arial" w:hAnsi="Arial" w:cs="Arial"/>
-        </w:rPr>
-        <w:t>abstracts</w:t>
-      </w:r>
-      <w:proofErr w:type="spellEnd"/>
+        <w:t>Was wir davon eigentlich wollen (gscheider vergleich, sinnvolle software)</w:t>
+      </w:r>
+    </w:p>
+    <w:p>
+      <w:pPr>
+        <w:spacing w:line="360" w:lineRule="auto"/>
+        <w:rPr>
+          <w:rFonts w:ascii="Arial" w:hAnsi="Arial" w:cs="Arial"/>
+        </w:rPr>
+      </w:pPr>
+      <w:r>
+        <w:rPr>
+          <w:rFonts w:ascii="Arial" w:hAnsi="Arial" w:cs="Arial"/>
+        </w:rPr>
+        <w:t>Im prinzip eine erweiterung und präzisierung des abgegebenen abstracts</w:t>
+      </w:r>
     </w:p>
     <w:p>
       <w:pPr>
@@ -1565,62 +1335,26 @@
           <w:numId w:val="5"/>
         </w:numPr>
       </w:pPr>
-      <w:bookmarkStart w:id="2" w:name="_Toc442289910"/>
+      <w:bookmarkStart w:id="3" w:name="_Toc442289910"/>
       <w:r>
         <w:lastRenderedPageBreak/>
         <w:t>Airplay</w:t>
       </w:r>
-      <w:bookmarkEnd w:id="2"/>
-    </w:p>
-    <w:p>
-      <w:pPr>
-        <w:spacing w:line="360" w:lineRule="auto"/>
-        <w:rPr>
-          <w:rFonts w:ascii="Arial" w:hAnsi="Arial" w:cs="Arial"/>
-        </w:rPr>
-      </w:pPr>
-      <w:r>
-        <w:rPr>
-          <w:rFonts w:ascii="Arial" w:hAnsi="Arial" w:cs="Arial"/>
-        </w:rPr>
-        <w:t xml:space="preserve">Proprietäres </w:t>
-      </w:r>
-      <w:proofErr w:type="spellStart"/>
-      <w:r>
-        <w:rPr>
-          <w:rFonts w:ascii="Arial" w:hAnsi="Arial" w:cs="Arial"/>
-        </w:rPr>
-        <w:t>protokoll</w:t>
-      </w:r>
-      <w:proofErr w:type="spellEnd"/>
-      <w:r>
-        <w:rPr>
-          <w:rFonts w:ascii="Arial" w:hAnsi="Arial" w:cs="Arial"/>
-        </w:rPr>
-        <w:t xml:space="preserve"> für </w:t>
-      </w:r>
-      <w:proofErr w:type="spellStart"/>
-      <w:r>
-        <w:rPr>
-          <w:rFonts w:ascii="Arial" w:hAnsi="Arial" w:cs="Arial"/>
-        </w:rPr>
-        <w:t>apple</w:t>
-      </w:r>
-      <w:proofErr w:type="spellEnd"/>
-      <w:r>
-        <w:rPr>
-          <w:rFonts w:ascii="Arial" w:hAnsi="Arial" w:cs="Arial"/>
-        </w:rPr>
-        <w:t xml:space="preserve"> </w:t>
-      </w:r>
-      <w:proofErr w:type="spellStart"/>
-      <w:r>
-        <w:rPr>
-          <w:rFonts w:ascii="Arial" w:hAnsi="Arial" w:cs="Arial"/>
-        </w:rPr>
-        <w:t>geräte</w:t>
-      </w:r>
-      <w:proofErr w:type="spellEnd"/>
+      <w:bookmarkEnd w:id="3"/>
+    </w:p>
+    <w:p>
+      <w:pPr>
+        <w:spacing w:line="360" w:lineRule="auto"/>
+        <w:rPr>
+          <w:rFonts w:ascii="Arial" w:hAnsi="Arial" w:cs="Arial"/>
+        </w:rPr>
+      </w:pPr>
+      <w:r>
+        <w:rPr>
+          <w:rFonts w:ascii="Arial" w:hAnsi="Arial" w:cs="Arial"/>
+        </w:rPr>
+        <w:t>Proprietäres protokoll für apple geräte</w:t>
+      </w:r>
     </w:p>
     <w:p>
       <w:pPr>
@@ -1634,214 +1368,31 @@
         <w:rPr>
           <w:rFonts w:ascii="Arial" w:hAnsi="Arial" w:cs="Arial"/>
         </w:rPr>
-        <w:t xml:space="preserve">Zwischen </w:t>
-      </w:r>
-      <w:proofErr w:type="spellStart"/>
-      <w:r>
-        <w:rPr>
-          <w:rFonts w:ascii="Arial" w:hAnsi="Arial" w:cs="Arial"/>
-        </w:rPr>
-        <w:t>mac</w:t>
-      </w:r>
-      <w:proofErr w:type="spellEnd"/>
-      <w:r>
-        <w:rPr>
-          <w:rFonts w:ascii="Arial" w:hAnsi="Arial" w:cs="Arial"/>
-        </w:rPr>
-        <w:t xml:space="preserve">, </w:t>
-      </w:r>
-      <w:proofErr w:type="spellStart"/>
-      <w:r>
-        <w:rPr>
-          <w:rFonts w:ascii="Arial" w:hAnsi="Arial" w:cs="Arial"/>
-        </w:rPr>
-        <w:t>iphone</w:t>
-      </w:r>
-      <w:proofErr w:type="spellEnd"/>
-      <w:r>
-        <w:rPr>
-          <w:rFonts w:ascii="Arial" w:hAnsi="Arial" w:cs="Arial"/>
-        </w:rPr>
-        <w:t xml:space="preserve">, </w:t>
-      </w:r>
-      <w:proofErr w:type="spellStart"/>
-      <w:r>
-        <w:rPr>
-          <w:rFonts w:ascii="Arial" w:hAnsi="Arial" w:cs="Arial"/>
-        </w:rPr>
-        <w:t>ipad</w:t>
-      </w:r>
-      <w:proofErr w:type="spellEnd"/>
-      <w:r>
-        <w:rPr>
-          <w:rFonts w:ascii="Arial" w:hAnsi="Arial" w:cs="Arial"/>
-        </w:rPr>
-        <w:t xml:space="preserve"> etc</w:t>
-      </w:r>
-      <w:proofErr w:type="gramStart"/>
-      <w:r>
-        <w:rPr>
-          <w:rFonts w:ascii="Arial" w:hAnsi="Arial" w:cs="Arial"/>
-        </w:rPr>
-        <w:t>..</w:t>
-      </w:r>
-      <w:proofErr w:type="gramEnd"/>
-      <w:r>
-        <w:rPr>
-          <w:rFonts w:ascii="Arial" w:hAnsi="Arial" w:cs="Arial"/>
-        </w:rPr>
-        <w:t xml:space="preserve"> </w:t>
-      </w:r>
-      <w:proofErr w:type="spellStart"/>
-      <w:proofErr w:type="gramStart"/>
+        <w:t xml:space="preserve">Zwischen mac, iphone, ipad etc.. </w:t>
+      </w:r>
       <w:r>
         <w:rPr>
           <w:rFonts w:ascii="Arial" w:hAnsi="Arial" w:cs="Arial"/>
           <w:lang w:val="en-US"/>
         </w:rPr>
-        <w:t>für</w:t>
-      </w:r>
-      <w:proofErr w:type="spellEnd"/>
-      <w:proofErr w:type="gramEnd"/>
-      <w:r>
+        <w:t>für tv: spezielle set-top box</w:t>
+      </w:r>
+    </w:p>
+    <w:p>
+      <w:pPr>
+        <w:spacing w:line="360" w:lineRule="auto"/>
         <w:rPr>
           <w:rFonts w:ascii="Arial" w:hAnsi="Arial" w:cs="Arial"/>
           <w:lang w:val="en-US"/>
         </w:rPr>
-        <w:t xml:space="preserve"> </w:t>
-      </w:r>
-      <w:proofErr w:type="spellStart"/>
+      </w:pPr>
       <w:r>
         <w:rPr>
           <w:rFonts w:ascii="Arial" w:hAnsi="Arial" w:cs="Arial"/>
           <w:lang w:val="en-US"/>
         </w:rPr>
-        <w:t>tv</w:t>
-      </w:r>
-      <w:proofErr w:type="spellEnd"/>
-      <w:r>
-        <w:rPr>
-          <w:rFonts w:ascii="Arial" w:hAnsi="Arial" w:cs="Arial"/>
-          <w:lang w:val="en-US"/>
-        </w:rPr>
-        <w:t xml:space="preserve">: </w:t>
-      </w:r>
-      <w:proofErr w:type="spellStart"/>
-      <w:r>
-        <w:rPr>
-          <w:rFonts w:ascii="Arial" w:hAnsi="Arial" w:cs="Arial"/>
-          <w:lang w:val="en-US"/>
-        </w:rPr>
-        <w:t>spezielle</w:t>
-      </w:r>
-      <w:proofErr w:type="spellEnd"/>
-      <w:r>
-        <w:rPr>
-          <w:rFonts w:ascii="Arial" w:hAnsi="Arial" w:cs="Arial"/>
-          <w:lang w:val="en-US"/>
-        </w:rPr>
-        <w:t xml:space="preserve"> set-top box</w:t>
-      </w:r>
-    </w:p>
-    <w:p>
-      <w:pPr>
-        <w:spacing w:line="360" w:lineRule="auto"/>
-        <w:rPr>
-          <w:rFonts w:ascii="Arial" w:hAnsi="Arial" w:cs="Arial"/>
-          <w:lang w:val="en-US"/>
-        </w:rPr>
-      </w:pPr>
-      <w:proofErr w:type="spellStart"/>
-      <w:r>
-        <w:rPr>
-          <w:rFonts w:ascii="Arial" w:hAnsi="Arial" w:cs="Arial"/>
-          <w:lang w:val="en-US"/>
-        </w:rPr>
-        <w:t>Airserver</w:t>
-      </w:r>
-      <w:proofErr w:type="spellEnd"/>
-      <w:r>
-        <w:rPr>
-          <w:rFonts w:ascii="Arial" w:hAnsi="Arial" w:cs="Arial"/>
-          <w:lang w:val="en-US"/>
-        </w:rPr>
-        <w:t xml:space="preserve">: </w:t>
-      </w:r>
-      <w:proofErr w:type="spellStart"/>
-      <w:r>
-        <w:rPr>
-          <w:rFonts w:ascii="Arial" w:hAnsi="Arial" w:cs="Arial"/>
-          <w:lang w:val="en-US"/>
-        </w:rPr>
-        <w:t>für</w:t>
-      </w:r>
-      <w:proofErr w:type="spellEnd"/>
-      <w:r>
-        <w:rPr>
-          <w:rFonts w:ascii="Arial" w:hAnsi="Arial" w:cs="Arial"/>
-          <w:lang w:val="en-US"/>
-        </w:rPr>
-        <w:t xml:space="preserve"> windows</w:t>
-      </w:r>
-      <w:proofErr w:type="gramStart"/>
-      <w:r>
-        <w:rPr>
-          <w:rFonts w:ascii="Arial" w:hAnsi="Arial" w:cs="Arial"/>
-          <w:lang w:val="en-US"/>
-        </w:rPr>
-        <w:t>..</w:t>
-      </w:r>
-      <w:proofErr w:type="gramEnd"/>
-      <w:r>
-        <w:rPr>
-          <w:rFonts w:ascii="Arial" w:hAnsi="Arial" w:cs="Arial"/>
-          <w:lang w:val="en-US"/>
-        </w:rPr>
-        <w:t xml:space="preserve"> </w:t>
-      </w:r>
-      <w:proofErr w:type="spellStart"/>
-      <w:proofErr w:type="gramStart"/>
-      <w:r>
-        <w:rPr>
-          <w:rFonts w:ascii="Arial" w:hAnsi="Arial" w:cs="Arial"/>
-          <w:lang w:val="en-US"/>
-        </w:rPr>
-        <w:t>kann</w:t>
-      </w:r>
-      <w:proofErr w:type="spellEnd"/>
-      <w:proofErr w:type="gramEnd"/>
-      <w:r>
-        <w:rPr>
-          <w:rFonts w:ascii="Arial" w:hAnsi="Arial" w:cs="Arial"/>
-          <w:lang w:val="en-US"/>
-        </w:rPr>
-        <w:t xml:space="preserve"> airplay und </w:t>
-      </w:r>
-      <w:proofErr w:type="spellStart"/>
-      <w:r>
-        <w:rPr>
-          <w:rFonts w:ascii="Arial" w:hAnsi="Arial" w:cs="Arial"/>
-          <w:lang w:val="en-US"/>
-        </w:rPr>
-        <w:t>miracast</w:t>
-      </w:r>
-      <w:proofErr w:type="spellEnd"/>
-      <w:r>
-        <w:rPr>
-          <w:rFonts w:ascii="Arial" w:hAnsi="Arial" w:cs="Arial"/>
-          <w:lang w:val="en-US"/>
-        </w:rPr>
-        <w:t xml:space="preserve"> </w:t>
-      </w:r>
-      <w:proofErr w:type="spellStart"/>
-      <w:r>
-        <w:rPr>
-          <w:rFonts w:ascii="Arial" w:hAnsi="Arial" w:cs="Arial"/>
-          <w:lang w:val="en-US"/>
-        </w:rPr>
-        <w:t>streamen</w:t>
-      </w:r>
-      <w:proofErr w:type="spellEnd"/>
+        <w:t>Airserver: für windows.. kann airplay und miracast streamen</w:t>
+      </w:r>
     </w:p>
     <w:p>
       <w:pPr>
@@ -1876,12 +1427,12 @@
           <w:numId w:val="5"/>
         </w:numPr>
       </w:pPr>
-      <w:bookmarkStart w:id="3" w:name="_Toc442289911"/>
+      <w:bookmarkStart w:id="4" w:name="_Toc442289911"/>
       <w:r>
         <w:lastRenderedPageBreak/>
         <w:t>Intel WIDI</w:t>
       </w:r>
-      <w:bookmarkEnd w:id="3"/>
+      <w:bookmarkEnd w:id="4"/>
     </w:p>
     <w:p>
       <w:pPr>
@@ -1912,67 +1463,131 @@
         <w:rPr>
           <w:rFonts w:ascii="Arial" w:hAnsi="Arial" w:cs="Arial"/>
         </w:rPr>
-        <w:t xml:space="preserve"> (</w:t>
-      </w:r>
-      <w:proofErr w:type="spellStart"/>
+        <w:t xml:space="preserve"> (WiDi)</w:t>
+      </w:r>
+      <w:r>
+        <w:rPr>
+          <w:rFonts w:ascii="Arial" w:hAnsi="Arial" w:cs="Arial"/>
+        </w:rPr>
+        <w:t xml:space="preserve"> wurde ursprünglich entwickelt, um den Bildschirm eines Notebook</w:t>
+      </w:r>
+      <w:r>
+        <w:rPr>
+          <w:rFonts w:ascii="Arial" w:hAnsi="Arial" w:cs="Arial"/>
+        </w:rPr>
+        <w:t xml:space="preserve">s beziehungsweise einzelne Inhalte kabellos zu einem Monitor oder Projektor zu übertragen. Die erste Version wurde 2010 vorgestellt </w:t>
+      </w:r>
+      <w:r>
+        <w:rPr>
+          <w:rFonts w:ascii="Arial" w:hAnsi="Arial" w:cs="Arial"/>
+        </w:rPr>
+        <w:t xml:space="preserve">und zielte vor allem darauf ab, bei Präsentationen (Powerpoint, Slideshows) eingesetzt zu werden </w:t>
+      </w:r>
+      <w:r>
+        <w:rPr>
+          <w:rFonts w:ascii="Arial" w:hAnsi="Arial" w:cs="Arial"/>
+        </w:rPr>
+        <w:fldChar w:fldCharType="begin"/>
+      </w:r>
+      <w:r>
+        <w:rPr>
+          <w:rFonts w:ascii="Arial" w:hAnsi="Arial" w:cs="Arial"/>
+        </w:rPr>
+        <w:instrText>ADDIN CITAVI.PLACEHOLDER fb2696cc-3139-4bca-b5d9-92349d825f7f 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</w:instrText>
+      </w:r>
+      <w:r>
+        <w:rPr>
+          <w:rFonts w:ascii="Arial" w:hAnsi="Arial" w:cs="Arial"/>
+        </w:rPr>
+        <w:fldChar w:fldCharType="separate"/>
+      </w:r>
+      <w:bookmarkStart w:id="5" w:name="_CTVP001fb2696cc31394bcab5d992349d825f7f"/>
+      <w:r>
+        <w:rPr>
+          <w:rFonts w:ascii="Arial" w:hAnsi="Arial" w:cs="Arial"/>
+        </w:rPr>
+        <w:t>(vgl. Müssig 2010)</w:t>
+      </w:r>
+      <w:bookmarkEnd w:id="5"/>
+      <w:r>
+        <w:rPr>
+          <w:rFonts w:ascii="Arial" w:hAnsi="Arial" w:cs="Arial"/>
+        </w:rPr>
+        <w:fldChar w:fldCharType="end"/>
+      </w:r>
+      <w:r>
+        <w:rPr>
+          <w:rFonts w:ascii="Arial" w:hAnsi="Arial" w:cs="Arial"/>
+        </w:rPr>
+        <w:t xml:space="preserve">. </w:t>
+      </w:r>
+    </w:p>
+    <w:p>
+      <w:pPr>
+        <w:spacing w:line="360" w:lineRule="auto"/>
+        <w:rPr>
+          <w:rFonts w:ascii="Arial" w:hAnsi="Arial" w:cs="Arial"/>
+        </w:rPr>
+      </w:pPr>
+      <w:r>
+        <w:rPr>
+          <w:rFonts w:ascii="Arial" w:hAnsi="Arial" w:cs="Arial"/>
+        </w:rPr>
+        <w:t xml:space="preserve">Wie sich bereits aus dem Namen erschließen lässt, wurde diese Technologie von Intel entwickelt. Um </w:t>
+      </w:r>
       <w:r>
         <w:rPr>
           <w:rFonts w:ascii="Arial" w:hAnsi="Arial" w:cs="Arial"/>
         </w:rPr>
         <w:t>WiDi</w:t>
       </w:r>
-      <w:proofErr w:type="spellEnd"/>
-      <w:r>
-        <w:rPr>
-          <w:rFonts w:ascii="Arial" w:hAnsi="Arial" w:cs="Arial"/>
-        </w:rPr>
-        <w:t>)</w:t>
-      </w:r>
-      <w:r>
-        <w:rPr>
-          <w:rFonts w:ascii="Arial" w:hAnsi="Arial" w:cs="Arial"/>
-        </w:rPr>
-        <w:t xml:space="preserve"> wurde ursprünglich entwickelt, um den Bildschirm eines Notebook</w:t>
-      </w:r>
-      <w:r>
-        <w:rPr>
-          <w:rFonts w:ascii="Arial" w:hAnsi="Arial" w:cs="Arial"/>
-        </w:rPr>
-        <w:t xml:space="preserve">s beziehungsweise einzelne Inhalte kabellos zu einem Monitor oder Projektor zu übertragen. Die erste Version wurde 2010 vorgestellt </w:t>
-      </w:r>
-      <w:r>
-        <w:rPr>
-          <w:rFonts w:ascii="Arial" w:hAnsi="Arial" w:cs="Arial"/>
-        </w:rPr>
-        <w:t>und zielte vor allem darauf ab, bei Präsentationen (</w:t>
-      </w:r>
-      <w:proofErr w:type="spellStart"/>
-      <w:r>
-        <w:rPr>
-          <w:rFonts w:ascii="Arial" w:hAnsi="Arial" w:cs="Arial"/>
-        </w:rPr>
-        <w:t>Powerpoint</w:t>
-      </w:r>
-      <w:proofErr w:type="spellEnd"/>
-      <w:r>
-        <w:rPr>
-          <w:rFonts w:ascii="Arial" w:hAnsi="Arial" w:cs="Arial"/>
-        </w:rPr>
-        <w:t xml:space="preserve">, </w:t>
-      </w:r>
-      <w:proofErr w:type="spellStart"/>
-      <w:r>
-        <w:rPr>
-          <w:rFonts w:ascii="Arial" w:hAnsi="Arial" w:cs="Arial"/>
-        </w:rPr>
-        <w:t>Slideshows</w:t>
-      </w:r>
-      <w:proofErr w:type="spellEnd"/>
-      <w:r>
-        <w:rPr>
-          <w:rFonts w:ascii="Arial" w:hAnsi="Arial" w:cs="Arial"/>
-        </w:rPr>
-        <w:t xml:space="preserve">) eingesetzt zu werden </w:t>
+      <w:r>
+        <w:rPr>
+          <w:rFonts w:ascii="Arial" w:hAnsi="Arial" w:cs="Arial"/>
+        </w:rPr>
+        <w:t xml:space="preserve"> nutzen zu können wurde ursprünglich eine CPU der Arrendale Generation mit integrierter Grafikeinheit sowie ein Intel Centrino 6000 Wlan Modul benötigt um </w:t>
+      </w:r>
+      <w:r>
+        <w:rPr>
+          <w:rFonts w:ascii="Arial" w:hAnsi="Arial" w:cs="Arial"/>
+        </w:rPr>
+        <w:t>WiDi</w:t>
+      </w:r>
+      <w:r>
+        <w:rPr>
+          <w:rFonts w:ascii="Arial" w:hAnsi="Arial" w:cs="Arial"/>
+        </w:rPr>
+        <w:t xml:space="preserve"> nutzen zu können. I</w:t>
+      </w:r>
+      <w:r>
+        <w:rPr>
+          <w:rFonts w:ascii="Arial" w:hAnsi="Arial" w:cs="Arial"/>
+        </w:rPr>
+        <w:t xml:space="preserve">ntel integrierte nur in diese Treiber die entsprechenden Funktionen für </w:t>
+      </w:r>
+      <w:r>
+        <w:rPr>
+          <w:rFonts w:ascii="Arial" w:hAnsi="Arial" w:cs="Arial"/>
+        </w:rPr>
+        <w:t>WiDi</w:t>
+      </w:r>
+      <w:r>
+        <w:rPr>
+          <w:rFonts w:ascii="Arial" w:hAnsi="Arial" w:cs="Arial"/>
+        </w:rPr>
+        <w:t xml:space="preserve">. Durch diese Einschränkungen war es nicht möglich </w:t>
+      </w:r>
+      <w:r>
+        <w:rPr>
+          <w:rFonts w:ascii="Arial" w:hAnsi="Arial" w:cs="Arial"/>
+        </w:rPr>
+        <w:t>WiDi</w:t>
+      </w:r>
+      <w:r>
+        <w:rPr>
+          <w:rFonts w:ascii="Arial" w:hAnsi="Arial" w:cs="Arial"/>
+        </w:rPr>
+        <w:t xml:space="preserve"> zu nutzen, wenn der Sender andere Prozessoren beziehungsweise Grafikeinheiten wie Nvidia oder AMD nutzte </w:t>
       </w:r>
       <w:r>
         <w:rPr>
@@ -1984,7 +1599,7 @@
         <w:rPr>
           <w:rFonts w:ascii="Arial" w:hAnsi="Arial" w:cs="Arial"/>
         </w:rPr>
-        <w:instrText>ADDIN CITAVI.PLACEHOLDER fb2696cc-3139-4bca-b5d9-92349d825f7f 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</w:instrText>
+        <w:instrText>ADDIN CITAVI.PLACEHOLDER be9db58a-6b3a-4509-8793-e036451a9c29 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</w:instrText>
       </w:r>
       <w:r>
         <w:rPr>
@@ -1992,28 +1607,14 @@
         </w:rPr>
         <w:fldChar w:fldCharType="separate"/>
       </w:r>
-      <w:bookmarkStart w:id="4" w:name="_CTVP001fb2696cc31394bcab5d992349d825f7f"/>
-      <w:r>
-        <w:rPr>
-          <w:rFonts w:ascii="Arial" w:hAnsi="Arial" w:cs="Arial"/>
-        </w:rPr>
-        <w:t xml:space="preserve">(vgl. </w:t>
-      </w:r>
-      <w:proofErr w:type="spellStart"/>
-      <w:r>
-        <w:rPr>
-          <w:rFonts w:ascii="Arial" w:hAnsi="Arial" w:cs="Arial"/>
-        </w:rPr>
-        <w:t>Müssig</w:t>
-      </w:r>
-      <w:proofErr w:type="spellEnd"/>
-      <w:r>
-        <w:rPr>
-          <w:rFonts w:ascii="Arial" w:hAnsi="Arial" w:cs="Arial"/>
-        </w:rPr>
-        <w:t xml:space="preserve"> 2010)</w:t>
-      </w:r>
-      <w:bookmarkEnd w:id="4"/>
+      <w:bookmarkStart w:id="6" w:name="_CTVP001be9db58a6b3a45098793e036451a9c29"/>
+      <w:r>
+        <w:rPr>
+          <w:rFonts w:ascii="Arial" w:hAnsi="Arial" w:cs="Arial"/>
+        </w:rPr>
+        <w:t>(vgl. Müssig 2010)</w:t>
+      </w:r>
+      <w:bookmarkEnd w:id="6"/>
       <w:r>
         <w:rPr>
           <w:rFonts w:ascii="Arial" w:hAnsi="Arial" w:cs="Arial"/>
@@ -2038,111 +1639,105 @@
         <w:rPr>
           <w:rFonts w:ascii="Arial" w:hAnsi="Arial" w:cs="Arial"/>
         </w:rPr>
-        <w:t xml:space="preserve">Wie sich bereits aus dem Namen erschließen lässt, wurde diese Technologie von Intel entwickelt. Um </w:t>
-      </w:r>
-      <w:proofErr w:type="spellStart"/>
+        <w:t xml:space="preserve">Um </w:t>
+      </w:r>
+      <w:r>
+        <w:rPr>
+          <w:rFonts w:ascii="Arial" w:hAnsi="Arial" w:cs="Arial"/>
+        </w:rPr>
+        <w:t xml:space="preserve">Daten per </w:t>
+      </w:r>
       <w:r>
         <w:rPr>
           <w:rFonts w:ascii="Arial" w:hAnsi="Arial" w:cs="Arial"/>
         </w:rPr>
         <w:t>WiDi</w:t>
       </w:r>
-      <w:proofErr w:type="spellEnd"/>
-      <w:r>
-        <w:rPr>
-          <w:rFonts w:ascii="Arial" w:hAnsi="Arial" w:cs="Arial"/>
-        </w:rPr>
-        <w:t xml:space="preserve"> nutzen zu können wurde ursprünglich eine CPU der </w:t>
-      </w:r>
-      <w:proofErr w:type="spellStart"/>
-      <w:r>
-        <w:rPr>
-          <w:rFonts w:ascii="Arial" w:hAnsi="Arial" w:cs="Arial"/>
-        </w:rPr>
-        <w:t>Arrendale</w:t>
-      </w:r>
-      <w:proofErr w:type="spellEnd"/>
-      <w:r>
-        <w:rPr>
-          <w:rFonts w:ascii="Arial" w:hAnsi="Arial" w:cs="Arial"/>
-        </w:rPr>
-        <w:t xml:space="preserve"> Generation mit integrierter Grafikeinheit sowie ein Intel Centrino 6000 </w:t>
-      </w:r>
-      <w:proofErr w:type="spellStart"/>
-      <w:r>
-        <w:rPr>
-          <w:rFonts w:ascii="Arial" w:hAnsi="Arial" w:cs="Arial"/>
-        </w:rPr>
-        <w:t>Wlan</w:t>
-      </w:r>
-      <w:proofErr w:type="spellEnd"/>
-      <w:r>
-        <w:rPr>
-          <w:rFonts w:ascii="Arial" w:hAnsi="Arial" w:cs="Arial"/>
-        </w:rPr>
-        <w:t xml:space="preserve"> Modul benötigt um </w:t>
-      </w:r>
-      <w:proofErr w:type="spellStart"/>
+      <w:r>
+        <w:rPr>
+          <w:rFonts w:ascii="Arial" w:hAnsi="Arial" w:cs="Arial"/>
+        </w:rPr>
+        <w:t xml:space="preserve"> zu empfangen war eine eigene Set-Top Box notwendig. Diese dekodierte das per </w:t>
+      </w:r>
       <w:r>
         <w:rPr>
           <w:rFonts w:ascii="Arial" w:hAnsi="Arial" w:cs="Arial"/>
         </w:rPr>
         <w:t>WiDi</w:t>
       </w:r>
-      <w:proofErr w:type="spellEnd"/>
-      <w:r>
-        <w:rPr>
-          <w:rFonts w:ascii="Arial" w:hAnsi="Arial" w:cs="Arial"/>
-        </w:rPr>
-        <w:t xml:space="preserve"> nutzen zu können. I</w:t>
-      </w:r>
-      <w:r>
-        <w:rPr>
-          <w:rFonts w:ascii="Arial" w:hAnsi="Arial" w:cs="Arial"/>
-        </w:rPr>
-        <w:t xml:space="preserve">ntel integrierte nur in diese Treiber die entsprechenden Funktionen für </w:t>
-      </w:r>
-      <w:proofErr w:type="spellStart"/>
+      <w:r>
+        <w:rPr>
+          <w:rFonts w:ascii="Arial" w:hAnsi="Arial" w:cs="Arial"/>
+        </w:rPr>
+        <w:t xml:space="preserve"> gesendete Signal und leitete dies per Kabel an das Endgerät weiter. </w:t>
+      </w:r>
+    </w:p>
+    <w:p>
+      <w:pPr>
+        <w:spacing w:line="360" w:lineRule="auto"/>
+        <w:rPr>
+          <w:rFonts w:ascii="Arial" w:hAnsi="Arial" w:cs="Arial"/>
+        </w:rPr>
+      </w:pPr>
+      <w:r>
+        <w:rPr>
+          <w:rFonts w:ascii="Arial" w:hAnsi="Arial" w:cs="Arial"/>
+        </w:rPr>
+        <w:t>Die Probleme dieser ersten Versionen von WIDI waren zahlreich. Zum einen war die Anzahl an WIDI fähigen Sendern sehr begrenzt und zum anderen gab es nur wenige Empfänger, die zudem auch noch sehr teuer (damals ca. 100USD)</w:t>
+      </w:r>
+      <w:r>
+        <w:rPr>
+          <w:rFonts w:ascii="Arial" w:hAnsi="Arial" w:cs="Arial"/>
+        </w:rPr>
+        <w:t xml:space="preserve"> waren</w:t>
+      </w:r>
+      <w:r>
+        <w:rPr>
+          <w:rFonts w:ascii="Arial" w:hAnsi="Arial" w:cs="Arial"/>
+        </w:rPr>
+        <w:t xml:space="preserve">. Zusätzlich war </w:t>
+      </w:r>
       <w:r>
         <w:rPr>
           <w:rFonts w:ascii="Arial" w:hAnsi="Arial" w:cs="Arial"/>
         </w:rPr>
         <w:t>WiDi</w:t>
       </w:r>
-      <w:proofErr w:type="spellEnd"/>
-      <w:r>
-        <w:rPr>
-          <w:rFonts w:ascii="Arial" w:hAnsi="Arial" w:cs="Arial"/>
-        </w:rPr>
-        <w:t xml:space="preserve">. Durch diese Einschränkungen war es nicht möglich </w:t>
-      </w:r>
-      <w:proofErr w:type="spellStart"/>
+      <w:r>
+        <w:rPr>
+          <w:rFonts w:ascii="Arial" w:hAnsi="Arial" w:cs="Arial"/>
+        </w:rPr>
+        <w:t xml:space="preserve"> nur für Windows 7 und darüber verfügbar. Weiterhin war es nicht möglich, kopiergeschützte Daten wie Filme von BluRays zu übertragen, da </w:t>
+      </w:r>
       <w:r>
         <w:rPr>
           <w:rFonts w:ascii="Arial" w:hAnsi="Arial" w:cs="Arial"/>
         </w:rPr>
         <w:t>WiDi</w:t>
       </w:r>
-      <w:proofErr w:type="spellEnd"/>
-      <w:r>
-        <w:rPr>
-          <w:rFonts w:ascii="Arial" w:hAnsi="Arial" w:cs="Arial"/>
-        </w:rPr>
-        <w:t xml:space="preserve"> zu nutzen, wenn der Sender andere Prozessoren beziehungsweise Grafikeinheiten wie </w:t>
-      </w:r>
-      <w:proofErr w:type="spellStart"/>
-      <w:r>
-        <w:rPr>
-          <w:rFonts w:ascii="Arial" w:hAnsi="Arial" w:cs="Arial"/>
-        </w:rPr>
-        <w:t>Nvidia</w:t>
-      </w:r>
-      <w:proofErr w:type="spellEnd"/>
-      <w:r>
-        <w:rPr>
-          <w:rFonts w:ascii="Arial" w:hAnsi="Arial" w:cs="Arial"/>
-        </w:rPr>
-        <w:t xml:space="preserve"> oder AMD nutzte </w:t>
+      <w:r>
+        <w:rPr>
+          <w:rFonts w:ascii="Arial" w:hAnsi="Arial" w:cs="Arial"/>
+        </w:rPr>
+        <w:t xml:space="preserve"> High-Bandwith Digital Content Protection (HDCP) nicht unterstützte. Die Übertragungsqualität war außerdem auf 7</w:t>
+      </w:r>
+      <w:r>
+        <w:rPr>
+          <w:rFonts w:ascii="Arial" w:hAnsi="Arial" w:cs="Arial"/>
+        </w:rPr>
+        <w:t>20p und Stereo Sound beschränkt. Zudem entstand bei der Nutzung von WiDi eine Latenzzeit im Bereich von mehreren Sekunden. Die Latenzzeit entspricht der verzögerten Darstellung beim Empfänger aufgrund der zum Übertragen benötigten Zeit. Eine hohe Latenzzeit ist vor allem be</w:t>
+      </w:r>
+      <w:r>
+        <w:rPr>
+          <w:rFonts w:ascii="Arial" w:hAnsi="Arial" w:cs="Arial"/>
+        </w:rPr>
+        <w:t>i Anwendungen welche Benutzereingaben verlangen störend</w:t>
+      </w:r>
+      <w:r>
+        <w:rPr>
+          <w:rFonts w:ascii="Arial" w:hAnsi="Arial" w:cs="Arial"/>
+        </w:rPr>
+        <w:t xml:space="preserve"> </w:t>
       </w:r>
       <w:r>
         <w:rPr>
@@ -2154,7 +1749,7 @@
         <w:rPr>
           <w:rFonts w:ascii="Arial" w:hAnsi="Arial" w:cs="Arial"/>
         </w:rPr>
-        <w:instrText>ADDIN CITAVI.PLACEHOLDER be9db58a-6b3a-4509-8793-e036451a9c29 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</w:instrText>
+        <w:instrText>ADDIN CITAVI.PLACEHOLDER c7eb973e-1413-43ac-9107-736680a94a2d 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</w:instrText>
       </w:r>
       <w:r>
         <w:rPr>
@@ -2162,282 +1757,14 @@
         </w:rPr>
         <w:fldChar w:fldCharType="separate"/>
       </w:r>
-      <w:bookmarkStart w:id="5" w:name="_CTVP001be9db58a6b3a45098793e036451a9c29"/>
-      <w:r>
-        <w:rPr>
-          <w:rFonts w:ascii="Arial" w:hAnsi="Arial" w:cs="Arial"/>
-        </w:rPr>
-        <w:t xml:space="preserve">(vgl. </w:t>
-      </w:r>
-      <w:proofErr w:type="spellStart"/>
-      <w:r>
-        <w:rPr>
-          <w:rFonts w:ascii="Arial" w:hAnsi="Arial" w:cs="Arial"/>
-        </w:rPr>
-        <w:t>Müssig</w:t>
-      </w:r>
-      <w:proofErr w:type="spellEnd"/>
-      <w:r>
-        <w:rPr>
-          <w:rFonts w:ascii="Arial" w:hAnsi="Arial" w:cs="Arial"/>
-        </w:rPr>
-        <w:t xml:space="preserve"> 2010)</w:t>
-      </w:r>
-      <w:bookmarkEnd w:id="5"/>
-      <w:r>
-        <w:rPr>
-          <w:rFonts w:ascii="Arial" w:hAnsi="Arial" w:cs="Arial"/>
-        </w:rPr>
-        <w:fldChar w:fldCharType="end"/>
-      </w:r>
-      <w:r>
-        <w:rPr>
-          <w:rFonts w:ascii="Arial" w:hAnsi="Arial" w:cs="Arial"/>
-        </w:rPr>
-        <w:t xml:space="preserve">. </w:t>
-      </w:r>
-    </w:p>
-    <w:p>
-      <w:pPr>
-        <w:spacing w:line="360" w:lineRule="auto"/>
-        <w:rPr>
-          <w:rFonts w:ascii="Arial" w:hAnsi="Arial" w:cs="Arial"/>
-        </w:rPr>
-      </w:pPr>
-      <w:r>
-        <w:rPr>
-          <w:rFonts w:ascii="Arial" w:hAnsi="Arial" w:cs="Arial"/>
-        </w:rPr>
-        <w:t xml:space="preserve">Um </w:t>
-      </w:r>
-      <w:r>
-        <w:rPr>
-          <w:rFonts w:ascii="Arial" w:hAnsi="Arial" w:cs="Arial"/>
-        </w:rPr>
-        <w:t xml:space="preserve">Daten per </w:t>
-      </w:r>
-      <w:proofErr w:type="spellStart"/>
-      <w:r>
-        <w:rPr>
-          <w:rFonts w:ascii="Arial" w:hAnsi="Arial" w:cs="Arial"/>
-        </w:rPr>
-        <w:t>WiDi</w:t>
-      </w:r>
-      <w:proofErr w:type="spellEnd"/>
-      <w:r>
-        <w:rPr>
-          <w:rFonts w:ascii="Arial" w:hAnsi="Arial" w:cs="Arial"/>
-        </w:rPr>
-        <w:t xml:space="preserve"> zu empfangen war eine eigene Set-Top Box notwendig. Diese dekodierte das per </w:t>
-      </w:r>
-      <w:proofErr w:type="spellStart"/>
-      <w:r>
-        <w:rPr>
-          <w:rFonts w:ascii="Arial" w:hAnsi="Arial" w:cs="Arial"/>
-        </w:rPr>
-        <w:t>WiDi</w:t>
-      </w:r>
-      <w:proofErr w:type="spellEnd"/>
-      <w:r>
-        <w:rPr>
-          <w:rFonts w:ascii="Arial" w:hAnsi="Arial" w:cs="Arial"/>
-        </w:rPr>
-        <w:t xml:space="preserve"> gesendete Signal und leitete dies per Kabel an das Endgerät weiter. </w:t>
-      </w:r>
-    </w:p>
-    <w:p>
-      <w:pPr>
-        <w:spacing w:line="360" w:lineRule="auto"/>
-        <w:rPr>
-          <w:rFonts w:ascii="Arial" w:hAnsi="Arial" w:cs="Arial"/>
-        </w:rPr>
-      </w:pPr>
-      <w:r>
-        <w:rPr>
-          <w:rFonts w:ascii="Arial" w:hAnsi="Arial" w:cs="Arial"/>
-        </w:rPr>
-        <w:t>Die Probleme dieser ersten Versionen von WIDI waren zahlreich. Zum einen war die Anzahl an WIDI fähigen Sendern sehr begrenzt und zum anderen gab es nur wenige Empfänger, die zudem auch noch sehr teuer (damals ca. 100USD)</w:t>
-      </w:r>
-      <w:r>
-        <w:rPr>
-          <w:rFonts w:ascii="Arial" w:hAnsi="Arial" w:cs="Arial"/>
-        </w:rPr>
-        <w:t xml:space="preserve"> waren</w:t>
-      </w:r>
-      <w:r>
-        <w:rPr>
-          <w:rFonts w:ascii="Arial" w:hAnsi="Arial" w:cs="Arial"/>
-        </w:rPr>
-        <w:t xml:space="preserve">. Zusätzlich war </w:t>
-      </w:r>
-      <w:proofErr w:type="spellStart"/>
-      <w:r>
-        <w:rPr>
-          <w:rFonts w:ascii="Arial" w:hAnsi="Arial" w:cs="Arial"/>
-        </w:rPr>
-        <w:t>WiDi</w:t>
-      </w:r>
-      <w:proofErr w:type="spellEnd"/>
-      <w:r>
-        <w:rPr>
-          <w:rFonts w:ascii="Arial" w:hAnsi="Arial" w:cs="Arial"/>
-        </w:rPr>
-        <w:t xml:space="preserve"> nur für Windows 7 und darüber verfügbar. Weiterhin war es nicht möglich, kopiergeschützte Daten wie Filme von </w:t>
-      </w:r>
-      <w:proofErr w:type="spellStart"/>
-      <w:r>
-        <w:rPr>
-          <w:rFonts w:ascii="Arial" w:hAnsi="Arial" w:cs="Arial"/>
-        </w:rPr>
-        <w:t>BluRays</w:t>
-      </w:r>
-      <w:proofErr w:type="spellEnd"/>
-      <w:r>
-        <w:rPr>
-          <w:rFonts w:ascii="Arial" w:hAnsi="Arial" w:cs="Arial"/>
-        </w:rPr>
-        <w:t xml:space="preserve"> zu übertragen, da </w:t>
-      </w:r>
-      <w:proofErr w:type="spellStart"/>
-      <w:r>
-        <w:rPr>
-          <w:rFonts w:ascii="Arial" w:hAnsi="Arial" w:cs="Arial"/>
-        </w:rPr>
-        <w:t>WiDi</w:t>
-      </w:r>
-      <w:proofErr w:type="spellEnd"/>
-      <w:r>
-        <w:rPr>
-          <w:rFonts w:ascii="Arial" w:hAnsi="Arial" w:cs="Arial"/>
-        </w:rPr>
-        <w:t xml:space="preserve"> High-</w:t>
-      </w:r>
-      <w:proofErr w:type="spellStart"/>
-      <w:r>
-        <w:rPr>
-          <w:rFonts w:ascii="Arial" w:hAnsi="Arial" w:cs="Arial"/>
-        </w:rPr>
-        <w:t>Bandwith</w:t>
-      </w:r>
-      <w:proofErr w:type="spellEnd"/>
-      <w:r>
-        <w:rPr>
-          <w:rFonts w:ascii="Arial" w:hAnsi="Arial" w:cs="Arial"/>
-        </w:rPr>
-        <w:t xml:space="preserve"> Digital Content </w:t>
-      </w:r>
-      <w:proofErr w:type="spellStart"/>
-      <w:r>
-        <w:rPr>
-          <w:rFonts w:ascii="Arial" w:hAnsi="Arial" w:cs="Arial"/>
-        </w:rPr>
-        <w:t>Protection</w:t>
-      </w:r>
-      <w:proofErr w:type="spellEnd"/>
-      <w:r>
-        <w:rPr>
-          <w:rFonts w:ascii="Arial" w:hAnsi="Arial" w:cs="Arial"/>
-        </w:rPr>
-        <w:t xml:space="preserve"> (HDCP) nicht unterstützte. Die Übertragungsqualität war außerdem auf 7</w:t>
-      </w:r>
-      <w:r>
-        <w:rPr>
-          <w:rFonts w:ascii="Arial" w:hAnsi="Arial" w:cs="Arial"/>
-        </w:rPr>
-        <w:t xml:space="preserve">20p und Stereo Sound beschränkt. </w:t>
-      </w:r>
-      <w:r>
-        <w:rPr>
-          <w:rFonts w:ascii="Arial" w:hAnsi="Arial" w:cs="Arial"/>
-        </w:rPr>
-        <w:t xml:space="preserve">Zudem entstand bei der Nutzung von </w:t>
-      </w:r>
-      <w:proofErr w:type="spellStart"/>
-      <w:r>
-        <w:rPr>
-          <w:rFonts w:ascii="Arial" w:hAnsi="Arial" w:cs="Arial"/>
-        </w:rPr>
-        <w:t>WiDi</w:t>
-      </w:r>
-      <w:proofErr w:type="spellEnd"/>
-      <w:r>
-        <w:rPr>
-          <w:rFonts w:ascii="Arial" w:hAnsi="Arial" w:cs="Arial"/>
-        </w:rPr>
-        <w:t xml:space="preserve"> eine La</w:t>
-      </w:r>
-      <w:r>
-        <w:rPr>
-          <w:rFonts w:ascii="Arial" w:hAnsi="Arial" w:cs="Arial"/>
-        </w:rPr>
-        <w:t>tenzzeit im Bereich von mehreren Sekunden. Die Latenzzeit entspricht der verzögerten Darstellung beim Empfänger aufgrund der zum Übertragen benötigten Zeit. Eine hohe Latenzzeit ist vor allem be</w:t>
-      </w:r>
-      <w:r>
-        <w:rPr>
-          <w:rFonts w:ascii="Arial" w:hAnsi="Arial" w:cs="Arial"/>
-        </w:rPr>
-        <w:t>i Anwendungen welche Benutzereingaben verlangen störend</w:t>
-      </w:r>
-      <w:r>
-        <w:rPr>
-          <w:rFonts w:ascii="Arial" w:hAnsi="Arial" w:cs="Arial"/>
-        </w:rPr>
-        <w:t xml:space="preserve"> </w:t>
-      </w:r>
-      <w:r>
-        <w:rPr>
-          <w:rFonts w:ascii="Arial" w:hAnsi="Arial" w:cs="Arial"/>
-        </w:rPr>
-        <w:fldChar w:fldCharType="begin"/>
-      </w:r>
-      <w:r>
-        <w:rPr>
-          <w:rFonts w:ascii="Arial" w:hAnsi="Arial" w:cs="Arial"/>
-        </w:rPr>
-        <w:instrText>ADDIN CITAVI.PLACEHOLDER c7eb973e-1413-43ac-9107-736680a94a2d 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</w:instrText>
-      </w:r>
-      <w:r>
-        <w:rPr>
-          <w:rFonts w:ascii="Arial" w:hAnsi="Arial" w:cs="Arial"/>
-        </w:rPr>
-        <w:fldChar w:fldCharType="separate"/>
-      </w:r>
-      <w:bookmarkStart w:id="6" w:name="_CTVP001c7eb973e141343ac9107736680a94a2d"/>
-      <w:r>
-        <w:rPr>
-          <w:rFonts w:ascii="Arial" w:hAnsi="Arial" w:cs="Arial"/>
-        </w:rPr>
-        <w:t xml:space="preserve">(vgl. </w:t>
-      </w:r>
-      <w:proofErr w:type="spellStart"/>
-      <w:r>
-        <w:rPr>
-          <w:rFonts w:ascii="Arial" w:hAnsi="Arial" w:cs="Arial"/>
-        </w:rPr>
-        <w:t>Müssig</w:t>
-      </w:r>
-      <w:proofErr w:type="spellEnd"/>
-      <w:r>
-        <w:rPr>
-          <w:rFonts w:ascii="Arial" w:hAnsi="Arial" w:cs="Arial"/>
-        </w:rPr>
-        <w:t xml:space="preserve"> 2010; </w:t>
-      </w:r>
-      <w:proofErr w:type="spellStart"/>
-      <w:r>
-        <w:rPr>
-          <w:rFonts w:ascii="Arial" w:hAnsi="Arial" w:cs="Arial"/>
-        </w:rPr>
-        <w:t>Ziesecke</w:t>
-      </w:r>
-      <w:proofErr w:type="spellEnd"/>
-      <w:r>
-        <w:rPr>
-          <w:rFonts w:ascii="Arial" w:hAnsi="Arial" w:cs="Arial"/>
-        </w:rPr>
-        <w:t xml:space="preserve"> o.J.)</w:t>
-      </w:r>
-      <w:bookmarkEnd w:id="6"/>
+      <w:bookmarkStart w:id="7" w:name="_CTVP001c7eb973e141343ac9107736680a94a2d"/>
+      <w:r>
+        <w:rPr>
+          <w:rFonts w:ascii="Arial" w:hAnsi="Arial" w:cs="Arial"/>
+        </w:rPr>
+        <w:t>(vgl. Müssig 2010; Ziesecke o.J.)</w:t>
+      </w:r>
+      <w:bookmarkEnd w:id="7"/>
       <w:r>
         <w:rPr>
           <w:rFonts w:ascii="Arial" w:hAnsi="Arial" w:cs="Arial"/>
@@ -2494,49 +1821,7 @@
         <w:rPr>
           <w:rFonts w:ascii="Arial" w:hAnsi="Arial" w:cs="Arial"/>
         </w:rPr>
-        <w:t xml:space="preserve">Dadurch wurde sowohl das Arbeiten mit </w:t>
-      </w:r>
-      <w:proofErr w:type="spellStart"/>
-      <w:r>
-        <w:rPr>
-          <w:rFonts w:ascii="Arial" w:hAnsi="Arial" w:cs="Arial"/>
-        </w:rPr>
-        <w:t>WiDi</w:t>
-      </w:r>
-      <w:proofErr w:type="spellEnd"/>
-      <w:r>
-        <w:rPr>
-          <w:rFonts w:ascii="Arial" w:hAnsi="Arial" w:cs="Arial"/>
-        </w:rPr>
-        <w:t xml:space="preserve"> vereinfacht als auch das Anzeigen von Spielen ermöglicht. Zusätzlich unterstützt </w:t>
-      </w:r>
-      <w:proofErr w:type="spellStart"/>
-      <w:r>
-        <w:rPr>
-          <w:rFonts w:ascii="Arial" w:hAnsi="Arial" w:cs="Arial"/>
-        </w:rPr>
-        <w:t>WiDi</w:t>
-      </w:r>
-      <w:proofErr w:type="spellEnd"/>
-      <w:r>
-        <w:rPr>
-          <w:rFonts w:ascii="Arial" w:hAnsi="Arial" w:cs="Arial"/>
-        </w:rPr>
-        <w:t xml:space="preserve"> ab der zweiten Generation auch HDCP, wodurch das Abspielen von kopiergeschütztem Material ermöglicht wird. Auch in Sachen Qualität wurde </w:t>
-      </w:r>
-      <w:proofErr w:type="spellStart"/>
-      <w:r>
-        <w:rPr>
-          <w:rFonts w:ascii="Arial" w:hAnsi="Arial" w:cs="Arial"/>
-        </w:rPr>
-        <w:t>WiDi</w:t>
-      </w:r>
-      <w:proofErr w:type="spellEnd"/>
-      <w:r>
-        <w:rPr>
-          <w:rFonts w:ascii="Arial" w:hAnsi="Arial" w:cs="Arial"/>
-        </w:rPr>
-        <w:t xml:space="preserve"> verbessert. Neben 5.1 Surround Sound wird auch die Übertragung von höheren Auflösungen ermöglicht</w:t>
+        <w:t>Dadurch wurde sowohl das Arbeiten mit WiDi vereinfacht als auch das Anzeigen von Spielen ermöglicht. Zusätzlich unterstützt WiDi ab der zweiten Generation auch HDCP, wodurch das Abspielen von kopiergeschütztem Material ermöglicht wird. Auch in Sachen Qualität wurde WiDi verbessert. Neben 5.1 Surround Sound wird auch die Übertragung von höheren Auflösungen ermöglicht</w:t>
       </w:r>
       <w:r>
         <w:rPr>
@@ -2554,7 +1839,7 @@
         <w:rPr>
           <w:rFonts w:ascii="Arial" w:hAnsi="Arial" w:cs="Arial"/>
         </w:rPr>
-        <w:instrText>ADDIN CITAVI.PLACEHOLDER 766be88c-c353-44f9-958b-30de71cf34e4 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</w:instrText>
+        <w:instrText>ADDIN CITAVI.PLACEHOLDER 766be88c-c353-44f9-958b-30de71cf34e4 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</w:instrText>
       </w:r>
       <w:r>
         <w:rPr>
@@ -2562,28 +1847,14 @@
         </w:rPr>
         <w:fldChar w:fldCharType="separate"/>
       </w:r>
-      <w:bookmarkStart w:id="7" w:name="_CTVP001766be88cc35344f9958b30de71cf34e4"/>
-      <w:r>
-        <w:rPr>
-          <w:rFonts w:ascii="Arial" w:hAnsi="Arial" w:cs="Arial"/>
-        </w:rPr>
-        <w:t xml:space="preserve">(vgl. </w:t>
-      </w:r>
-      <w:proofErr w:type="spellStart"/>
-      <w:r>
-        <w:rPr>
-          <w:rFonts w:ascii="Arial" w:hAnsi="Arial" w:cs="Arial"/>
-        </w:rPr>
-        <w:t>Ziesecke</w:t>
-      </w:r>
-      <w:proofErr w:type="spellEnd"/>
-      <w:r>
-        <w:rPr>
-          <w:rFonts w:ascii="Arial" w:hAnsi="Arial" w:cs="Arial"/>
-        </w:rPr>
-        <w:t xml:space="preserve"> o.J.)</w:t>
-      </w:r>
-      <w:bookmarkEnd w:id="7"/>
+      <w:bookmarkStart w:id="8" w:name="_CTVP001766be88cc35344f9958b30de71cf34e4"/>
+      <w:r>
+        <w:rPr>
+          <w:rFonts w:ascii="Arial" w:hAnsi="Arial" w:cs="Arial"/>
+        </w:rPr>
+        <w:t>(vgl. Ziesecke o.J.)</w:t>
+      </w:r>
+      <w:bookmarkEnd w:id="8"/>
       <w:r>
         <w:rPr>
           <w:rFonts w:ascii="Arial" w:hAnsi="Arial" w:cs="Arial"/>
@@ -2604,39 +1875,17 @@
           <w:rFonts w:ascii="Arial" w:hAnsi="Arial" w:cs="Arial"/>
         </w:rPr>
       </w:pPr>
-      <w:proofErr w:type="spellStart"/>
-      <w:r>
-        <w:rPr>
-          <w:rFonts w:ascii="Arial" w:hAnsi="Arial" w:cs="Arial"/>
-        </w:rPr>
-        <w:t>WiDi</w:t>
-      </w:r>
-      <w:proofErr w:type="spellEnd"/>
-      <w:r>
-        <w:rPr>
-          <w:rFonts w:ascii="Arial" w:hAnsi="Arial" w:cs="Arial"/>
-        </w:rPr>
-        <w:t xml:space="preserve"> ist weiterhin nur für Windowsgeräte mit entsprechender Intel Hardware verfügbar, wobei jetzt wesentlich mehr Prozessoren und Grafikeinheiten unterstützt werden. </w:t>
-      </w:r>
-      <w:r>
-        <w:rPr>
-          <w:rFonts w:ascii="Arial" w:hAnsi="Arial" w:cs="Arial"/>
-        </w:rPr>
-        <w:t xml:space="preserve">Ob ein Gerät </w:t>
-      </w:r>
-      <w:proofErr w:type="spellStart"/>
-      <w:r>
-        <w:rPr>
-          <w:rFonts w:ascii="Arial" w:hAnsi="Arial" w:cs="Arial"/>
-        </w:rPr>
-        <w:t>WiDi</w:t>
-      </w:r>
-      <w:proofErr w:type="spellEnd"/>
-      <w:r>
-        <w:rPr>
-          <w:rFonts w:ascii="Arial" w:hAnsi="Arial" w:cs="Arial"/>
-        </w:rPr>
-        <w:t xml:space="preserve"> unterstützt kann mit einem Tool</w:t>
+      <w:r>
+        <w:rPr>
+          <w:rFonts w:ascii="Arial" w:hAnsi="Arial" w:cs="Arial"/>
+        </w:rPr>
+        <w:t xml:space="preserve">WiDi ist weiterhin nur für Windowsgeräte mit entsprechender Intel Hardware verfügbar, wobei jetzt wesentlich mehr Prozessoren und Grafikeinheiten unterstützt werden. </w:t>
+      </w:r>
+      <w:r>
+        <w:rPr>
+          <w:rFonts w:ascii="Arial" w:hAnsi="Arial" w:cs="Arial"/>
+        </w:rPr>
+        <w:t>Ob ein Gerät WiDi unterstützt kann mit einem Tool</w:t>
       </w:r>
       <w:r>
         <w:rPr>
@@ -2671,113 +1920,35 @@
         <w:rPr>
           <w:rFonts w:ascii="Arial" w:hAnsi="Arial" w:cs="Arial"/>
         </w:rPr>
-        <w:t xml:space="preserve">Später </w:t>
-      </w:r>
-      <w:proofErr w:type="spellStart"/>
-      <w:r>
-        <w:rPr>
-          <w:rFonts w:ascii="Arial" w:hAnsi="Arial" w:cs="Arial"/>
-        </w:rPr>
-        <w:t>miracast</w:t>
-      </w:r>
-      <w:proofErr w:type="spellEnd"/>
-      <w:r>
-        <w:rPr>
-          <w:rFonts w:ascii="Arial" w:hAnsi="Arial" w:cs="Arial"/>
-        </w:rPr>
-        <w:t xml:space="preserve"> </w:t>
-      </w:r>
-      <w:proofErr w:type="spellStart"/>
-      <w:r>
-        <w:rPr>
-          <w:rFonts w:ascii="Arial" w:hAnsi="Arial" w:cs="Arial"/>
-        </w:rPr>
-        <w:t>unterstützung</w:t>
-      </w:r>
-      <w:proofErr w:type="spellEnd"/>
-    </w:p>
-    <w:p>
-      <w:pPr>
-        <w:spacing w:line="360" w:lineRule="auto"/>
-        <w:rPr>
-          <w:rFonts w:ascii="Arial" w:hAnsi="Arial" w:cs="Arial"/>
-        </w:rPr>
-      </w:pPr>
-      <w:r>
-        <w:rPr>
-          <w:rFonts w:ascii="Arial" w:hAnsi="Arial" w:cs="Arial"/>
-        </w:rPr>
-        <w:t xml:space="preserve">Mehr </w:t>
-      </w:r>
-      <w:proofErr w:type="spellStart"/>
-      <w:r>
-        <w:rPr>
-          <w:rFonts w:ascii="Arial" w:hAnsi="Arial" w:cs="Arial"/>
-        </w:rPr>
-        <w:t>auswahl</w:t>
-      </w:r>
-      <w:proofErr w:type="spellEnd"/>
-      <w:r>
-        <w:rPr>
-          <w:rFonts w:ascii="Arial" w:hAnsi="Arial" w:cs="Arial"/>
-        </w:rPr>
-        <w:t xml:space="preserve"> bei </w:t>
-      </w:r>
-      <w:proofErr w:type="spellStart"/>
-      <w:r>
-        <w:rPr>
-          <w:rFonts w:ascii="Arial" w:hAnsi="Arial" w:cs="Arial"/>
-        </w:rPr>
-        <w:t>receivern</w:t>
-      </w:r>
-      <w:proofErr w:type="spellEnd"/>
-      <w:r>
-        <w:rPr>
-          <w:rFonts w:ascii="Arial" w:hAnsi="Arial" w:cs="Arial"/>
-        </w:rPr>
-        <w:t>.</w:t>
-      </w:r>
-    </w:p>
-    <w:p>
-      <w:pPr>
-        <w:spacing w:line="360" w:lineRule="auto"/>
-        <w:rPr>
-          <w:rFonts w:ascii="Arial" w:hAnsi="Arial" w:cs="Arial"/>
-        </w:rPr>
-      </w:pPr>
-      <w:r>
-        <w:rPr>
-          <w:rFonts w:ascii="Arial" w:hAnsi="Arial" w:cs="Arial"/>
-        </w:rPr>
-        <w:t xml:space="preserve">Aber dennoch </w:t>
-      </w:r>
-      <w:proofErr w:type="spellStart"/>
-      <w:r>
-        <w:rPr>
-          <w:rFonts w:ascii="Arial" w:hAnsi="Arial" w:cs="Arial"/>
-        </w:rPr>
-        <w:t>miracast</w:t>
-      </w:r>
-      <w:proofErr w:type="spellEnd"/>
-      <w:r>
-        <w:rPr>
-          <w:rFonts w:ascii="Arial" w:hAnsi="Arial" w:cs="Arial"/>
-        </w:rPr>
-        <w:t xml:space="preserve"> typische </w:t>
-      </w:r>
-      <w:proofErr w:type="spellStart"/>
-      <w:r>
-        <w:rPr>
-          <w:rFonts w:ascii="Arial" w:hAnsi="Arial" w:cs="Arial"/>
-        </w:rPr>
-        <w:t>probleme</w:t>
-      </w:r>
-      <w:proofErr w:type="spellEnd"/>
-      <w:r>
-        <w:rPr>
-          <w:rFonts w:ascii="Arial" w:hAnsi="Arial" w:cs="Arial"/>
-        </w:rPr>
-        <w:t>: nicht alle implementieren das gleiche</w:t>
+        <w:t>Später miracast unterstützung</w:t>
+      </w:r>
+    </w:p>
+    <w:p>
+      <w:pPr>
+        <w:spacing w:line="360" w:lineRule="auto"/>
+        <w:rPr>
+          <w:rFonts w:ascii="Arial" w:hAnsi="Arial" w:cs="Arial"/>
+        </w:rPr>
+      </w:pPr>
+      <w:r>
+        <w:rPr>
+          <w:rFonts w:ascii="Arial" w:hAnsi="Arial" w:cs="Arial"/>
+        </w:rPr>
+        <w:t>Mehr auswahl bei receivern.</w:t>
+      </w:r>
+    </w:p>
+    <w:p>
+      <w:pPr>
+        <w:spacing w:line="360" w:lineRule="auto"/>
+        <w:rPr>
+          <w:rFonts w:ascii="Arial" w:hAnsi="Arial" w:cs="Arial"/>
+        </w:rPr>
+      </w:pPr>
+      <w:r>
+        <w:rPr>
+          <w:rFonts w:ascii="Arial" w:hAnsi="Arial" w:cs="Arial"/>
+        </w:rPr>
+        <w:t>Aber dennoch miracast typische probleme: nicht alle implementieren das gleiche</w:t>
       </w:r>
     </w:p>
     <w:p>
@@ -2804,128 +1975,34 @@
           <w:rFonts w:ascii="Arial" w:hAnsi="Arial" w:cs="Arial"/>
         </w:rPr>
       </w:pPr>
-      <w:bookmarkStart w:id="8" w:name="_GoBack"/>
-      <w:bookmarkEnd w:id="8"/>
-    </w:p>
-    <w:p>
-      <w:pPr>
-        <w:spacing w:line="360" w:lineRule="auto"/>
-        <w:rPr>
-          <w:rFonts w:ascii="Arial" w:hAnsi="Arial" w:cs="Arial"/>
-        </w:rPr>
-      </w:pPr>
-      <w:r>
-        <w:rPr>
-          <w:rFonts w:ascii="Arial" w:hAnsi="Arial" w:cs="Arial"/>
-        </w:rPr>
-        <w:t xml:space="preserve">Generell: nicht dafür ausgelegt </w:t>
-      </w:r>
-      <w:proofErr w:type="spellStart"/>
-      <w:r>
-        <w:rPr>
-          <w:rFonts w:ascii="Arial" w:hAnsi="Arial" w:cs="Arial"/>
-        </w:rPr>
-        <w:t>zb</w:t>
-      </w:r>
-      <w:proofErr w:type="spellEnd"/>
-      <w:r>
-        <w:rPr>
-          <w:rFonts w:ascii="Arial" w:hAnsi="Arial" w:cs="Arial"/>
-        </w:rPr>
-        <w:t xml:space="preserve"> von </w:t>
-      </w:r>
-      <w:proofErr w:type="spellStart"/>
-      <w:r>
-        <w:rPr>
-          <w:rFonts w:ascii="Arial" w:hAnsi="Arial" w:cs="Arial"/>
-        </w:rPr>
-        <w:t>notebook</w:t>
-      </w:r>
-      <w:proofErr w:type="spellEnd"/>
-      <w:r>
-        <w:rPr>
-          <w:rFonts w:ascii="Arial" w:hAnsi="Arial" w:cs="Arial"/>
-        </w:rPr>
-        <w:t xml:space="preserve"> zu </w:t>
-      </w:r>
-      <w:proofErr w:type="spellStart"/>
-      <w:r>
-        <w:rPr>
-          <w:rFonts w:ascii="Arial" w:hAnsi="Arial" w:cs="Arial"/>
-        </w:rPr>
-        <w:t>notebook</w:t>
-      </w:r>
-      <w:proofErr w:type="spellEnd"/>
-      <w:r>
-        <w:rPr>
-          <w:rFonts w:ascii="Arial" w:hAnsi="Arial" w:cs="Arial"/>
-        </w:rPr>
-        <w:t xml:space="preserve"> zu übertragen,</w:t>
-      </w:r>
-    </w:p>
-    <w:p>
-      <w:pPr>
-        <w:spacing w:line="360" w:lineRule="auto"/>
-        <w:rPr>
-          <w:rFonts w:ascii="Arial" w:hAnsi="Arial" w:cs="Arial"/>
-        </w:rPr>
-      </w:pPr>
-      <w:r>
-        <w:rPr>
-          <w:rFonts w:ascii="Arial" w:hAnsi="Arial" w:cs="Arial"/>
-        </w:rPr>
-        <w:t xml:space="preserve">eher von mobilem </w:t>
-      </w:r>
-      <w:proofErr w:type="spellStart"/>
-      <w:r>
-        <w:rPr>
-          <w:rFonts w:ascii="Arial" w:hAnsi="Arial" w:cs="Arial"/>
-        </w:rPr>
-        <w:t>device</w:t>
-      </w:r>
-      <w:proofErr w:type="spellEnd"/>
-      <w:r>
-        <w:rPr>
-          <w:rFonts w:ascii="Arial" w:hAnsi="Arial" w:cs="Arial"/>
-        </w:rPr>
-        <w:t xml:space="preserve"> zu </w:t>
-      </w:r>
-      <w:proofErr w:type="spellStart"/>
-      <w:r>
-        <w:rPr>
-          <w:rFonts w:ascii="Arial" w:hAnsi="Arial" w:cs="Arial"/>
-        </w:rPr>
-        <w:t>projektor</w:t>
-      </w:r>
-      <w:proofErr w:type="spellEnd"/>
-      <w:r>
-        <w:rPr>
-          <w:rFonts w:ascii="Arial" w:hAnsi="Arial" w:cs="Arial"/>
-        </w:rPr>
-        <w:t xml:space="preserve">, </w:t>
-      </w:r>
-      <w:proofErr w:type="spellStart"/>
-      <w:r>
-        <w:rPr>
-          <w:rFonts w:ascii="Arial" w:hAnsi="Arial" w:cs="Arial"/>
-        </w:rPr>
-        <w:t>tv</w:t>
-      </w:r>
-      <w:proofErr w:type="spellEnd"/>
-      <w:r>
-        <w:rPr>
-          <w:rFonts w:ascii="Arial" w:hAnsi="Arial" w:cs="Arial"/>
-        </w:rPr>
-        <w:t xml:space="preserve">, </w:t>
-      </w:r>
-      <w:proofErr w:type="spellStart"/>
-      <w:r>
-        <w:rPr>
-          <w:rFonts w:ascii="Arial" w:hAnsi="Arial" w:cs="Arial"/>
-        </w:rPr>
-        <w:t>etc</w:t>
-      </w:r>
-      <w:proofErr w:type="spellEnd"/>
+    </w:p>
+    <w:p>
+      <w:pPr>
+        <w:spacing w:line="360" w:lineRule="auto"/>
+        <w:rPr>
+          <w:rFonts w:ascii="Arial" w:hAnsi="Arial" w:cs="Arial"/>
+        </w:rPr>
+      </w:pPr>
+      <w:r>
+        <w:rPr>
+          <w:rFonts w:ascii="Arial" w:hAnsi="Arial" w:cs="Arial"/>
+        </w:rPr>
+        <w:t>Generell: nicht dafür ausgelegt zb von notebook zu notebook zu übertragen,</w:t>
+      </w:r>
+    </w:p>
+    <w:p>
+      <w:pPr>
+        <w:spacing w:line="360" w:lineRule="auto"/>
+        <w:rPr>
+          <w:rFonts w:ascii="Arial" w:hAnsi="Arial" w:cs="Arial"/>
+        </w:rPr>
+      </w:pPr>
+      <w:r>
+        <w:rPr>
+          <w:rFonts w:ascii="Arial" w:hAnsi="Arial" w:cs="Arial"/>
+        </w:rPr>
+        <w:t>eher von mobilem device zu projektor, tv, etc</w:t>
+      </w:r>
     </w:p>
     <w:p>
       <w:pPr>
@@ -2969,16 +2046,8 @@
         <w:rPr>
           <w:rFonts w:ascii="Arial" w:hAnsi="Arial" w:cs="Arial"/>
         </w:rPr>
-        <w:t xml:space="preserve">Ähnlich wie </w:t>
-      </w:r>
-      <w:proofErr w:type="spellStart"/>
-      <w:r>
-        <w:rPr>
-          <w:rFonts w:ascii="Arial" w:hAnsi="Arial" w:cs="Arial"/>
-        </w:rPr>
-        <w:t>widi</w:t>
-      </w:r>
-      <w:proofErr w:type="spellEnd"/>
+        <w:t>Ähnlich wie widi</w:t>
+      </w:r>
     </w:p>
     <w:p>
       <w:pPr>
@@ -2994,30 +2063,8 @@
         <w:rPr>
           <w:rFonts w:ascii="Arial" w:hAnsi="Arial" w:cs="Arial"/>
         </w:rPr>
-        <w:t xml:space="preserve">Implementiert </w:t>
-      </w:r>
-      <w:proofErr w:type="spellStart"/>
-      <w:r>
-        <w:rPr>
-          <w:rFonts w:ascii="Arial" w:hAnsi="Arial" w:cs="Arial"/>
-        </w:rPr>
-        <w:t>miracast</w:t>
-      </w:r>
-      <w:proofErr w:type="spellEnd"/>
-      <w:r>
-        <w:rPr>
-          <w:rFonts w:ascii="Arial" w:hAnsi="Arial" w:cs="Arial"/>
-        </w:rPr>
-        <w:t xml:space="preserve"> </w:t>
-      </w:r>
-      <w:proofErr w:type="spellStart"/>
-      <w:r>
-        <w:rPr>
-          <w:rFonts w:ascii="Arial" w:hAnsi="Arial" w:cs="Arial"/>
-        </w:rPr>
-        <w:t>standard</w:t>
-      </w:r>
-      <w:proofErr w:type="spellEnd"/>
+        <w:t>Implementiert miracast standard</w:t>
+      </w:r>
     </w:p>
     <w:p>
       <w:pPr>
@@ -3063,13 +2110,11 @@
         </w:numPr>
       </w:pPr>
       <w:bookmarkStart w:id="10" w:name="_Toc442289913"/>
-      <w:proofErr w:type="spellStart"/>
       <w:r>
         <w:lastRenderedPageBreak/>
         <w:t>Miracast</w:t>
       </w:r>
       <w:bookmarkEnd w:id="10"/>
-      <w:proofErr w:type="spellEnd"/>
     </w:p>
     <w:p>
       <w:pPr>
@@ -3126,21 +2171,11 @@
         </w:numPr>
       </w:pPr>
       <w:bookmarkStart w:id="11" w:name="_Toc442289914"/>
-      <w:proofErr w:type="spellStart"/>
       <w:r>
         <w:lastRenderedPageBreak/>
-        <w:t>Chromecast</w:t>
-      </w:r>
-      <w:proofErr w:type="spellEnd"/>
-      <w:r>
-        <w:t xml:space="preserve">, </w:t>
-      </w:r>
-      <w:proofErr w:type="spellStart"/>
-      <w:r>
-        <w:t>Firetv</w:t>
+        <w:t>Chromecast, Firetv</w:t>
       </w:r>
       <w:bookmarkEnd w:id="11"/>
-      <w:proofErr w:type="spellEnd"/>
     </w:p>
     <w:p>
       <w:pPr>
@@ -3156,16 +2191,8 @@
         <w:rPr>
           <w:rFonts w:ascii="Arial" w:hAnsi="Arial" w:cs="Arial"/>
         </w:rPr>
-        <w:t xml:space="preserve">Nicht direkt </w:t>
-      </w:r>
-      <w:proofErr w:type="spellStart"/>
-      <w:r>
-        <w:rPr>
-          <w:rFonts w:ascii="Arial" w:hAnsi="Arial" w:cs="Arial"/>
-        </w:rPr>
-        <w:t>screensharing</w:t>
-      </w:r>
-      <w:proofErr w:type="spellEnd"/>
+        <w:t>Nicht direkt screensharing</w:t>
+      </w:r>
     </w:p>
     <w:p>
       <w:pPr>
@@ -3181,21 +2208,7 @@
         <w:rPr>
           <w:rFonts w:ascii="Arial" w:hAnsi="Arial" w:cs="Arial"/>
         </w:rPr>
-        <w:t xml:space="preserve">Mit entsprechenden </w:t>
-      </w:r>
-      <w:proofErr w:type="spellStart"/>
-      <w:r>
-        <w:rPr>
-          <w:rFonts w:ascii="Arial" w:hAnsi="Arial" w:cs="Arial"/>
-        </w:rPr>
-        <w:t>geräten</w:t>
-      </w:r>
-      <w:proofErr w:type="spellEnd"/>
-      <w:r>
-        <w:rPr>
-          <w:rFonts w:ascii="Arial" w:hAnsi="Arial" w:cs="Arial"/>
-        </w:rPr>
-        <w:t xml:space="preserve"> werden diese „erweitert“</w:t>
+        <w:t>Mit entsprechenden geräten werden diese „erweitert“</w:t>
       </w:r>
     </w:p>
     <w:p>
@@ -3212,30 +2225,8 @@
         <w:rPr>
           <w:rFonts w:ascii="Arial" w:hAnsi="Arial" w:cs="Arial"/>
         </w:rPr>
-        <w:t xml:space="preserve">Handy als </w:t>
-      </w:r>
-      <w:proofErr w:type="spellStart"/>
-      <w:r>
-        <w:rPr>
-          <w:rFonts w:ascii="Arial" w:hAnsi="Arial" w:cs="Arial"/>
-        </w:rPr>
-        <w:t>fernbedienung</w:t>
-      </w:r>
-      <w:proofErr w:type="spellEnd"/>
-      <w:r>
-        <w:rPr>
-          <w:rFonts w:ascii="Arial" w:hAnsi="Arial" w:cs="Arial"/>
-        </w:rPr>
-        <w:t xml:space="preserve">, </w:t>
-      </w:r>
-      <w:proofErr w:type="spellStart"/>
-      <w:r>
-        <w:rPr>
-          <w:rFonts w:ascii="Arial" w:hAnsi="Arial" w:cs="Arial"/>
-        </w:rPr>
-        <w:t>etc</w:t>
-      </w:r>
-      <w:proofErr w:type="spellEnd"/>
+        <w:t>Handy als fernbedienung, etc</w:t>
+      </w:r>
     </w:p>
     <w:p>
       <w:pPr>
@@ -3301,21 +2292,7 @@
         <w:rPr>
           <w:rFonts w:ascii="Arial" w:hAnsi="Arial" w:cs="Arial"/>
         </w:rPr>
-        <w:t xml:space="preserve">Problem: </w:t>
-      </w:r>
-      <w:proofErr w:type="spellStart"/>
-      <w:r>
-        <w:rPr>
-          <w:rFonts w:ascii="Arial" w:hAnsi="Arial" w:cs="Arial"/>
-        </w:rPr>
-        <w:t>technologie</w:t>
-      </w:r>
-      <w:proofErr w:type="spellEnd"/>
-      <w:r>
-        <w:rPr>
-          <w:rFonts w:ascii="Arial" w:hAnsi="Arial" w:cs="Arial"/>
-        </w:rPr>
-        <w:t xml:space="preserve"> noch immer unausgereift</w:t>
+        <w:t>Problem: technologie noch immer unausgereift</w:t>
       </w:r>
     </w:p>
     <w:p>
@@ -3332,77 +2309,7 @@
         <w:rPr>
           <w:rFonts w:ascii="Arial" w:hAnsi="Arial" w:cs="Arial"/>
         </w:rPr>
-        <w:t xml:space="preserve">Weiterhin implementieren unterschiedliche </w:t>
-      </w:r>
-      <w:proofErr w:type="spellStart"/>
-      <w:r>
-        <w:rPr>
-          <w:rFonts w:ascii="Arial" w:hAnsi="Arial" w:cs="Arial"/>
-        </w:rPr>
-        <w:t>devices</w:t>
-      </w:r>
-      <w:proofErr w:type="spellEnd"/>
-      <w:r>
-        <w:rPr>
-          <w:rFonts w:ascii="Arial" w:hAnsi="Arial" w:cs="Arial"/>
-        </w:rPr>
-        <w:t xml:space="preserve"> </w:t>
-      </w:r>
-      <w:proofErr w:type="spellStart"/>
-      <w:r>
-        <w:rPr>
-          <w:rFonts w:ascii="Arial" w:hAnsi="Arial" w:cs="Arial"/>
-        </w:rPr>
-        <w:t>miracast</w:t>
-      </w:r>
-      <w:proofErr w:type="spellEnd"/>
-      <w:r>
-        <w:rPr>
-          <w:rFonts w:ascii="Arial" w:hAnsi="Arial" w:cs="Arial"/>
-        </w:rPr>
-        <w:t xml:space="preserve"> auf unterschiedliche </w:t>
-      </w:r>
-      <w:proofErr w:type="spellStart"/>
-      <w:r>
-        <w:rPr>
-          <w:rFonts w:ascii="Arial" w:hAnsi="Arial" w:cs="Arial"/>
-        </w:rPr>
-        <w:t>art</w:t>
-      </w:r>
-      <w:proofErr w:type="spellEnd"/>
-      <w:r>
-        <w:rPr>
-          <w:rFonts w:ascii="Arial" w:hAnsi="Arial" w:cs="Arial"/>
-        </w:rPr>
-        <w:t xml:space="preserve">, was zu </w:t>
-      </w:r>
-      <w:proofErr w:type="spellStart"/>
-      <w:r>
-        <w:rPr>
-          <w:rFonts w:ascii="Arial" w:hAnsi="Arial" w:cs="Arial"/>
-        </w:rPr>
-        <w:t>inkompatibilität</w:t>
-      </w:r>
-      <w:proofErr w:type="spellEnd"/>
-      <w:r>
-        <w:rPr>
-          <w:rFonts w:ascii="Arial" w:hAnsi="Arial" w:cs="Arial"/>
-        </w:rPr>
-        <w:t xml:space="preserve"> führt (siehe </w:t>
-      </w:r>
-      <w:proofErr w:type="spellStart"/>
-      <w:r>
-        <w:rPr>
-          <w:rFonts w:ascii="Arial" w:hAnsi="Arial" w:cs="Arial"/>
-        </w:rPr>
-        <w:t>tests</w:t>
-      </w:r>
-      <w:proofErr w:type="spellEnd"/>
-      <w:r>
-        <w:rPr>
-          <w:rFonts w:ascii="Arial" w:hAnsi="Arial" w:cs="Arial"/>
-        </w:rPr>
-        <w:t>)</w:t>
+        <w:t>Weiterhin implementieren unterschiedliche devices miracast auf unterschiedliche art, was zu inkompatibilität führt (siehe tests)</w:t>
       </w:r>
     </w:p>
     <w:p>
@@ -3419,35 +2326,7 @@
         <w:rPr>
           <w:rFonts w:ascii="Arial" w:hAnsi="Arial" w:cs="Arial"/>
         </w:rPr>
-        <w:t xml:space="preserve">Für nicht smarte </w:t>
-      </w:r>
-      <w:proofErr w:type="spellStart"/>
-      <w:r>
-        <w:rPr>
-          <w:rFonts w:ascii="Arial" w:hAnsi="Arial" w:cs="Arial"/>
-        </w:rPr>
-        <w:t>geräte</w:t>
-      </w:r>
-      <w:proofErr w:type="spellEnd"/>
-      <w:r>
-        <w:rPr>
-          <w:rFonts w:ascii="Arial" w:hAnsi="Arial" w:cs="Arial"/>
-        </w:rPr>
-        <w:t xml:space="preserve"> werden </w:t>
-      </w:r>
-      <w:proofErr w:type="spellStart"/>
-      <w:r>
-        <w:rPr>
-          <w:rFonts w:ascii="Arial" w:hAnsi="Arial" w:cs="Arial"/>
-        </w:rPr>
-        <w:t>zusatzdevices</w:t>
-      </w:r>
-      <w:proofErr w:type="spellEnd"/>
-      <w:r>
-        <w:rPr>
-          <w:rFonts w:ascii="Arial" w:hAnsi="Arial" w:cs="Arial"/>
-        </w:rPr>
-        <w:t xml:space="preserve"> benötigt</w:t>
+        <w:t>Für nicht smarte geräte werden zusatzdevices benötigt</w:t>
       </w:r>
     </w:p>
     <w:p>
@@ -3464,72 +2343,8 @@
         <w:rPr>
           <w:rFonts w:ascii="Arial" w:hAnsi="Arial" w:cs="Arial"/>
         </w:rPr>
-        <w:t xml:space="preserve">Weiterhin </w:t>
-      </w:r>
-      <w:proofErr w:type="spellStart"/>
-      <w:r>
-        <w:rPr>
-          <w:rFonts w:ascii="Arial" w:hAnsi="Arial" w:cs="Arial"/>
-        </w:rPr>
-        <w:t>probleme</w:t>
-      </w:r>
-      <w:proofErr w:type="spellEnd"/>
-      <w:r>
-        <w:rPr>
-          <w:rFonts w:ascii="Arial" w:hAnsi="Arial" w:cs="Arial"/>
-        </w:rPr>
-        <w:t xml:space="preserve"> mit </w:t>
-      </w:r>
-      <w:proofErr w:type="spellStart"/>
-      <w:r>
-        <w:rPr>
-          <w:rFonts w:ascii="Arial" w:hAnsi="Arial" w:cs="Arial"/>
-        </w:rPr>
-        <w:t>qualität</w:t>
-      </w:r>
-      <w:proofErr w:type="spellEnd"/>
-      <w:r>
-        <w:rPr>
-          <w:rFonts w:ascii="Arial" w:hAnsi="Arial" w:cs="Arial"/>
-        </w:rPr>
-        <w:t xml:space="preserve">, </w:t>
-      </w:r>
-      <w:proofErr w:type="spellStart"/>
-      <w:r>
-        <w:rPr>
-          <w:rFonts w:ascii="Arial" w:hAnsi="Arial" w:cs="Arial"/>
-        </w:rPr>
-        <w:t>latenz</w:t>
-      </w:r>
-      <w:proofErr w:type="spellEnd"/>
-      <w:r>
-        <w:rPr>
-          <w:rFonts w:ascii="Arial" w:hAnsi="Arial" w:cs="Arial"/>
-        </w:rPr>
-        <w:t xml:space="preserve">, </w:t>
-      </w:r>
-      <w:proofErr w:type="spellStart"/>
-      <w:r>
-        <w:rPr>
-          <w:rFonts w:ascii="Arial" w:hAnsi="Arial" w:cs="Arial"/>
-        </w:rPr>
-        <w:t>etc</w:t>
-      </w:r>
-      <w:proofErr w:type="spellEnd"/>
-      <w:r>
-        <w:rPr>
-          <w:rFonts w:ascii="Arial" w:hAnsi="Arial" w:cs="Arial"/>
-        </w:rPr>
-        <w:t xml:space="preserve"> bei schwachen </w:t>
-      </w:r>
-      <w:proofErr w:type="spellStart"/>
-      <w:r>
-        <w:rPr>
-          <w:rFonts w:ascii="Arial" w:hAnsi="Arial" w:cs="Arial"/>
-        </w:rPr>
-        <w:t>netzwerken</w:t>
-      </w:r>
-      <w:proofErr w:type="spellEnd"/>
+        <w:t>Weiterhin probleme mit qualität, latenz, etc bei schwachen netzwerken</w:t>
+      </w:r>
     </w:p>
     <w:p>
       <w:pPr>
@@ -3556,91 +2371,7 @@
         <w:rPr>
           <w:rFonts w:ascii="Arial" w:hAnsi="Arial" w:cs="Arial"/>
         </w:rPr>
-        <w:t xml:space="preserve">Für beste </w:t>
-      </w:r>
-      <w:proofErr w:type="spellStart"/>
-      <w:r>
-        <w:rPr>
-          <w:rFonts w:ascii="Arial" w:hAnsi="Arial" w:cs="Arial"/>
-        </w:rPr>
-        <w:t>ergebnisse</w:t>
-      </w:r>
-      <w:proofErr w:type="spellEnd"/>
-      <w:r>
-        <w:rPr>
-          <w:rFonts w:ascii="Arial" w:hAnsi="Arial" w:cs="Arial"/>
-        </w:rPr>
-        <w:t xml:space="preserve">: </w:t>
-      </w:r>
-      <w:proofErr w:type="spellStart"/>
-      <w:r>
-        <w:rPr>
-          <w:rFonts w:ascii="Arial" w:hAnsi="Arial" w:cs="Arial"/>
-        </w:rPr>
-        <w:t>try</w:t>
-      </w:r>
-      <w:proofErr w:type="spellEnd"/>
-      <w:r>
-        <w:rPr>
-          <w:rFonts w:ascii="Arial" w:hAnsi="Arial" w:cs="Arial"/>
-        </w:rPr>
-        <w:t xml:space="preserve"> </w:t>
-      </w:r>
-      <w:proofErr w:type="spellStart"/>
-      <w:r>
-        <w:rPr>
-          <w:rFonts w:ascii="Arial" w:hAnsi="Arial" w:cs="Arial"/>
-        </w:rPr>
-        <w:t>and</w:t>
-      </w:r>
-      <w:proofErr w:type="spellEnd"/>
-      <w:r>
-        <w:rPr>
-          <w:rFonts w:ascii="Arial" w:hAnsi="Arial" w:cs="Arial"/>
-        </w:rPr>
-        <w:t xml:space="preserve"> </w:t>
-      </w:r>
-      <w:proofErr w:type="spellStart"/>
-      <w:r>
-        <w:rPr>
-          <w:rFonts w:ascii="Arial" w:hAnsi="Arial" w:cs="Arial"/>
-        </w:rPr>
-        <w:t>error</w:t>
-      </w:r>
-      <w:proofErr w:type="spellEnd"/>
-      <w:r>
-        <w:rPr>
-          <w:rFonts w:ascii="Arial" w:hAnsi="Arial" w:cs="Arial"/>
-        </w:rPr>
-        <w:t xml:space="preserve"> oder </w:t>
-      </w:r>
-      <w:proofErr w:type="spellStart"/>
-      <w:r>
-        <w:rPr>
-          <w:rFonts w:ascii="Arial" w:hAnsi="Arial" w:cs="Arial"/>
-        </w:rPr>
-        <w:t>kabel</w:t>
-      </w:r>
-      <w:proofErr w:type="spellEnd"/>
-      <w:r>
-        <w:rPr>
-          <w:rFonts w:ascii="Arial" w:hAnsi="Arial" w:cs="Arial"/>
-        </w:rPr>
-        <w:t xml:space="preserve"> </w:t>
-      </w:r>
-      <w:proofErr w:type="gramStart"/>
-      <w:r>
-        <w:rPr>
-          <w:rFonts w:ascii="Arial" w:hAnsi="Arial" w:cs="Arial"/>
-        </w:rPr>
-        <w:t>verwenden :</w:t>
-      </w:r>
-      <w:proofErr w:type="gramEnd"/>
-      <w:r>
-        <w:rPr>
-          <w:rFonts w:ascii="Arial" w:hAnsi="Arial" w:cs="Arial"/>
-        </w:rPr>
-        <w:t>P</w:t>
+        <w:t>Für beste ergebnisse: try and error oder kabel verwenden :P</w:t>
       </w:r>
     </w:p>
     <w:p>
@@ -3709,39 +2440,29 @@
         <w:rPr>
           <w:lang w:val="en-US"/>
         </w:rPr>
-        <w:instrText>ADDIN CITAVI.BIBLIOGRAPHY 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</w:instrText>
+        <w:instrText>ADDIN CITAVI.BIBLIOGRAPHY 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</w:instrText>
       </w:r>
       <w:r>
         <w:fldChar w:fldCharType="separate"/>
       </w:r>
       <w:bookmarkStart w:id="13" w:name="_CTVBIBLIOGRAPHY1"/>
       <w:bookmarkEnd w:id="13"/>
-      <w:proofErr w:type="spellStart"/>
       <w:r>
         <w:rPr>
           <w:lang w:val="en-US"/>
         </w:rPr>
         <w:t>Literaturverzeichnis</w:t>
       </w:r>
-      <w:proofErr w:type="spellEnd"/>
     </w:p>
     <w:p>
       <w:pPr>
         <w:pStyle w:val="CitaviBibliographyEntry"/>
       </w:pPr>
-      <w:proofErr w:type="spellStart"/>
       <w:r>
         <w:rPr>
           <w:lang w:val="en-US"/>
         </w:rPr>
-        <w:t>Müssig</w:t>
-      </w:r>
-      <w:proofErr w:type="spellEnd"/>
-      <w:r>
-        <w:rPr>
-          <w:lang w:val="en-US"/>
-        </w:rPr>
-        <w:t xml:space="preserve">, F. (2010) </w:t>
+        <w:t xml:space="preserve">Müssig, F. (2010) </w:t>
       </w:r>
       <w:r>
         <w:rPr>
@@ -3764,28 +2485,15 @@
       <w:pPr>
         <w:pStyle w:val="CitaviBibliographyEntry"/>
       </w:pPr>
-      <w:proofErr w:type="spellStart"/>
-      <w:r>
-        <w:t>Ziesecke</w:t>
-      </w:r>
-      <w:proofErr w:type="spellEnd"/>
-      <w:r>
-        <w:t xml:space="preserve">, D. (o.J.) </w:t>
+      <w:r>
+        <w:t xml:space="preserve">Ziesecke, D. (o.J.) </w:t>
       </w:r>
       <w:r>
         <w:rPr>
           <w:i/>
         </w:rPr>
-        <w:t xml:space="preserve">Intel </w:t>
-      </w:r>
-      <w:proofErr w:type="spellStart"/>
-      <w:r>
-        <w:rPr>
-          <w:i/>
-        </w:rPr>
-        <w:t>WiDi</w:t>
-      </w:r>
-      <w:proofErr w:type="spellEnd"/>
+        <w:t>Intel Widi</w:t>
+      </w:r>
       <w:r>
         <w:t xml:space="preserve"> [Online]. Verfügbar auf http://​www.voip-information.de​/​intel-widi.php.</w:t>
       </w:r>
@@ -3845,19 +2553,9 @@
     <w:pPr>
       <w:pStyle w:val="Fuzeile"/>
     </w:pPr>
-    <w:proofErr w:type="spellStart"/>
     <w:r>
-      <w:t>HetSys</w:t>
+      <w:t>HetSys Screensharing</w:t>
     </w:r>
-    <w:proofErr w:type="spellEnd"/>
-    <w:r>
-      <w:t xml:space="preserve"> </w:t>
-    </w:r>
-    <w:proofErr w:type="spellStart"/>
-    <w:r>
-      <w:t>Screensharing</w:t>
-    </w:r>
-    <w:proofErr w:type="spellEnd"/>
     <w:r>
       <w:tab/>
     </w:r>
@@ -3885,14 +2583,27 @@
     <w:r>
       <w:t>/</w:t>
     </w:r>
-    <w:fldSimple w:instr=" NUMPAGES  \* Arabic  \* MERGEFORMAT ">
-      <w:r>
-        <w:rPr>
-          <w:noProof/>
-        </w:rPr>
-        <w:t>12</w:t>
-      </w:r>
-    </w:fldSimple>
+    <w:r>
+      <w:fldChar w:fldCharType="begin"/>
+    </w:r>
+    <w:r>
+      <w:instrText xml:space="preserve"> NUMPAGES  \* Arabic  \* MERGEFORMAT </w:instrText>
+    </w:r>
+    <w:r>
+      <w:fldChar w:fldCharType="separate"/>
+    </w:r>
+    <w:r>
+      <w:rPr>
+        <w:noProof/>
+      </w:rPr>
+      <w:t>12</w:t>
+    </w:r>
+    <w:r>
+      <w:rPr>
+        <w:noProof/>
+      </w:rPr>
+      <w:fldChar w:fldCharType="end"/>
+    </w:r>
   </w:p>
 </w:ftr>
 </file>
@@ -3913,19 +2624,9 @@
     <w:pPr>
       <w:pStyle w:val="Fuzeile"/>
     </w:pPr>
-    <w:proofErr w:type="spellStart"/>
     <w:r>
-      <w:t>HetSys</w:t>
+      <w:t>HetSys Screensharing</w:t>
     </w:r>
-    <w:proofErr w:type="spellEnd"/>
-    <w:r>
-      <w:t xml:space="preserve"> </w:t>
-    </w:r>
-    <w:proofErr w:type="spellStart"/>
-    <w:r>
-      <w:t>Screensharing</w:t>
-    </w:r>
-    <w:proofErr w:type="spellEnd"/>
     <w:r>
       <w:tab/>
     </w:r>
@@ -3953,14 +2654,27 @@
     <w:r>
       <w:t>/</w:t>
     </w:r>
-    <w:fldSimple w:instr=" NUMPAGES  \* Arabic  \* MERGEFORMAT ">
-      <w:r>
-        <w:rPr>
-          <w:noProof/>
-        </w:rPr>
-        <w:t>12</w:t>
-      </w:r>
-    </w:fldSimple>
+    <w:r>
+      <w:fldChar w:fldCharType="begin"/>
+    </w:r>
+    <w:r>
+      <w:instrText xml:space="preserve"> NUMPAGES  \* Arabic  \* MERGEFORMAT </w:instrText>
+    </w:r>
+    <w:r>
+      <w:fldChar w:fldCharType="separate"/>
+    </w:r>
+    <w:r>
+      <w:rPr>
+        <w:noProof/>
+      </w:rPr>
+      <w:t>12</w:t>
+    </w:r>
+    <w:r>
+      <w:rPr>
+        <w:noProof/>
+      </w:rPr>
+      <w:fldChar w:fldCharType="end"/>
+    </w:r>
   </w:p>
 </w:ftr>
 </file>
@@ -4033,14 +2747,27 @@
     <w:r>
       <w:tab/>
     </w:r>
-    <w:fldSimple w:instr=" STYLEREF  &quot;Überschrift 1&quot;  \* MERGEFORMAT ">
-      <w:r>
-        <w:rPr>
-          <w:noProof/>
-        </w:rPr>
-        <w:t>Fazit</w:t>
-      </w:r>
-    </w:fldSimple>
+    <w:r>
+      <w:fldChar w:fldCharType="begin"/>
+    </w:r>
+    <w:r>
+      <w:instrText xml:space="preserve"> STYLEREF  "Überschrift 1"  \* MERGEFORMAT </w:instrText>
+    </w:r>
+    <w:r>
+      <w:fldChar w:fldCharType="separate"/>
+    </w:r>
+    <w:r>
+      <w:rPr>
+        <w:noProof/>
+      </w:rPr>
+      <w:t>Fazit</w:t>
+    </w:r>
+    <w:r>
+      <w:rPr>
+        <w:noProof/>
+      </w:rPr>
+      <w:fldChar w:fldCharType="end"/>
+    </w:r>
   </w:p>
 </w:hdr>
 </file>
@@ -5469,6 +4196,7 @@
     <w:rsid w:val="007E1ECF"/>
     <w:rsid w:val="00B20885"/>
     <w:rsid w:val="00D15610"/>
+    <w:rsid w:val="00F6042D"/>
   </w:rsids>
   <m:mathPr>
     <m:mathFont m:val="Cambria Math"/>
@@ -6208,7 +4936,7 @@
 </file>
 
 <file path=customXml/itemProps1.xml><?xml version="1.0" encoding="utf-8"?>
-<ds:datastoreItem xmlns:ds="http://schemas.openxmlformats.org/officeDocument/2006/customXml" ds:itemID="{F92E021F-AA07-4194-AAAF-8D150892DC3F}">
+<ds:datastoreItem xmlns:ds="http://schemas.openxmlformats.org/officeDocument/2006/customXml" ds:itemID="{0E774A0D-EF40-4B44-8C19-123499090368}">
   <ds:schemaRefs>
     <ds:schemaRef ds:uri="http://schemas.openxmlformats.org/officeDocument/2006/bibliography"/>
   </ds:schemaRefs>

</xml_diff>

<commit_message>
Added Airplay section and additional content for widi.
</commit_message>
<xml_diff>
--- a/hetsys_screenshare_seminararbeit.docx
+++ b/hetsys_screenshare_seminararbeit.docx
@@ -2,8 +2,6 @@
 <file path=word/document.xml><?xml version="1.0" encoding="utf-8"?>
 <w:document xmlns:wpc="http://schemas.microsoft.com/office/word/2010/wordprocessingCanvas" xmlns:mc="http://schemas.openxmlformats.org/markup-compatibility/2006" xmlns:o="urn:schemas-microsoft-com:office:office" xmlns:r="http://schemas.openxmlformats.org/officeDocument/2006/relationships" xmlns:m="http://schemas.openxmlformats.org/officeDocument/2006/math" xmlns:v="urn:schemas-microsoft-com:vml" xmlns:wp14="http://schemas.microsoft.com/office/word/2010/wordprocessingDrawing" xmlns:wp="http://schemas.openxmlformats.org/drawingml/2006/wordprocessingDrawing" xmlns:w10="urn:schemas-microsoft-com:office:word" xmlns:w="http://schemas.openxmlformats.org/wordprocessingml/2006/main" xmlns:w14="http://schemas.microsoft.com/office/word/2010/wordml" xmlns:w15="http://schemas.microsoft.com/office/word/2012/wordml" xmlns:wpg="http://schemas.microsoft.com/office/word/2010/wordprocessingGroup" xmlns:wpi="http://schemas.microsoft.com/office/word/2010/wordprocessingInk" xmlns:wne="http://schemas.microsoft.com/office/word/2006/wordml" xmlns:wps="http://schemas.microsoft.com/office/word/2010/wordprocessingShape" mc:Ignorable="w14 w15 wp14">
   <w:body>
-    <w:bookmarkStart w:id="0" w:name="_GoBack" w:displacedByCustomXml="next"/>
-    <w:bookmarkEnd w:id="0" w:displacedByCustomXml="next"/>
     <w:sdt>
       <w:sdtPr>
         <w:id w:val="-1197462019"/>
@@ -51,7 +49,6 @@
                 <w:dataBinding w:prefixMappings="xmlns:ns0='http://schemas.openxmlformats.org/officeDocument/2006/extended-properties'" w:xpath="/ns0:Properties[1]/ns0:Company[1]" w:storeItemID="{6668398D-A668-4E3E-A5EB-62B293D839F1}"/>
                 <w:text/>
               </w:sdtPr>
-              <w:sdtEndPr/>
               <w:sdtContent>
                 <w:tc>
                   <w:tcPr>
@@ -77,8 +74,18 @@
                         <w:sz w:val="24"/>
                         <w:szCs w:val="24"/>
                       </w:rPr>
-                      <w:t>FH Joanneum</w:t>
+                      <w:t xml:space="preserve">FH </w:t>
                     </w:r>
+                    <w:proofErr w:type="spellStart"/>
+                    <w:r>
+                      <w:rPr>
+                        <w:color w:val="2E74B5" w:themeColor="accent1" w:themeShade="BF"/>
+                        <w:sz w:val="24"/>
+                        <w:szCs w:val="24"/>
+                      </w:rPr>
+                      <w:t>Joanneum</w:t>
+                    </w:r>
+                    <w:proofErr w:type="spellEnd"/>
                   </w:p>
                 </w:tc>
               </w:sdtContent>
@@ -106,7 +113,6 @@
                   <w:dataBinding w:prefixMappings="xmlns:ns0='http://schemas.openxmlformats.org/package/2006/metadata/core-properties' xmlns:ns1='http://purl.org/dc/elements/1.1/'" w:xpath="/ns0:coreProperties[1]/ns1:title[1]" w:storeItemID="{6C3C8BC8-F283-45AE-878A-BAB7291924A1}"/>
                   <w:text/>
                 </w:sdtPr>
-                <w:sdtEndPr/>
                 <w:sdtContent>
                   <w:p>
                     <w:pPr>
@@ -120,6 +126,7 @@
                         <w:szCs w:val="88"/>
                       </w:rPr>
                     </w:pPr>
+                    <w:proofErr w:type="spellStart"/>
                     <w:r>
                       <w:rPr>
                         <w:rFonts w:asciiTheme="majorHAnsi" w:eastAsiaTheme="majorEastAsia" w:hAnsiTheme="majorHAnsi" w:cstheme="majorBidi"/>
@@ -130,6 +137,7 @@
                       </w:rPr>
                       <w:t>Screensharing</w:t>
                     </w:r>
+                    <w:proofErr w:type="spellEnd"/>
                   </w:p>
                 </w:sdtContent>
               </w:sdt>
@@ -202,7 +210,6 @@
                   <w:dataBinding w:prefixMappings="xmlns:ns0='http://schemas.openxmlformats.org/package/2006/metadata/core-properties' xmlns:ns1='http://purl.org/dc/elements/1.1/'" w:xpath="/ns0:coreProperties[1]/ns1:creator[1]" w:storeItemID="{6C3C8BC8-F283-45AE-878A-BAB7291924A1}"/>
                   <w:text/>
                 </w:sdtPr>
-                <w:sdtEndPr/>
                 <w:sdtContent>
                   <w:p>
                     <w:pPr>
@@ -218,8 +225,9 @@
                         <w:color w:val="5B9BD5" w:themeColor="accent1"/>
                         <w:sz w:val="28"/>
                         <w:szCs w:val="28"/>
+                        <w:lang w:val="de-AT"/>
                       </w:rPr>
-                      <w:t>Höffernig Andreas, Mayerhofer Florian &amp; Pfeifer Kevin</w:t>
+                      <w:t>Kevin Pfeifer</w:t>
                     </w:r>
                   </w:p>
                 </w:sdtContent>
@@ -246,7 +254,6 @@
                     <w:calendar w:val="gregorian"/>
                   </w:date>
                 </w:sdtPr>
-                <w:sdtEndPr/>
                 <w:sdtContent>
                   <w:p>
                     <w:pPr>
@@ -1065,12 +1072,12 @@
           <w:numId w:val="5"/>
         </w:numPr>
       </w:pPr>
-      <w:bookmarkStart w:id="1" w:name="_Toc442289908"/>
+      <w:bookmarkStart w:id="0" w:name="_Toc442289908"/>
       <w:r>
         <w:lastRenderedPageBreak/>
         <w:t>Abstract</w:t>
       </w:r>
-      <w:bookmarkEnd w:id="1"/>
+      <w:bookmarkEnd w:id="0"/>
     </w:p>
     <w:p>
       <w:pPr>
@@ -1087,33 +1094,97 @@
           <w:b/>
           <w:color w:val="FF0000"/>
         </w:rPr>
-        <w:t>Entweder den abgegebenen oder nach der seminararbeit  neu  formulieren</w:t>
-      </w:r>
-    </w:p>
-    <w:p>
-      <w:pPr>
-        <w:spacing w:line="360" w:lineRule="auto"/>
+        <w:t xml:space="preserve">Entweder den abgegebenen oder nach der </w:t>
+      </w:r>
+      <w:proofErr w:type="spellStart"/>
+      <w:proofErr w:type="gramStart"/>
+      <w:r>
         <w:rPr>
           <w:rFonts w:ascii="Arial" w:hAnsi="Arial" w:cs="Arial"/>
           <w:b/>
           <w:color w:val="FF0000"/>
         </w:rPr>
-      </w:pPr>
+        <w:t>seminararbeit</w:t>
+      </w:r>
+      <w:proofErr w:type="spellEnd"/>
       <w:r>
         <w:rPr>
           <w:rFonts w:ascii="Arial" w:hAnsi="Arial" w:cs="Arial"/>
           <w:b/>
           <w:color w:val="FF0000"/>
         </w:rPr>
-        <w:t>Und links 3,5 cm abstand, sonst 3</w:t>
-      </w:r>
+        <w:t xml:space="preserve">  neu</w:t>
+      </w:r>
+      <w:proofErr w:type="gramEnd"/>
       <w:r>
         <w:rPr>
           <w:rFonts w:ascii="Arial" w:hAnsi="Arial" w:cs="Arial"/>
           <w:b/>
           <w:color w:val="FF0000"/>
         </w:rPr>
-        <w:t xml:space="preserve"> - erst am schluss machen für verlängernden effekt ;)</w:t>
+        <w:t xml:space="preserve">  formulieren</w:t>
+      </w:r>
+    </w:p>
+    <w:p>
+      <w:pPr>
+        <w:spacing w:line="360" w:lineRule="auto"/>
+        <w:rPr>
+          <w:rFonts w:ascii="Arial" w:hAnsi="Arial" w:cs="Arial"/>
+          <w:b/>
+          <w:color w:val="FF0000"/>
+        </w:rPr>
+      </w:pPr>
+      <w:r>
+        <w:rPr>
+          <w:rFonts w:ascii="Arial" w:hAnsi="Arial" w:cs="Arial"/>
+          <w:b/>
+          <w:color w:val="FF0000"/>
+        </w:rPr>
+        <w:t>Und links 3,5 cm abstand, sonst 3</w:t>
+      </w:r>
+      <w:r>
+        <w:rPr>
+          <w:rFonts w:ascii="Arial" w:hAnsi="Arial" w:cs="Arial"/>
+          <w:b/>
+          <w:color w:val="FF0000"/>
+        </w:rPr>
+        <w:t xml:space="preserve"> - erst am </w:t>
+      </w:r>
+      <w:proofErr w:type="spellStart"/>
+      <w:r>
+        <w:rPr>
+          <w:rFonts w:ascii="Arial" w:hAnsi="Arial" w:cs="Arial"/>
+          <w:b/>
+          <w:color w:val="FF0000"/>
+        </w:rPr>
+        <w:t>schluss</w:t>
+      </w:r>
+      <w:proofErr w:type="spellEnd"/>
+      <w:r>
+        <w:rPr>
+          <w:rFonts w:ascii="Arial" w:hAnsi="Arial" w:cs="Arial"/>
+          <w:b/>
+          <w:color w:val="FF0000"/>
+        </w:rPr>
+        <w:t xml:space="preserve"> machen für verlängernden </w:t>
+      </w:r>
+      <w:proofErr w:type="spellStart"/>
+      <w:r>
+        <w:rPr>
+          <w:rFonts w:ascii="Arial" w:hAnsi="Arial" w:cs="Arial"/>
+          <w:b/>
+          <w:color w:val="FF0000"/>
+        </w:rPr>
+        <w:t>effekt</w:t>
+      </w:r>
+      <w:proofErr w:type="spellEnd"/>
+      <w:r>
+        <w:rPr>
+          <w:rFonts w:ascii="Arial" w:hAnsi="Arial" w:cs="Arial"/>
+          <w:b/>
+          <w:color w:val="FF0000"/>
+        </w:rPr>
+        <w:t xml:space="preserve"> ;)</w:t>
       </w:r>
     </w:p>
     <w:p>
@@ -1136,7 +1207,35 @@
         <w:rPr>
           <w:rFonts w:ascii="Arial" w:hAnsi="Arial" w:cs="Arial"/>
         </w:rPr>
-        <w:t xml:space="preserve">Im Rahmen dieser Seminararbeit werden verschiedene Screenshare-Techniken behandelt und verglichen. Der Vergleich erfolgt zum einen nach der zu Grunde liegenden Technologie und Funktionsweise aber auch in Bezug auf die Interoperabilität zwischen verschiedenen Geräten und Plattformen. Weiters werden die Punkte Kosten und Einsatzgebiete behandelt.  </w:t>
+        <w:t xml:space="preserve">Im Rahmen dieser Seminararbeit werden verschiedene </w:t>
+      </w:r>
+      <w:proofErr w:type="spellStart"/>
+      <w:r>
+        <w:rPr>
+          <w:rFonts w:ascii="Arial" w:hAnsi="Arial" w:cs="Arial"/>
+        </w:rPr>
+        <w:t>Screenshare</w:t>
+      </w:r>
+      <w:proofErr w:type="spellEnd"/>
+      <w:r>
+        <w:rPr>
+          <w:rFonts w:ascii="Arial" w:hAnsi="Arial" w:cs="Arial"/>
+        </w:rPr>
+        <w:t xml:space="preserve">-Techniken behandelt und verglichen. Der Vergleich erfolgt zum einen nach der zu Grunde liegenden Technologie und Funktionsweise aber auch in Bezug auf die Interoperabilität zwischen verschiedenen Geräten und Plattformen. </w:t>
+      </w:r>
+      <w:proofErr w:type="spellStart"/>
+      <w:r>
+        <w:rPr>
+          <w:rFonts w:ascii="Arial" w:hAnsi="Arial" w:cs="Arial"/>
+        </w:rPr>
+        <w:t>Weiters</w:t>
+      </w:r>
+      <w:proofErr w:type="spellEnd"/>
+      <w:r>
+        <w:rPr>
+          <w:rFonts w:ascii="Arial" w:hAnsi="Arial" w:cs="Arial"/>
+        </w:rPr>
+        <w:t xml:space="preserve"> werden die Punkte Kosten und Einsatzgebiete behandelt.  </w:t>
       </w:r>
     </w:p>
     <w:p>
@@ -1166,7 +1265,21 @@
         <w:rPr>
           <w:rFonts w:ascii="Arial" w:hAnsi="Arial" w:cs="Arial"/>
         </w:rPr>
-        <w:t>Zusätzlich soll speziell für mobile Plattformen (Android und iOS) ermittelt werden welche Möglichkeiten zum Screenshare auf Desktop-, Mobile- sowie TV-Geräte vorhanden sind. Spezielles Augenmerk liegt dabei auf der Performance sowie den Einschränkungen der einzelnen Methoden auf mobilen Plattformen.</w:t>
+        <w:t xml:space="preserve">Zusätzlich soll speziell für mobile Plattformen (Android und iOS) ermittelt werden welche Möglichkeiten zum </w:t>
+      </w:r>
+      <w:proofErr w:type="spellStart"/>
+      <w:r>
+        <w:rPr>
+          <w:rFonts w:ascii="Arial" w:hAnsi="Arial" w:cs="Arial"/>
+        </w:rPr>
+        <w:t>Screenshare</w:t>
+      </w:r>
+      <w:proofErr w:type="spellEnd"/>
+      <w:r>
+        <w:rPr>
+          <w:rFonts w:ascii="Arial" w:hAnsi="Arial" w:cs="Arial"/>
+        </w:rPr>
+        <w:t xml:space="preserve"> auf Desktop-, Mobile- sowie TV-Geräte vorhanden sind. Spezielles Augenmerk liegt dabei auf der Performance sowie den Einschränkungen der einzelnen Methoden auf mobilen Plattformen.</w:t>
       </w:r>
     </w:p>
     <w:p>
@@ -1214,12 +1327,12 @@
           <w:numId w:val="5"/>
         </w:numPr>
       </w:pPr>
-      <w:bookmarkStart w:id="2" w:name="_Toc442289909"/>
+      <w:bookmarkStart w:id="1" w:name="_Toc442289909"/>
       <w:r>
         <w:lastRenderedPageBreak/>
         <w:t>Einleitung</w:t>
       </w:r>
-      <w:bookmarkEnd w:id="2"/>
+      <w:bookmarkEnd w:id="1"/>
     </w:p>
     <w:p>
       <w:pPr>
@@ -1232,8 +1345,16 @@
         <w:rPr>
           <w:rFonts w:ascii="Arial" w:hAnsi="Arial" w:cs="Arial"/>
         </w:rPr>
-        <w:t>Allgemeiner  bullshit</w:t>
-      </w:r>
+        <w:t xml:space="preserve">Allgemeiner  </w:t>
+      </w:r>
+      <w:proofErr w:type="spellStart"/>
+      <w:r>
+        <w:rPr>
+          <w:rFonts w:ascii="Arial" w:hAnsi="Arial" w:cs="Arial"/>
+        </w:rPr>
+        <w:t>bullshit</w:t>
+      </w:r>
+      <w:proofErr w:type="spellEnd"/>
     </w:p>
     <w:p>
       <w:pPr>
@@ -1246,7 +1367,21 @@
         <w:rPr>
           <w:rFonts w:ascii="Arial" w:hAnsi="Arial" w:cs="Arial"/>
         </w:rPr>
-        <w:t>Warum wir des thema behandeln</w:t>
+        <w:t xml:space="preserve">Warum wir des </w:t>
+      </w:r>
+      <w:proofErr w:type="spellStart"/>
+      <w:r>
+        <w:rPr>
+          <w:rFonts w:ascii="Arial" w:hAnsi="Arial" w:cs="Arial"/>
+        </w:rPr>
+        <w:t>thema</w:t>
+      </w:r>
+      <w:proofErr w:type="spellEnd"/>
+      <w:r>
+        <w:rPr>
+          <w:rFonts w:ascii="Arial" w:hAnsi="Arial" w:cs="Arial"/>
+        </w:rPr>
+        <w:t xml:space="preserve"> behandeln</w:t>
       </w:r>
     </w:p>
     <w:p>
@@ -1260,7 +1395,21 @@
         <w:rPr>
           <w:rFonts w:ascii="Arial" w:hAnsi="Arial" w:cs="Arial"/>
         </w:rPr>
-        <w:t>Welche software wir genau untersuchen</w:t>
+        <w:t xml:space="preserve">Welche </w:t>
+      </w:r>
+      <w:proofErr w:type="spellStart"/>
+      <w:r>
+        <w:rPr>
+          <w:rFonts w:ascii="Arial" w:hAnsi="Arial" w:cs="Arial"/>
+        </w:rPr>
+        <w:t>software</w:t>
+      </w:r>
+      <w:proofErr w:type="spellEnd"/>
+      <w:r>
+        <w:rPr>
+          <w:rFonts w:ascii="Arial" w:hAnsi="Arial" w:cs="Arial"/>
+        </w:rPr>
+        <w:t xml:space="preserve"> wir genau untersuchen</w:t>
       </w:r>
     </w:p>
     <w:p>
@@ -1288,7 +1437,35 @@
         <w:rPr>
           <w:rFonts w:ascii="Arial" w:hAnsi="Arial" w:cs="Arial"/>
         </w:rPr>
-        <w:t>Was wir davon eigentlich wollen (gscheider vergleich, sinnvolle software)</w:t>
+        <w:t>Was wir davon eigentlich wollen (</w:t>
+      </w:r>
+      <w:proofErr w:type="spellStart"/>
+      <w:r>
+        <w:rPr>
+          <w:rFonts w:ascii="Arial" w:hAnsi="Arial" w:cs="Arial"/>
+        </w:rPr>
+        <w:t>gscheider</w:t>
+      </w:r>
+      <w:proofErr w:type="spellEnd"/>
+      <w:r>
+        <w:rPr>
+          <w:rFonts w:ascii="Arial" w:hAnsi="Arial" w:cs="Arial"/>
+        </w:rPr>
+        <w:t xml:space="preserve"> vergleich, sinnvolle </w:t>
+      </w:r>
+      <w:proofErr w:type="spellStart"/>
+      <w:r>
+        <w:rPr>
+          <w:rFonts w:ascii="Arial" w:hAnsi="Arial" w:cs="Arial"/>
+        </w:rPr>
+        <w:t>software</w:t>
+      </w:r>
+      <w:proofErr w:type="spellEnd"/>
+      <w:r>
+        <w:rPr>
+          <w:rFonts w:ascii="Arial" w:hAnsi="Arial" w:cs="Arial"/>
+        </w:rPr>
+        <w:t>)</w:t>
       </w:r>
     </w:p>
     <w:p>
@@ -1302,8 +1479,58 @@
         <w:rPr>
           <w:rFonts w:ascii="Arial" w:hAnsi="Arial" w:cs="Arial"/>
         </w:rPr>
-        <w:t>Im prinzip eine erweiterung und präzisierung des abgegebenen abstracts</w:t>
-      </w:r>
+        <w:t xml:space="preserve">Im </w:t>
+      </w:r>
+      <w:proofErr w:type="spellStart"/>
+      <w:r>
+        <w:rPr>
+          <w:rFonts w:ascii="Arial" w:hAnsi="Arial" w:cs="Arial"/>
+        </w:rPr>
+        <w:t>prinzip</w:t>
+      </w:r>
+      <w:proofErr w:type="spellEnd"/>
+      <w:r>
+        <w:rPr>
+          <w:rFonts w:ascii="Arial" w:hAnsi="Arial" w:cs="Arial"/>
+        </w:rPr>
+        <w:t xml:space="preserve"> eine </w:t>
+      </w:r>
+      <w:proofErr w:type="spellStart"/>
+      <w:r>
+        <w:rPr>
+          <w:rFonts w:ascii="Arial" w:hAnsi="Arial" w:cs="Arial"/>
+        </w:rPr>
+        <w:t>erweiterung</w:t>
+      </w:r>
+      <w:proofErr w:type="spellEnd"/>
+      <w:r>
+        <w:rPr>
+          <w:rFonts w:ascii="Arial" w:hAnsi="Arial" w:cs="Arial"/>
+        </w:rPr>
+        <w:t xml:space="preserve"> und </w:t>
+      </w:r>
+      <w:proofErr w:type="spellStart"/>
+      <w:r>
+        <w:rPr>
+          <w:rFonts w:ascii="Arial" w:hAnsi="Arial" w:cs="Arial"/>
+        </w:rPr>
+        <w:t>präzisierung</w:t>
+      </w:r>
+      <w:proofErr w:type="spellEnd"/>
+      <w:r>
+        <w:rPr>
+          <w:rFonts w:ascii="Arial" w:hAnsi="Arial" w:cs="Arial"/>
+        </w:rPr>
+        <w:t xml:space="preserve"> des abgegebenen </w:t>
+      </w:r>
+      <w:proofErr w:type="spellStart"/>
+      <w:r>
+        <w:rPr>
+          <w:rFonts w:ascii="Arial" w:hAnsi="Arial" w:cs="Arial"/>
+        </w:rPr>
+        <w:t>abstracts</w:t>
+      </w:r>
+      <w:proofErr w:type="spellEnd"/>
     </w:p>
     <w:p>
       <w:pPr>
@@ -1335,47 +1562,570 @@
           <w:numId w:val="5"/>
         </w:numPr>
       </w:pPr>
-      <w:bookmarkStart w:id="3" w:name="_Toc442289910"/>
+      <w:bookmarkStart w:id="2" w:name="_Toc442289910"/>
+      <w:proofErr w:type="spellStart"/>
       <w:r>
         <w:lastRenderedPageBreak/>
-        <w:t>Airplay</w:t>
+        <w:t>AirP</w:t>
+      </w:r>
+      <w:r>
+        <w:t>lay</w:t>
+      </w:r>
+      <w:bookmarkEnd w:id="2"/>
+      <w:proofErr w:type="spellEnd"/>
+    </w:p>
+    <w:p>
+      <w:pPr>
+        <w:spacing w:line="360" w:lineRule="auto"/>
+        <w:rPr>
+          <w:rFonts w:ascii="Arial" w:hAnsi="Arial" w:cs="Arial"/>
+        </w:rPr>
+      </w:pPr>
+      <w:r>
+        <w:rPr>
+          <w:rFonts w:ascii="Arial" w:hAnsi="Arial" w:cs="Arial"/>
+        </w:rPr>
+        <w:t xml:space="preserve">Proprietäres </w:t>
+      </w:r>
+      <w:proofErr w:type="spellStart"/>
+      <w:r>
+        <w:rPr>
+          <w:rFonts w:ascii="Arial" w:hAnsi="Arial" w:cs="Arial"/>
+        </w:rPr>
+        <w:t>protokoll</w:t>
+      </w:r>
+      <w:proofErr w:type="spellEnd"/>
+      <w:r>
+        <w:rPr>
+          <w:rFonts w:ascii="Arial" w:hAnsi="Arial" w:cs="Arial"/>
+        </w:rPr>
+        <w:t xml:space="preserve"> für </w:t>
+      </w:r>
+      <w:proofErr w:type="spellStart"/>
+      <w:r>
+        <w:rPr>
+          <w:rFonts w:ascii="Arial" w:hAnsi="Arial" w:cs="Arial"/>
+        </w:rPr>
+        <w:t>apple</w:t>
+      </w:r>
+      <w:proofErr w:type="spellEnd"/>
+      <w:r>
+        <w:rPr>
+          <w:rFonts w:ascii="Arial" w:hAnsi="Arial" w:cs="Arial"/>
+        </w:rPr>
+        <w:t xml:space="preserve"> </w:t>
+      </w:r>
+      <w:proofErr w:type="spellStart"/>
+      <w:r>
+        <w:rPr>
+          <w:rFonts w:ascii="Arial" w:hAnsi="Arial" w:cs="Arial"/>
+        </w:rPr>
+        <w:t>geräte</w:t>
+      </w:r>
+      <w:proofErr w:type="spellEnd"/>
+    </w:p>
+    <w:p>
+      <w:pPr>
+        <w:spacing w:line="360" w:lineRule="auto"/>
+        <w:rPr>
+          <w:rFonts w:ascii="Arial" w:hAnsi="Arial" w:cs="Arial"/>
+        </w:rPr>
+      </w:pPr>
+      <w:r>
+        <w:rPr>
+          <w:rFonts w:ascii="Arial" w:hAnsi="Arial" w:cs="Arial"/>
+        </w:rPr>
+        <w:t xml:space="preserve">Zwischen </w:t>
+      </w:r>
+      <w:proofErr w:type="spellStart"/>
+      <w:r>
+        <w:rPr>
+          <w:rFonts w:ascii="Arial" w:hAnsi="Arial" w:cs="Arial"/>
+        </w:rPr>
+        <w:t>mac</w:t>
+      </w:r>
+      <w:proofErr w:type="spellEnd"/>
+      <w:r>
+        <w:rPr>
+          <w:rFonts w:ascii="Arial" w:hAnsi="Arial" w:cs="Arial"/>
+        </w:rPr>
+        <w:t xml:space="preserve">, </w:t>
+      </w:r>
+      <w:proofErr w:type="spellStart"/>
+      <w:r>
+        <w:rPr>
+          <w:rFonts w:ascii="Arial" w:hAnsi="Arial" w:cs="Arial"/>
+        </w:rPr>
+        <w:t>iphone</w:t>
+      </w:r>
+      <w:proofErr w:type="spellEnd"/>
+      <w:r>
+        <w:rPr>
+          <w:rFonts w:ascii="Arial" w:hAnsi="Arial" w:cs="Arial"/>
+        </w:rPr>
+        <w:t xml:space="preserve">, </w:t>
+      </w:r>
+      <w:proofErr w:type="spellStart"/>
+      <w:r>
+        <w:rPr>
+          <w:rFonts w:ascii="Arial" w:hAnsi="Arial" w:cs="Arial"/>
+        </w:rPr>
+        <w:t>ipad</w:t>
+      </w:r>
+      <w:proofErr w:type="spellEnd"/>
+      <w:r>
+        <w:rPr>
+          <w:rFonts w:ascii="Arial" w:hAnsi="Arial" w:cs="Arial"/>
+        </w:rPr>
+        <w:t xml:space="preserve"> etc</w:t>
+      </w:r>
+      <w:proofErr w:type="gramStart"/>
+      <w:r>
+        <w:rPr>
+          <w:rFonts w:ascii="Arial" w:hAnsi="Arial" w:cs="Arial"/>
+        </w:rPr>
+        <w:t>..</w:t>
+      </w:r>
+      <w:proofErr w:type="gramEnd"/>
+      <w:r>
+        <w:rPr>
+          <w:rFonts w:ascii="Arial" w:hAnsi="Arial" w:cs="Arial"/>
+        </w:rPr>
+        <w:t xml:space="preserve"> </w:t>
+      </w:r>
+      <w:proofErr w:type="gramStart"/>
+      <w:r>
+        <w:rPr>
+          <w:rFonts w:ascii="Arial" w:hAnsi="Arial" w:cs="Arial"/>
+        </w:rPr>
+        <w:t>für</w:t>
+      </w:r>
+      <w:proofErr w:type="gramEnd"/>
+      <w:r>
+        <w:rPr>
+          <w:rFonts w:ascii="Arial" w:hAnsi="Arial" w:cs="Arial"/>
+        </w:rPr>
+        <w:t xml:space="preserve"> </w:t>
+      </w:r>
+      <w:proofErr w:type="spellStart"/>
+      <w:r>
+        <w:rPr>
+          <w:rFonts w:ascii="Arial" w:hAnsi="Arial" w:cs="Arial"/>
+        </w:rPr>
+        <w:t>tv</w:t>
+      </w:r>
+      <w:proofErr w:type="spellEnd"/>
+      <w:r>
+        <w:rPr>
+          <w:rFonts w:ascii="Arial" w:hAnsi="Arial" w:cs="Arial"/>
+        </w:rPr>
+        <w:t xml:space="preserve">: spezielle </w:t>
+      </w:r>
+      <w:proofErr w:type="spellStart"/>
+      <w:r>
+        <w:rPr>
+          <w:rFonts w:ascii="Arial" w:hAnsi="Arial" w:cs="Arial"/>
+        </w:rPr>
+        <w:t>set</w:t>
+      </w:r>
+      <w:proofErr w:type="spellEnd"/>
+      <w:r>
+        <w:rPr>
+          <w:rFonts w:ascii="Arial" w:hAnsi="Arial" w:cs="Arial"/>
+        </w:rPr>
+        <w:t>-top box</w:t>
+      </w:r>
+    </w:p>
+    <w:p>
+      <w:pPr>
+        <w:spacing w:line="360" w:lineRule="auto"/>
+        <w:rPr>
+          <w:rFonts w:ascii="Arial" w:hAnsi="Arial" w:cs="Arial"/>
+        </w:rPr>
+      </w:pPr>
+      <w:proofErr w:type="spellStart"/>
+      <w:r>
+        <w:rPr>
+          <w:rFonts w:ascii="Arial" w:hAnsi="Arial" w:cs="Arial"/>
+        </w:rPr>
+        <w:t>Airserver</w:t>
+      </w:r>
+      <w:proofErr w:type="spellEnd"/>
+      <w:r>
+        <w:rPr>
+          <w:rFonts w:ascii="Arial" w:hAnsi="Arial" w:cs="Arial"/>
+        </w:rPr>
+        <w:t xml:space="preserve">: für </w:t>
+      </w:r>
+      <w:proofErr w:type="spellStart"/>
+      <w:r>
+        <w:rPr>
+          <w:rFonts w:ascii="Arial" w:hAnsi="Arial" w:cs="Arial"/>
+        </w:rPr>
+        <w:t>windows</w:t>
+      </w:r>
+      <w:proofErr w:type="spellEnd"/>
+      <w:r>
+        <w:rPr>
+          <w:rFonts w:ascii="Arial" w:hAnsi="Arial" w:cs="Arial"/>
+        </w:rPr>
+        <w:t xml:space="preserve">.. </w:t>
+      </w:r>
+      <w:proofErr w:type="gramStart"/>
+      <w:r>
+        <w:rPr>
+          <w:rFonts w:ascii="Arial" w:hAnsi="Arial" w:cs="Arial"/>
+        </w:rPr>
+        <w:t>kann</w:t>
+      </w:r>
+      <w:proofErr w:type="gramEnd"/>
+      <w:r>
+        <w:rPr>
+          <w:rFonts w:ascii="Arial" w:hAnsi="Arial" w:cs="Arial"/>
+        </w:rPr>
+        <w:t xml:space="preserve"> </w:t>
+      </w:r>
+      <w:proofErr w:type="spellStart"/>
+      <w:r>
+        <w:rPr>
+          <w:rFonts w:ascii="Arial" w:hAnsi="Arial" w:cs="Arial"/>
+        </w:rPr>
+        <w:t>airplay</w:t>
+      </w:r>
+      <w:proofErr w:type="spellEnd"/>
+      <w:r>
+        <w:rPr>
+          <w:rFonts w:ascii="Arial" w:hAnsi="Arial" w:cs="Arial"/>
+        </w:rPr>
+        <w:t xml:space="preserve"> und </w:t>
+      </w:r>
+      <w:proofErr w:type="spellStart"/>
+      <w:r>
+        <w:rPr>
+          <w:rFonts w:ascii="Arial" w:hAnsi="Arial" w:cs="Arial"/>
+        </w:rPr>
+        <w:t>miracast</w:t>
+      </w:r>
+      <w:proofErr w:type="spellEnd"/>
+      <w:r>
+        <w:rPr>
+          <w:rFonts w:ascii="Arial" w:hAnsi="Arial" w:cs="Arial"/>
+        </w:rPr>
+        <w:t xml:space="preserve"> </w:t>
+      </w:r>
+      <w:proofErr w:type="spellStart"/>
+      <w:r>
+        <w:rPr>
+          <w:rFonts w:ascii="Arial" w:hAnsi="Arial" w:cs="Arial"/>
+        </w:rPr>
+        <w:t>streamen</w:t>
+      </w:r>
+      <w:proofErr w:type="spellEnd"/>
+    </w:p>
+    <w:p>
+      <w:pPr>
+        <w:spacing w:line="360" w:lineRule="auto"/>
+        <w:rPr>
+          <w:rFonts w:ascii="Arial" w:hAnsi="Arial" w:cs="Arial"/>
+        </w:rPr>
+      </w:pPr>
+    </w:p>
+    <w:p>
+      <w:pPr>
+        <w:spacing w:line="360" w:lineRule="auto"/>
+        <w:rPr>
+          <w:rFonts w:ascii="Arial" w:hAnsi="Arial" w:cs="Arial"/>
+          <w:lang w:val="de-AT"/>
+        </w:rPr>
+      </w:pPr>
+      <w:proofErr w:type="spellStart"/>
+      <w:r>
+        <w:rPr>
+          <w:rFonts w:ascii="Arial" w:hAnsi="Arial" w:cs="Arial"/>
+          <w:lang w:val="de-AT"/>
+        </w:rPr>
+        <w:t>AirPlay</w:t>
+      </w:r>
+      <w:proofErr w:type="spellEnd"/>
+      <w:r>
+        <w:rPr>
+          <w:rFonts w:ascii="Arial" w:hAnsi="Arial" w:cs="Arial"/>
+          <w:lang w:val="de-AT"/>
+        </w:rPr>
+        <w:t xml:space="preserve"> ist ein speziell von Apple entwickeltest Protokoll, welche</w:t>
+      </w:r>
+      <w:r>
+        <w:rPr>
+          <w:rFonts w:ascii="Arial" w:hAnsi="Arial" w:cs="Arial"/>
+          <w:lang w:val="de-AT"/>
+        </w:rPr>
+        <w:t xml:space="preserve">s das </w:t>
+      </w:r>
+      <w:proofErr w:type="spellStart"/>
+      <w:r>
+        <w:rPr>
+          <w:rFonts w:ascii="Arial" w:hAnsi="Arial" w:cs="Arial"/>
+          <w:lang w:val="de-AT"/>
+        </w:rPr>
+        <w:t>s</w:t>
+      </w:r>
+      <w:r>
+        <w:rPr>
+          <w:rFonts w:ascii="Arial" w:hAnsi="Arial" w:cs="Arial"/>
+          <w:lang w:val="de-AT"/>
+        </w:rPr>
+        <w:t>treamen</w:t>
+      </w:r>
+      <w:proofErr w:type="spellEnd"/>
+      <w:r>
+        <w:rPr>
+          <w:rFonts w:ascii="Arial" w:hAnsi="Arial" w:cs="Arial"/>
+          <w:lang w:val="de-AT"/>
+        </w:rPr>
+        <w:t xml:space="preserve"> von Audio und Video Daten zwischen unterstützten Geräten ermöglicht. Im Vergleich zu Bluetooth hat </w:t>
+      </w:r>
+      <w:proofErr w:type="spellStart"/>
+      <w:r>
+        <w:rPr>
+          <w:rFonts w:ascii="Arial" w:hAnsi="Arial" w:cs="Arial"/>
+          <w:lang w:val="de-AT"/>
+        </w:rPr>
+        <w:t>AirPlay</w:t>
+      </w:r>
+      <w:proofErr w:type="spellEnd"/>
+      <w:r>
+        <w:rPr>
+          <w:rFonts w:ascii="Arial" w:hAnsi="Arial" w:cs="Arial"/>
+          <w:lang w:val="de-AT"/>
+        </w:rPr>
+        <w:t xml:space="preserve"> eine weitaus höhere Datenübertrag</w:t>
+      </w:r>
+      <w:r>
+        <w:rPr>
+          <w:rFonts w:ascii="Arial" w:hAnsi="Arial" w:cs="Arial"/>
+          <w:lang w:val="de-AT"/>
+        </w:rPr>
+        <w:t>ungsgeschwindigkeit (120 MBit</w:t>
+      </w:r>
+      <w:r>
+        <w:rPr>
+          <w:rFonts w:ascii="Arial" w:hAnsi="Arial" w:cs="Arial"/>
+          <w:lang w:val="de-AT"/>
+        </w:rPr>
+        <w:t>/s) welche bei verlustfreien Audio- und Videoformaten benötigt werden.</w:t>
+      </w:r>
+      <w:r>
+        <w:rPr>
+          <w:rFonts w:ascii="Arial" w:hAnsi="Arial" w:cs="Arial"/>
+          <w:lang w:val="de-AT"/>
+        </w:rPr>
+        <w:t xml:space="preserve"> </w:t>
+      </w:r>
+      <w:proofErr w:type="spellStart"/>
+      <w:r>
+        <w:rPr>
+          <w:rFonts w:ascii="Arial" w:hAnsi="Arial" w:cs="Arial"/>
+          <w:lang w:val="de-AT"/>
+        </w:rPr>
+        <w:t>AirPlay</w:t>
+      </w:r>
+      <w:proofErr w:type="spellEnd"/>
+      <w:r>
+        <w:rPr>
+          <w:rFonts w:ascii="Arial" w:hAnsi="Arial" w:cs="Arial"/>
+          <w:lang w:val="de-AT"/>
+        </w:rPr>
+        <w:t xml:space="preserve"> löste 2010 das Vorgängerprojekt </w:t>
+      </w:r>
+      <w:proofErr w:type="spellStart"/>
+      <w:r>
+        <w:rPr>
+          <w:rFonts w:ascii="Arial" w:hAnsi="Arial" w:cs="Arial"/>
+          <w:lang w:val="de-AT"/>
+        </w:rPr>
+        <w:t>AirTunes</w:t>
+      </w:r>
+      <w:proofErr w:type="spellEnd"/>
+      <w:r>
+        <w:rPr>
+          <w:rFonts w:ascii="Arial" w:hAnsi="Arial" w:cs="Arial"/>
+          <w:lang w:val="de-AT"/>
+        </w:rPr>
+        <w:t xml:space="preserve"> ab</w:t>
+      </w:r>
+      <w:r>
+        <w:rPr>
+          <w:rFonts w:ascii="Arial" w:hAnsi="Arial" w:cs="Arial"/>
+          <w:lang w:val="de-AT"/>
+        </w:rPr>
+        <w:t xml:space="preserve">. </w:t>
+      </w:r>
+      <w:r>
+        <w:rPr>
+          <w:rFonts w:ascii="Arial" w:hAnsi="Arial" w:cs="Arial"/>
+          <w:lang w:val="de-AT"/>
+        </w:rPr>
+        <w:fldChar w:fldCharType="begin"/>
+      </w:r>
+      <w:r>
+        <w:rPr>
+          <w:rFonts w:ascii="Arial" w:hAnsi="Arial" w:cs="Arial"/>
+          <w:lang w:val="de-AT"/>
+        </w:rPr>
+        <w:instrText>ADDIN CITAVI.PLACEHOLDER de836b02-35c5-4c3f-bad8-386b10b1ef01 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</w:instrText>
+      </w:r>
+      <w:r>
+        <w:rPr>
+          <w:rFonts w:ascii="Arial" w:hAnsi="Arial" w:cs="Arial"/>
+          <w:lang w:val="de-AT"/>
+        </w:rPr>
+        <w:fldChar w:fldCharType="separate"/>
+      </w:r>
+      <w:bookmarkStart w:id="3" w:name="_CTVP001de836b0235c54c3fbad8386b10b1ef01"/>
+      <w:r>
+        <w:rPr>
+          <w:rFonts w:ascii="Arial" w:hAnsi="Arial" w:cs="Arial"/>
+          <w:lang w:val="de-AT"/>
+        </w:rPr>
+        <w:t>(GRAVIS 2011; Hoffman 2013)</w:t>
       </w:r>
       <w:bookmarkEnd w:id="3"/>
+      <w:r>
+        <w:rPr>
+          <w:rFonts w:ascii="Arial" w:hAnsi="Arial" w:cs="Arial"/>
+          <w:lang w:val="de-AT"/>
+        </w:rPr>
+        <w:fldChar w:fldCharType="end"/>
+      </w:r>
     </w:p>
     <w:p>
       <w:pPr>
         <w:spacing w:line="360" w:lineRule="auto"/>
         <w:rPr>
           <w:rFonts w:ascii="Arial" w:hAnsi="Arial" w:cs="Arial"/>
-        </w:rPr>
-      </w:pPr>
-      <w:r>
-        <w:rPr>
-          <w:rFonts w:ascii="Arial" w:hAnsi="Arial" w:cs="Arial"/>
-        </w:rPr>
-        <w:t>Proprietäres protokoll für apple geräte</w:t>
+          <w:lang w:val="de-AT"/>
+        </w:rPr>
+      </w:pPr>
+      <w:r>
+        <w:rPr>
+          <w:noProof/>
+          <w:lang w:eastAsia="de-DE"/>
+        </w:rPr>
+        <w:drawing>
+          <wp:inline distT="0" distB="0" distL="0" distR="0" wp14:anchorId="7C96FEFE" wp14:editId="47C143BE">
+            <wp:extent cx="5219700" cy="3506568"/>
+            <wp:effectExtent l="0" t="0" r="0" b="0"/>
+            <wp:docPr id="1" name="Grafik 1" descr=" "/>
+            <wp:cNvGraphicFramePr>
+              <a:graphicFrameLocks xmlns:a="http://schemas.openxmlformats.org/drawingml/2006/main" noChangeAspect="1"/>
+            </wp:cNvGraphicFramePr>
+            <a:graphic xmlns:a="http://schemas.openxmlformats.org/drawingml/2006/main">
+              <a:graphicData uri="http://schemas.openxmlformats.org/drawingml/2006/picture">
+                <pic:pic xmlns:pic="http://schemas.openxmlformats.org/drawingml/2006/picture">
+                  <pic:nvPicPr>
+                    <pic:cNvPr id="0" name="Picture 1" descr=" "/>
+                    <pic:cNvPicPr>
+                      <a:picLocks noChangeAspect="1" noChangeArrowheads="1"/>
+                    </pic:cNvPicPr>
+                  </pic:nvPicPr>
+                  <pic:blipFill>
+                    <a:blip r:embed="rId14" cstate="print">
+                      <a:extLst>
+                        <a:ext uri="{28A0092B-C50C-407E-A947-70E740481C1C}">
+                          <a14:useLocalDpi xmlns:a14="http://schemas.microsoft.com/office/drawing/2010/main" val="0"/>
+                        </a:ext>
+                      </a:extLst>
+                    </a:blip>
+                    <a:srcRect/>
+                    <a:stretch>
+                      <a:fillRect/>
+                    </a:stretch>
+                  </pic:blipFill>
+                  <pic:spPr bwMode="auto">
+                    <a:xfrm>
+                      <a:off x="0" y="0"/>
+                      <a:ext cx="5219700" cy="3506568"/>
+                    </a:xfrm>
+                    <a:prstGeom prst="rect">
+                      <a:avLst/>
+                    </a:prstGeom>
+                    <a:noFill/>
+                    <a:ln>
+                      <a:noFill/>
+                    </a:ln>
+                  </pic:spPr>
+                </pic:pic>
+              </a:graphicData>
+            </a:graphic>
+          </wp:inline>
+        </w:drawing>
       </w:r>
     </w:p>
     <w:p>
       <w:pPr>
         <w:spacing w:line="360" w:lineRule="auto"/>
-        <w:rPr>
-          <w:rFonts w:ascii="Arial" w:hAnsi="Arial" w:cs="Arial"/>
-          <w:lang w:val="en-US"/>
-        </w:rPr>
-      </w:pPr>
-      <w:r>
-        <w:rPr>
-          <w:rFonts w:ascii="Arial" w:hAnsi="Arial" w:cs="Arial"/>
-        </w:rPr>
-        <w:t xml:space="preserve">Zwischen mac, iphone, ipad etc.. </w:t>
-      </w:r>
-      <w:r>
-        <w:rPr>
-          <w:rFonts w:ascii="Arial" w:hAnsi="Arial" w:cs="Arial"/>
-          <w:lang w:val="en-US"/>
-        </w:rPr>
-        <w:t>für tv: spezielle set-top box</w:t>
+        <w:jc w:val="center"/>
+        <w:rPr>
+          <w:rFonts w:ascii="Arial" w:hAnsi="Arial" w:cs="Arial"/>
+        </w:rPr>
+      </w:pPr>
+      <w:r>
+        <w:rPr>
+          <w:rFonts w:ascii="Arial" w:hAnsi="Arial" w:cs="Arial"/>
+        </w:rPr>
+        <w:t xml:space="preserve">Abbildung </w:t>
+      </w:r>
+      <w:r>
+        <w:rPr>
+          <w:rFonts w:ascii="Arial" w:hAnsi="Arial" w:cs="Arial"/>
+        </w:rPr>
+        <w:t xml:space="preserve">X: iPad und iPhone </w:t>
+      </w:r>
+      <w:proofErr w:type="spellStart"/>
+      <w:r>
+        <w:rPr>
+          <w:rFonts w:ascii="Arial" w:hAnsi="Arial" w:cs="Arial"/>
+        </w:rPr>
+        <w:t>AirPlay</w:t>
+      </w:r>
+      <w:proofErr w:type="spellEnd"/>
+      <w:r>
+        <w:rPr>
+          <w:rFonts w:ascii="Arial" w:hAnsi="Arial" w:cs="Arial"/>
+        </w:rPr>
+        <w:t xml:space="preserve"> Auswahl </w:t>
+      </w:r>
+      <w:r>
+        <w:rPr>
+          <w:rFonts w:ascii="Arial" w:hAnsi="Arial" w:cs="Arial"/>
+        </w:rPr>
+        <w:fldChar w:fldCharType="begin"/>
+      </w:r>
+      <w:r>
+        <w:rPr>
+          <w:rFonts w:ascii="Arial" w:hAnsi="Arial" w:cs="Arial"/>
+        </w:rPr>
+        <w:instrText>ADDIN CITAVI.PLACEHOLDER de0564b9-263d-40e0-bf0a-0c19b5be2574 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</w:instrText>
+      </w:r>
+      <w:r>
+        <w:rPr>
+          <w:rFonts w:ascii="Arial" w:hAnsi="Arial" w:cs="Arial"/>
+        </w:rPr>
+        <w:fldChar w:fldCharType="separate"/>
+      </w:r>
+      <w:bookmarkStart w:id="4" w:name="_CTVP001de0564b9263d40e0bf0a0c19b5be2574"/>
+      <w:r>
+        <w:rPr>
+          <w:rFonts w:ascii="Arial" w:hAnsi="Arial" w:cs="Arial"/>
+        </w:rPr>
+        <w:t>(Apple 2016)</w:t>
+      </w:r>
+      <w:bookmarkEnd w:id="4"/>
+      <w:r>
+        <w:rPr>
+          <w:rFonts w:ascii="Arial" w:hAnsi="Arial" w:cs="Arial"/>
+        </w:rPr>
+        <w:fldChar w:fldCharType="end"/>
       </w:r>
     </w:p>
     <w:p>
@@ -1383,15 +2133,137 @@
         <w:spacing w:line="360" w:lineRule="auto"/>
         <w:rPr>
           <w:rFonts w:ascii="Arial" w:hAnsi="Arial" w:cs="Arial"/>
-          <w:lang w:val="en-US"/>
-        </w:rPr>
-      </w:pPr>
-      <w:r>
-        <w:rPr>
-          <w:rFonts w:ascii="Arial" w:hAnsi="Arial" w:cs="Arial"/>
-          <w:lang w:val="en-US"/>
-        </w:rPr>
-        <w:t>Airserver: für windows.. kann airplay und miracast streamen</w:t>
+          <w:lang w:val="de-AT"/>
+        </w:rPr>
+      </w:pPr>
+      <w:r>
+        <w:rPr>
+          <w:rFonts w:ascii="Arial" w:hAnsi="Arial" w:cs="Arial"/>
+          <w:lang w:val="de-AT"/>
+        </w:rPr>
+        <w:t>Prinzipiell ist es</w:t>
+      </w:r>
+      <w:r>
+        <w:rPr>
+          <w:rFonts w:ascii="Arial" w:hAnsi="Arial" w:cs="Arial"/>
+          <w:lang w:val="de-AT"/>
+        </w:rPr>
+        <w:t xml:space="preserve"> ohne weitere Zusatzsoftware</w:t>
+      </w:r>
+      <w:r>
+        <w:rPr>
+          <w:rFonts w:ascii="Arial" w:hAnsi="Arial" w:cs="Arial"/>
+          <w:lang w:val="de-AT"/>
+        </w:rPr>
+        <w:t xml:space="preserve"> mögliche von allen mobilen Apple Geräten zu einem Apple TV oder eine </w:t>
+      </w:r>
+      <w:proofErr w:type="spellStart"/>
+      <w:r>
+        <w:rPr>
+          <w:rFonts w:ascii="Arial" w:hAnsi="Arial" w:cs="Arial"/>
+          <w:lang w:val="de-AT"/>
+        </w:rPr>
+        <w:t>AirPlay</w:t>
+      </w:r>
+      <w:proofErr w:type="spellEnd"/>
+      <w:r>
+        <w:rPr>
+          <w:rFonts w:ascii="Arial" w:hAnsi="Arial" w:cs="Arial"/>
+          <w:lang w:val="de-AT"/>
+        </w:rPr>
+        <w:t xml:space="preserve"> </w:t>
+      </w:r>
+      <w:proofErr w:type="gramStart"/>
+      <w:r>
+        <w:rPr>
+          <w:rFonts w:ascii="Arial" w:hAnsi="Arial" w:cs="Arial"/>
+          <w:lang w:val="de-AT"/>
+        </w:rPr>
+        <w:t>fähigen</w:t>
+      </w:r>
+      <w:proofErr w:type="gramEnd"/>
+      <w:r>
+        <w:rPr>
+          <w:rFonts w:ascii="Arial" w:hAnsi="Arial" w:cs="Arial"/>
+          <w:lang w:val="de-AT"/>
+        </w:rPr>
+        <w:t xml:space="preserve"> Gerät Videos bzw. Audio zu senden. Dies geschieht entweder über ein LAN oder über eine P2P-Verbindung. </w:t>
+      </w:r>
+      <w:r>
+        <w:rPr>
+          <w:rFonts w:ascii="Arial" w:hAnsi="Arial" w:cs="Arial"/>
+          <w:lang w:val="de-AT"/>
+        </w:rPr>
+        <w:t xml:space="preserve">Lautsprechersysteme oder Fernsehapparate können diese </w:t>
+      </w:r>
+      <w:proofErr w:type="spellStart"/>
+      <w:r>
+        <w:rPr>
+          <w:rFonts w:ascii="Arial" w:hAnsi="Arial" w:cs="Arial"/>
+          <w:lang w:val="de-AT"/>
+        </w:rPr>
+        <w:t>AirPlay</w:t>
+      </w:r>
+      <w:proofErr w:type="spellEnd"/>
+      <w:r>
+        <w:rPr>
+          <w:rFonts w:ascii="Arial" w:hAnsi="Arial" w:cs="Arial"/>
+          <w:lang w:val="de-AT"/>
+        </w:rPr>
+        <w:t xml:space="preserve">-Funktionalität auch direkt implementiert haben um kein weiteres Gerät, wie einen </w:t>
+      </w:r>
+      <w:proofErr w:type="spellStart"/>
+      <w:r>
+        <w:rPr>
+          <w:rFonts w:ascii="Arial" w:hAnsi="Arial" w:cs="Arial"/>
+          <w:lang w:val="de-AT"/>
+        </w:rPr>
+        <w:t>AirPort</w:t>
+      </w:r>
+      <w:proofErr w:type="spellEnd"/>
+      <w:r>
+        <w:rPr>
+          <w:rFonts w:ascii="Arial" w:hAnsi="Arial" w:cs="Arial"/>
+          <w:lang w:val="de-AT"/>
+        </w:rPr>
+        <w:t xml:space="preserve"> Express o.Ä. kaufen zu müssen. </w:t>
+      </w:r>
+      <w:r>
+        <w:rPr>
+          <w:rFonts w:ascii="Arial" w:hAnsi="Arial" w:cs="Arial"/>
+          <w:lang w:val="de-AT"/>
+        </w:rPr>
+        <w:fldChar w:fldCharType="begin"/>
+      </w:r>
+      <w:r>
+        <w:rPr>
+          <w:rFonts w:ascii="Arial" w:hAnsi="Arial" w:cs="Arial"/>
+          <w:lang w:val="de-AT"/>
+        </w:rPr>
+        <w:instrText>ADDIN CITAVI.PLACEHOLDER 12f767aa-d0cc-4f2f-adee-c40cb1be7885 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</w:instrText>
+      </w:r>
+      <w:r>
+        <w:rPr>
+          <w:rFonts w:ascii="Arial" w:hAnsi="Arial" w:cs="Arial"/>
+          <w:lang w:val="de-AT"/>
+        </w:rPr>
+        <w:fldChar w:fldCharType="separate"/>
+      </w:r>
+      <w:bookmarkStart w:id="5" w:name="_CTVP00112f767aad0cc4f2fadeec40cb1be7885"/>
+      <w:r>
+        <w:rPr>
+          <w:rFonts w:ascii="Arial" w:hAnsi="Arial" w:cs="Arial"/>
+          <w:lang w:val="de-AT"/>
+        </w:rPr>
+        <w:t>(Apple 2016)</w:t>
+      </w:r>
+      <w:bookmarkEnd w:id="5"/>
+      <w:r>
+        <w:rPr>
+          <w:rFonts w:ascii="Arial" w:hAnsi="Arial" w:cs="Arial"/>
+          <w:lang w:val="de-AT"/>
+        </w:rPr>
+        <w:fldChar w:fldCharType="end"/>
       </w:r>
     </w:p>
     <w:p>
@@ -1399,22 +2271,156 @@
         <w:spacing w:line="360" w:lineRule="auto"/>
         <w:rPr>
           <w:rFonts w:ascii="Arial" w:hAnsi="Arial" w:cs="Arial"/>
-          <w:lang w:val="en-US"/>
-        </w:rPr>
-      </w:pPr>
+          <w:lang w:val="de-AT"/>
+        </w:rPr>
+      </w:pPr>
+      <w:r>
+        <w:rPr>
+          <w:rFonts w:ascii="Arial" w:hAnsi="Arial" w:cs="Arial"/>
+          <w:lang w:val="de-AT"/>
+        </w:rPr>
+        <w:lastRenderedPageBreak/>
+        <w:t>Andere Betriebssysteme wie Windows müssen Zusatzsoftware</w:t>
+      </w:r>
+      <w:r>
+        <w:rPr>
+          <w:rFonts w:ascii="Arial" w:hAnsi="Arial" w:cs="Arial"/>
+          <w:lang w:val="de-AT"/>
+        </w:rPr>
+        <w:t xml:space="preserve"> wie 5KPlayer</w:t>
+      </w:r>
+      <w:r>
+        <w:rPr>
+          <w:rFonts w:ascii="Arial" w:hAnsi="Arial" w:cs="Arial"/>
+          <w:lang w:val="de-AT"/>
+        </w:rPr>
+        <w:t xml:space="preserve"> installieren um auf </w:t>
+      </w:r>
+      <w:proofErr w:type="spellStart"/>
+      <w:r>
+        <w:rPr>
+          <w:rFonts w:ascii="Arial" w:hAnsi="Arial" w:cs="Arial"/>
+          <w:lang w:val="de-AT"/>
+        </w:rPr>
+        <w:t>AirPlay</w:t>
+      </w:r>
+      <w:proofErr w:type="spellEnd"/>
+      <w:r>
+        <w:rPr>
+          <w:rFonts w:ascii="Arial" w:hAnsi="Arial" w:cs="Arial"/>
+          <w:lang w:val="de-AT"/>
+        </w:rPr>
+        <w:t xml:space="preserve">-fähigen Geräten zu </w:t>
+      </w:r>
+      <w:proofErr w:type="spellStart"/>
+      <w:r>
+        <w:rPr>
+          <w:rFonts w:ascii="Arial" w:hAnsi="Arial" w:cs="Arial"/>
+          <w:lang w:val="de-AT"/>
+        </w:rPr>
+        <w:t>streamen</w:t>
+      </w:r>
+      <w:proofErr w:type="spellEnd"/>
+      <w:r>
+        <w:rPr>
+          <w:rFonts w:ascii="Arial" w:hAnsi="Arial" w:cs="Arial"/>
+          <w:lang w:val="de-AT"/>
+        </w:rPr>
+        <w:t xml:space="preserve"> oder als </w:t>
+      </w:r>
+      <w:proofErr w:type="spellStart"/>
+      <w:r>
+        <w:rPr>
+          <w:rFonts w:ascii="Arial" w:hAnsi="Arial" w:cs="Arial"/>
+          <w:lang w:val="de-AT"/>
+        </w:rPr>
+        <w:t>AirPlay</w:t>
+      </w:r>
+      <w:proofErr w:type="spellEnd"/>
+      <w:r>
+        <w:rPr>
+          <w:rFonts w:ascii="Arial" w:hAnsi="Arial" w:cs="Arial"/>
+          <w:lang w:val="de-AT"/>
+        </w:rPr>
+        <w:t>-Empfänger zu dienen</w:t>
+      </w:r>
+      <w:r>
+        <w:rPr>
+          <w:rFonts w:ascii="Arial" w:hAnsi="Arial" w:cs="Arial"/>
+          <w:lang w:val="de-AT"/>
+        </w:rPr>
+        <w:t xml:space="preserve">. </w:t>
+      </w:r>
     </w:p>
     <w:p>
       <w:pPr>
         <w:spacing w:line="360" w:lineRule="auto"/>
         <w:rPr>
           <w:rFonts w:ascii="Arial" w:hAnsi="Arial" w:cs="Arial"/>
-          <w:lang w:val="en-US"/>
-        </w:rPr>
-      </w:pPr>
-      <w:r>
-        <w:rPr>
-          <w:rFonts w:ascii="Arial" w:hAnsi="Arial" w:cs="Arial"/>
-          <w:lang w:val="en-US"/>
+          <w:lang w:val="de-AT"/>
+        </w:rPr>
+      </w:pPr>
+      <w:r>
+        <w:rPr>
+          <w:rFonts w:ascii="Arial" w:hAnsi="Arial" w:cs="Arial"/>
+          <w:lang w:val="de-AT"/>
+        </w:rPr>
+        <w:t xml:space="preserve">Durch zusätzliche Applikationen wie </w:t>
+      </w:r>
+      <w:proofErr w:type="spellStart"/>
+      <w:r>
+        <w:rPr>
+          <w:rFonts w:ascii="Arial" w:hAnsi="Arial" w:cs="Arial"/>
+          <w:lang w:val="de-AT"/>
+        </w:rPr>
+        <w:t>AirFloat</w:t>
+      </w:r>
+      <w:proofErr w:type="spellEnd"/>
+      <w:r>
+        <w:rPr>
+          <w:rFonts w:ascii="Arial" w:hAnsi="Arial" w:cs="Arial"/>
+          <w:lang w:val="de-AT"/>
+        </w:rPr>
+        <w:t xml:space="preserve"> können auch mobile Apple Geräte als </w:t>
+      </w:r>
+      <w:proofErr w:type="spellStart"/>
+      <w:r>
+        <w:rPr>
+          <w:rFonts w:ascii="Arial" w:hAnsi="Arial" w:cs="Arial"/>
+          <w:lang w:val="de-AT"/>
+        </w:rPr>
+        <w:t>AirPlay</w:t>
+      </w:r>
+      <w:proofErr w:type="spellEnd"/>
+      <w:r>
+        <w:rPr>
+          <w:rFonts w:ascii="Arial" w:hAnsi="Arial" w:cs="Arial"/>
+          <w:lang w:val="de-AT"/>
+        </w:rPr>
+        <w:t xml:space="preserve"> Empfänger dienen. </w:t>
+      </w:r>
+    </w:p>
+    <w:p>
+      <w:pPr>
+        <w:spacing w:line="360" w:lineRule="auto"/>
+        <w:rPr>
+          <w:rFonts w:ascii="Arial" w:hAnsi="Arial" w:cs="Arial"/>
+          <w:lang w:val="de-AT"/>
+        </w:rPr>
+      </w:pPr>
+    </w:p>
+    <w:p>
+      <w:pPr>
+        <w:spacing w:line="360" w:lineRule="auto"/>
+        <w:rPr>
+          <w:rFonts w:ascii="Arial" w:hAnsi="Arial" w:cs="Arial"/>
+          <w:lang w:val="de-AT"/>
+        </w:rPr>
+      </w:pPr>
+      <w:r>
+        <w:rPr>
+          <w:rFonts w:ascii="Arial" w:hAnsi="Arial" w:cs="Arial"/>
+          <w:lang w:val="de-AT"/>
         </w:rPr>
         <w:br w:type="page"/>
       </w:r>
@@ -1427,12 +2433,12 @@
           <w:numId w:val="5"/>
         </w:numPr>
       </w:pPr>
-      <w:bookmarkStart w:id="4" w:name="_Toc442289911"/>
+      <w:bookmarkStart w:id="6" w:name="_Toc442289911"/>
       <w:r>
         <w:lastRenderedPageBreak/>
         <w:t>Intel WIDI</w:t>
       </w:r>
-      <w:bookmarkEnd w:id="4"/>
+      <w:bookmarkEnd w:id="6"/>
     </w:p>
     <w:p>
       <w:pPr>
@@ -1463,7 +2469,21 @@
         <w:rPr>
           <w:rFonts w:ascii="Arial" w:hAnsi="Arial" w:cs="Arial"/>
         </w:rPr>
-        <w:t xml:space="preserve"> (WiDi)</w:t>
+        <w:t xml:space="preserve"> (</w:t>
+      </w:r>
+      <w:proofErr w:type="spellStart"/>
+      <w:r>
+        <w:rPr>
+          <w:rFonts w:ascii="Arial" w:hAnsi="Arial" w:cs="Arial"/>
+        </w:rPr>
+        <w:t>WiDi</w:t>
+      </w:r>
+      <w:proofErr w:type="spellEnd"/>
+      <w:r>
+        <w:rPr>
+          <w:rFonts w:ascii="Arial" w:hAnsi="Arial" w:cs="Arial"/>
+        </w:rPr>
+        <w:t>)</w:t>
       </w:r>
       <w:r>
         <w:rPr>
@@ -1481,7 +2501,35 @@
         <w:rPr>
           <w:rFonts w:ascii="Arial" w:hAnsi="Arial" w:cs="Arial"/>
         </w:rPr>
-        <w:t xml:space="preserve">und zielte vor allem darauf ab, bei Präsentationen (Powerpoint, Slideshows) eingesetzt zu werden </w:t>
+        <w:t>und zielte vor allem darauf ab, bei Präsentationen (</w:t>
+      </w:r>
+      <w:proofErr w:type="spellStart"/>
+      <w:r>
+        <w:rPr>
+          <w:rFonts w:ascii="Arial" w:hAnsi="Arial" w:cs="Arial"/>
+        </w:rPr>
+        <w:t>Powerpoint</w:t>
+      </w:r>
+      <w:proofErr w:type="spellEnd"/>
+      <w:r>
+        <w:rPr>
+          <w:rFonts w:ascii="Arial" w:hAnsi="Arial" w:cs="Arial"/>
+        </w:rPr>
+        <w:t xml:space="preserve">, </w:t>
+      </w:r>
+      <w:proofErr w:type="spellStart"/>
+      <w:r>
+        <w:rPr>
+          <w:rFonts w:ascii="Arial" w:hAnsi="Arial" w:cs="Arial"/>
+        </w:rPr>
+        <w:t>Slideshows</w:t>
+      </w:r>
+      <w:proofErr w:type="spellEnd"/>
+      <w:r>
+        <w:rPr>
+          <w:rFonts w:ascii="Arial" w:hAnsi="Arial" w:cs="Arial"/>
+        </w:rPr>
+        <w:t xml:space="preserve">) eingesetzt zu werden </w:t>
       </w:r>
       <w:r>
         <w:rPr>
@@ -1501,14 +2549,28 @@
         </w:rPr>
         <w:fldChar w:fldCharType="separate"/>
       </w:r>
-      <w:bookmarkStart w:id="5" w:name="_CTVP001fb2696cc31394bcab5d992349d825f7f"/>
-      <w:r>
-        <w:rPr>
-          <w:rFonts w:ascii="Arial" w:hAnsi="Arial" w:cs="Arial"/>
-        </w:rPr>
-        <w:t>(vgl. Müssig 2010)</w:t>
-      </w:r>
-      <w:bookmarkEnd w:id="5"/>
+      <w:bookmarkStart w:id="7" w:name="_CTVP001fb2696cc31394bcab5d992349d825f7f"/>
+      <w:r>
+        <w:rPr>
+          <w:rFonts w:ascii="Arial" w:hAnsi="Arial" w:cs="Arial"/>
+        </w:rPr>
+        <w:t xml:space="preserve">(vgl. </w:t>
+      </w:r>
+      <w:proofErr w:type="spellStart"/>
+      <w:r>
+        <w:rPr>
+          <w:rFonts w:ascii="Arial" w:hAnsi="Arial" w:cs="Arial"/>
+        </w:rPr>
+        <w:t>Müssig</w:t>
+      </w:r>
+      <w:proofErr w:type="spellEnd"/>
+      <w:r>
+        <w:rPr>
+          <w:rFonts w:ascii="Arial" w:hAnsi="Arial" w:cs="Arial"/>
+        </w:rPr>
+        <w:t xml:space="preserve"> 2010)</w:t>
+      </w:r>
+      <w:bookmarkEnd w:id="7"/>
       <w:r>
         <w:rPr>
           <w:rFonts w:ascii="Arial" w:hAnsi="Arial" w:cs="Arial"/>
@@ -1535,24 +2597,56 @@
         </w:rPr>
         <w:t xml:space="preserve">Wie sich bereits aus dem Namen erschließen lässt, wurde diese Technologie von Intel entwickelt. Um </w:t>
       </w:r>
+      <w:proofErr w:type="spellStart"/>
       <w:r>
         <w:rPr>
           <w:rFonts w:ascii="Arial" w:hAnsi="Arial" w:cs="Arial"/>
         </w:rPr>
         <w:t>WiDi</w:t>
       </w:r>
-      <w:r>
-        <w:rPr>
-          <w:rFonts w:ascii="Arial" w:hAnsi="Arial" w:cs="Arial"/>
-        </w:rPr>
-        <w:t xml:space="preserve"> nutzen zu können wurde ursprünglich eine CPU der Arrendale Generation mit integrierter Grafikeinheit sowie ein Intel Centrino 6000 Wlan Modul benötigt um </w:t>
-      </w:r>
+      <w:proofErr w:type="spellEnd"/>
+      <w:r>
+        <w:rPr>
+          <w:rFonts w:ascii="Arial" w:hAnsi="Arial" w:cs="Arial"/>
+        </w:rPr>
+        <w:t xml:space="preserve"> nutzen zu können wurde ursprünglich eine CPU der </w:t>
+      </w:r>
+      <w:proofErr w:type="spellStart"/>
+      <w:r>
+        <w:rPr>
+          <w:rFonts w:ascii="Arial" w:hAnsi="Arial" w:cs="Arial"/>
+        </w:rPr>
+        <w:t>Arrendale</w:t>
+      </w:r>
+      <w:proofErr w:type="spellEnd"/>
+      <w:r>
+        <w:rPr>
+          <w:rFonts w:ascii="Arial" w:hAnsi="Arial" w:cs="Arial"/>
+        </w:rPr>
+        <w:t xml:space="preserve"> Generation mit integrierter Grafikeinheit sowie ein Intel Centrino 6000 </w:t>
+      </w:r>
+      <w:proofErr w:type="spellStart"/>
+      <w:r>
+        <w:rPr>
+          <w:rFonts w:ascii="Arial" w:hAnsi="Arial" w:cs="Arial"/>
+        </w:rPr>
+        <w:t>Wlan</w:t>
+      </w:r>
+      <w:proofErr w:type="spellEnd"/>
+      <w:r>
+        <w:rPr>
+          <w:rFonts w:ascii="Arial" w:hAnsi="Arial" w:cs="Arial"/>
+        </w:rPr>
+        <w:t xml:space="preserve"> Modul benötigt um </w:t>
+      </w:r>
+      <w:proofErr w:type="spellStart"/>
       <w:r>
         <w:rPr>
           <w:rFonts w:ascii="Arial" w:hAnsi="Arial" w:cs="Arial"/>
         </w:rPr>
         <w:t>WiDi</w:t>
       </w:r>
+      <w:proofErr w:type="spellEnd"/>
       <w:r>
         <w:rPr>
           <w:rFonts w:ascii="Arial" w:hAnsi="Arial" w:cs="Arial"/>
@@ -1565,29 +2659,47 @@
         </w:rPr>
         <w:t xml:space="preserve">ntel integrierte nur in diese Treiber die entsprechenden Funktionen für </w:t>
       </w:r>
+      <w:proofErr w:type="spellStart"/>
       <w:r>
         <w:rPr>
           <w:rFonts w:ascii="Arial" w:hAnsi="Arial" w:cs="Arial"/>
         </w:rPr>
         <w:t>WiDi</w:t>
       </w:r>
+      <w:proofErr w:type="spellEnd"/>
       <w:r>
         <w:rPr>
           <w:rFonts w:ascii="Arial" w:hAnsi="Arial" w:cs="Arial"/>
         </w:rPr>
         <w:t xml:space="preserve">. Durch diese Einschränkungen war es nicht möglich </w:t>
       </w:r>
+      <w:proofErr w:type="spellStart"/>
       <w:r>
         <w:rPr>
           <w:rFonts w:ascii="Arial" w:hAnsi="Arial" w:cs="Arial"/>
         </w:rPr>
         <w:t>WiDi</w:t>
       </w:r>
-      <w:r>
-        <w:rPr>
-          <w:rFonts w:ascii="Arial" w:hAnsi="Arial" w:cs="Arial"/>
-        </w:rPr>
-        <w:t xml:space="preserve"> zu nutzen, wenn der Sender andere Prozessoren beziehungsweise Grafikeinheiten wie Nvidia oder AMD nutzte </w:t>
+      <w:proofErr w:type="spellEnd"/>
+      <w:r>
+        <w:rPr>
+          <w:rFonts w:ascii="Arial" w:hAnsi="Arial" w:cs="Arial"/>
+        </w:rPr>
+        <w:t xml:space="preserve"> zu nutzen, wenn der Sender andere Prozessoren beziehungsweise Grafikeinheiten wie </w:t>
+      </w:r>
+      <w:proofErr w:type="spellStart"/>
+      <w:r>
+        <w:rPr>
+          <w:rFonts w:ascii="Arial" w:hAnsi="Arial" w:cs="Arial"/>
+        </w:rPr>
+        <w:t>Nvidia</w:t>
+      </w:r>
+      <w:proofErr w:type="spellEnd"/>
+      <w:r>
+        <w:rPr>
+          <w:rFonts w:ascii="Arial" w:hAnsi="Arial" w:cs="Arial"/>
+        </w:rPr>
+        <w:t xml:space="preserve"> oder AMD nutzte </w:t>
       </w:r>
       <w:r>
         <w:rPr>
@@ -1607,14 +2719,28 @@
         </w:rPr>
         <w:fldChar w:fldCharType="separate"/>
       </w:r>
-      <w:bookmarkStart w:id="6" w:name="_CTVP001be9db58a6b3a45098793e036451a9c29"/>
-      <w:r>
-        <w:rPr>
-          <w:rFonts w:ascii="Arial" w:hAnsi="Arial" w:cs="Arial"/>
-        </w:rPr>
-        <w:t>(vgl. Müssig 2010)</w:t>
-      </w:r>
-      <w:bookmarkEnd w:id="6"/>
+      <w:bookmarkStart w:id="8" w:name="_CTVP001be9db58a6b3a45098793e036451a9c29"/>
+      <w:r>
+        <w:rPr>
+          <w:rFonts w:ascii="Arial" w:hAnsi="Arial" w:cs="Arial"/>
+        </w:rPr>
+        <w:t xml:space="preserve">(vgl. </w:t>
+      </w:r>
+      <w:proofErr w:type="spellStart"/>
+      <w:r>
+        <w:rPr>
+          <w:rFonts w:ascii="Arial" w:hAnsi="Arial" w:cs="Arial"/>
+        </w:rPr>
+        <w:t>Müssig</w:t>
+      </w:r>
+      <w:proofErr w:type="spellEnd"/>
+      <w:r>
+        <w:rPr>
+          <w:rFonts w:ascii="Arial" w:hAnsi="Arial" w:cs="Arial"/>
+        </w:rPr>
+        <w:t xml:space="preserve"> 2010)</w:t>
+      </w:r>
+      <w:bookmarkEnd w:id="8"/>
       <w:r>
         <w:rPr>
           <w:rFonts w:ascii="Arial" w:hAnsi="Arial" w:cs="Arial"/>
@@ -1647,24 +2773,28 @@
         </w:rPr>
         <w:t xml:space="preserve">Daten per </w:t>
       </w:r>
+      <w:proofErr w:type="spellStart"/>
       <w:r>
         <w:rPr>
           <w:rFonts w:ascii="Arial" w:hAnsi="Arial" w:cs="Arial"/>
         </w:rPr>
         <w:t>WiDi</w:t>
       </w:r>
+      <w:proofErr w:type="spellEnd"/>
       <w:r>
         <w:rPr>
           <w:rFonts w:ascii="Arial" w:hAnsi="Arial" w:cs="Arial"/>
         </w:rPr>
         <w:t xml:space="preserve"> zu empfangen war eine eigene Set-Top Box notwendig. Diese dekodierte das per </w:t>
       </w:r>
+      <w:proofErr w:type="spellStart"/>
       <w:r>
         <w:rPr>
           <w:rFonts w:ascii="Arial" w:hAnsi="Arial" w:cs="Arial"/>
         </w:rPr>
         <w:t>WiDi</w:t>
       </w:r>
+      <w:proofErr w:type="spellEnd"/>
       <w:r>
         <w:rPr>
           <w:rFonts w:ascii="Arial" w:hAnsi="Arial" w:cs="Arial"/>
@@ -1697,35 +2827,95 @@
         </w:rPr>
         <w:t xml:space="preserve">. Zusätzlich war </w:t>
       </w:r>
+      <w:proofErr w:type="spellStart"/>
       <w:r>
         <w:rPr>
           <w:rFonts w:ascii="Arial" w:hAnsi="Arial" w:cs="Arial"/>
         </w:rPr>
         <w:t>WiDi</w:t>
       </w:r>
-      <w:r>
-        <w:rPr>
-          <w:rFonts w:ascii="Arial" w:hAnsi="Arial" w:cs="Arial"/>
-        </w:rPr>
-        <w:t xml:space="preserve"> nur für Windows 7 und darüber verfügbar. Weiterhin war es nicht möglich, kopiergeschützte Daten wie Filme von BluRays zu übertragen, da </w:t>
-      </w:r>
+      <w:proofErr w:type="spellEnd"/>
+      <w:r>
+        <w:rPr>
+          <w:rFonts w:ascii="Arial" w:hAnsi="Arial" w:cs="Arial"/>
+        </w:rPr>
+        <w:t xml:space="preserve"> nur für Windows 7 und darüber verfügbar. Weiterhin war es nicht möglich, kopiergeschützte Daten wie Filme von </w:t>
+      </w:r>
+      <w:proofErr w:type="spellStart"/>
+      <w:r>
+        <w:rPr>
+          <w:rFonts w:ascii="Arial" w:hAnsi="Arial" w:cs="Arial"/>
+        </w:rPr>
+        <w:t>BluRays</w:t>
+      </w:r>
+      <w:proofErr w:type="spellEnd"/>
+      <w:r>
+        <w:rPr>
+          <w:rFonts w:ascii="Arial" w:hAnsi="Arial" w:cs="Arial"/>
+        </w:rPr>
+        <w:t xml:space="preserve"> zu übertragen, da </w:t>
+      </w:r>
+      <w:proofErr w:type="spellStart"/>
       <w:r>
         <w:rPr>
           <w:rFonts w:ascii="Arial" w:hAnsi="Arial" w:cs="Arial"/>
         </w:rPr>
         <w:t>WiDi</w:t>
       </w:r>
-      <w:r>
-        <w:rPr>
-          <w:rFonts w:ascii="Arial" w:hAnsi="Arial" w:cs="Arial"/>
-        </w:rPr>
-        <w:t xml:space="preserve"> High-Bandwith Digital Content Protection (HDCP) nicht unterstützte. Die Übertragungsqualität war außerdem auf 7</w:t>
-      </w:r>
-      <w:r>
-        <w:rPr>
-          <w:rFonts w:ascii="Arial" w:hAnsi="Arial" w:cs="Arial"/>
-        </w:rPr>
-        <w:t>20p und Stereo Sound beschränkt. Zudem entstand bei der Nutzung von WiDi eine Latenzzeit im Bereich von mehreren Sekunden. Die Latenzzeit entspricht der verzögerten Darstellung beim Empfänger aufgrund der zum Übertragen benötigten Zeit. Eine hohe Latenzzeit ist vor allem be</w:t>
+      <w:proofErr w:type="spellEnd"/>
+      <w:r>
+        <w:rPr>
+          <w:rFonts w:ascii="Arial" w:hAnsi="Arial" w:cs="Arial"/>
+        </w:rPr>
+        <w:t xml:space="preserve"> High-</w:t>
+      </w:r>
+      <w:proofErr w:type="spellStart"/>
+      <w:r>
+        <w:rPr>
+          <w:rFonts w:ascii="Arial" w:hAnsi="Arial" w:cs="Arial"/>
+        </w:rPr>
+        <w:t>Bandwith</w:t>
+      </w:r>
+      <w:proofErr w:type="spellEnd"/>
+      <w:r>
+        <w:rPr>
+          <w:rFonts w:ascii="Arial" w:hAnsi="Arial" w:cs="Arial"/>
+        </w:rPr>
+        <w:t xml:space="preserve"> Digital Content </w:t>
+      </w:r>
+      <w:proofErr w:type="spellStart"/>
+      <w:r>
+        <w:rPr>
+          <w:rFonts w:ascii="Arial" w:hAnsi="Arial" w:cs="Arial"/>
+        </w:rPr>
+        <w:t>Protection</w:t>
+      </w:r>
+      <w:proofErr w:type="spellEnd"/>
+      <w:r>
+        <w:rPr>
+          <w:rFonts w:ascii="Arial" w:hAnsi="Arial" w:cs="Arial"/>
+        </w:rPr>
+        <w:t xml:space="preserve"> (HDCP) nicht unterstützte. Die Übertragungsqualität war außerdem auf 7</w:t>
+      </w:r>
+      <w:r>
+        <w:rPr>
+          <w:rFonts w:ascii="Arial" w:hAnsi="Arial" w:cs="Arial"/>
+        </w:rPr>
+        <w:t xml:space="preserve">20p und Stereo Sound beschränkt. Zudem entstand bei der Nutzung von </w:t>
+      </w:r>
+      <w:proofErr w:type="spellStart"/>
+      <w:r>
+        <w:rPr>
+          <w:rFonts w:ascii="Arial" w:hAnsi="Arial" w:cs="Arial"/>
+        </w:rPr>
+        <w:t>WiDi</w:t>
+      </w:r>
+      <w:proofErr w:type="spellEnd"/>
+      <w:r>
+        <w:rPr>
+          <w:rFonts w:ascii="Arial" w:hAnsi="Arial" w:cs="Arial"/>
+        </w:rPr>
+        <w:t xml:space="preserve"> eine Latenzzeit im Bereich von mehreren Sekunden. Die Latenzzeit entspricht der verzögerten Darstellung beim Empfänger aufgrund der zum Übertragen benötigten Zeit. Eine hohe Latenzzeit ist vor allem be</w:t>
       </w:r>
       <w:r>
         <w:rPr>
@@ -1749,7 +2939,7 @@
         <w:rPr>
           <w:rFonts w:ascii="Arial" w:hAnsi="Arial" w:cs="Arial"/>
         </w:rPr>
-        <w:instrText>ADDIN CITAVI.PLACEHOLDER c7eb973e-1413-43ac-9107-736680a94a2d 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</w:instrText>
+        <w:instrText>ADDIN CITAVI.PLACEHOLDER c7eb973e-1413-43ac-9107-736680a94a2d 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</w:instrText>
       </w:r>
       <w:r>
         <w:rPr>
@@ -1757,14 +2947,42 @@
         </w:rPr>
         <w:fldChar w:fldCharType="separate"/>
       </w:r>
-      <w:bookmarkStart w:id="7" w:name="_CTVP001c7eb973e141343ac9107736680a94a2d"/>
-      <w:r>
-        <w:rPr>
-          <w:rFonts w:ascii="Arial" w:hAnsi="Arial" w:cs="Arial"/>
-        </w:rPr>
-        <w:t>(vgl. Müssig 2010; Ziesecke o.J.)</w:t>
-      </w:r>
-      <w:bookmarkEnd w:id="7"/>
+      <w:bookmarkStart w:id="9" w:name="_CTVP001c7eb973e141343ac9107736680a94a2d"/>
+      <w:r>
+        <w:rPr>
+          <w:rFonts w:ascii="Arial" w:hAnsi="Arial" w:cs="Arial"/>
+        </w:rPr>
+        <w:t xml:space="preserve">(vgl. </w:t>
+      </w:r>
+      <w:proofErr w:type="spellStart"/>
+      <w:r>
+        <w:rPr>
+          <w:rFonts w:ascii="Arial" w:hAnsi="Arial" w:cs="Arial"/>
+        </w:rPr>
+        <w:t>Müssig</w:t>
+      </w:r>
+      <w:proofErr w:type="spellEnd"/>
+      <w:r>
+        <w:rPr>
+          <w:rFonts w:ascii="Arial" w:hAnsi="Arial" w:cs="Arial"/>
+        </w:rPr>
+        <w:t xml:space="preserve"> 2010; </w:t>
+      </w:r>
+      <w:proofErr w:type="spellStart"/>
+      <w:r>
+        <w:rPr>
+          <w:rFonts w:ascii="Arial" w:hAnsi="Arial" w:cs="Arial"/>
+        </w:rPr>
+        <w:t>Ziesecke</w:t>
+      </w:r>
+      <w:proofErr w:type="spellEnd"/>
+      <w:r>
+        <w:rPr>
+          <w:rFonts w:ascii="Arial" w:hAnsi="Arial" w:cs="Arial"/>
+        </w:rPr>
+        <w:t xml:space="preserve"> o.J.)</w:t>
+      </w:r>
+      <w:bookmarkEnd w:id="9"/>
       <w:r>
         <w:rPr>
           <w:rFonts w:ascii="Arial" w:hAnsi="Arial" w:cs="Arial"/>
@@ -1776,6 +2994,72 @@
           <w:rFonts w:ascii="Arial" w:hAnsi="Arial" w:cs="Arial"/>
         </w:rPr>
         <w:t>.</w:t>
+      </w:r>
+    </w:p>
+    <w:p>
+      <w:pPr>
+        <w:spacing w:line="360" w:lineRule="auto"/>
+        <w:rPr>
+          <w:rFonts w:ascii="Arial" w:hAnsi="Arial" w:cs="Arial"/>
+        </w:rPr>
+      </w:pPr>
+      <w:r>
+        <w:rPr>
+          <w:rFonts w:ascii="Arial" w:hAnsi="Arial" w:cs="Arial"/>
+        </w:rPr>
+        <w:t xml:space="preserve">Da </w:t>
+      </w:r>
+      <w:proofErr w:type="spellStart"/>
+      <w:r>
+        <w:rPr>
+          <w:rFonts w:ascii="Arial" w:hAnsi="Arial" w:cs="Arial"/>
+        </w:rPr>
+        <w:t>WiDi</w:t>
+      </w:r>
+      <w:proofErr w:type="spellEnd"/>
+      <w:r>
+        <w:rPr>
+          <w:rFonts w:ascii="Arial" w:hAnsi="Arial" w:cs="Arial"/>
+        </w:rPr>
+        <w:t xml:space="preserve"> die Grafikeinheit der CPU nutzt, wird diese sehr stark belastet. Vor allem bei schwächeren Prozessoren (niedrige Taktrate, kleine Caches) kann dies zu Problemen führen </w:t>
+      </w:r>
+      <w:r>
+        <w:rPr>
+          <w:rFonts w:ascii="Arial" w:hAnsi="Arial" w:cs="Arial"/>
+        </w:rPr>
+        <w:fldChar w:fldCharType="begin"/>
+      </w:r>
+      <w:r>
+        <w:rPr>
+          <w:rFonts w:ascii="Arial" w:hAnsi="Arial" w:cs="Arial"/>
+        </w:rPr>
+        <w:instrText>ADDIN CITAVI.PLACEHOLDER 22e130d0-43e1-47f5-8098-59cf7218820b 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</w:instrText>
+      </w:r>
+      <w:r>
+        <w:rPr>
+          <w:rFonts w:ascii="Arial" w:hAnsi="Arial" w:cs="Arial"/>
+        </w:rPr>
+        <w:fldChar w:fldCharType="separate"/>
+      </w:r>
+      <w:bookmarkStart w:id="10" w:name="_CTVP00122e130d043e147f5809859cf7218820b"/>
+      <w:r>
+        <w:rPr>
+          <w:rFonts w:ascii="Arial" w:hAnsi="Arial" w:cs="Arial"/>
+        </w:rPr>
+        <w:t>(vgl. Paine 2014)</w:t>
+      </w:r>
+      <w:bookmarkEnd w:id="10"/>
+      <w:r>
+        <w:rPr>
+          <w:rFonts w:ascii="Arial" w:hAnsi="Arial" w:cs="Arial"/>
+        </w:rPr>
+        <w:fldChar w:fldCharType="end"/>
+      </w:r>
+      <w:r>
+        <w:rPr>
+          <w:rFonts w:ascii="Arial" w:hAnsi="Arial" w:cs="Arial"/>
+        </w:rPr>
+        <w:t xml:space="preserve">. </w:t>
       </w:r>
     </w:p>
     <w:p>
@@ -1821,7 +3105,49 @@
         <w:rPr>
           <w:rFonts w:ascii="Arial" w:hAnsi="Arial" w:cs="Arial"/>
         </w:rPr>
-        <w:t>Dadurch wurde sowohl das Arbeiten mit WiDi vereinfacht als auch das Anzeigen von Spielen ermöglicht. Zusätzlich unterstützt WiDi ab der zweiten Generation auch HDCP, wodurch das Abspielen von kopiergeschütztem Material ermöglicht wird. Auch in Sachen Qualität wurde WiDi verbessert. Neben 5.1 Surround Sound wird auch die Übertragung von höheren Auflösungen ermöglicht</w:t>
+        <w:t xml:space="preserve">Dadurch wurde sowohl das Arbeiten mit </w:t>
+      </w:r>
+      <w:proofErr w:type="spellStart"/>
+      <w:r>
+        <w:rPr>
+          <w:rFonts w:ascii="Arial" w:hAnsi="Arial" w:cs="Arial"/>
+        </w:rPr>
+        <w:t>WiDi</w:t>
+      </w:r>
+      <w:proofErr w:type="spellEnd"/>
+      <w:r>
+        <w:rPr>
+          <w:rFonts w:ascii="Arial" w:hAnsi="Arial" w:cs="Arial"/>
+        </w:rPr>
+        <w:t xml:space="preserve"> vereinfacht als auch das Anzeigen von Spielen ermöglicht. Zusätzlich unterstützt </w:t>
+      </w:r>
+      <w:proofErr w:type="spellStart"/>
+      <w:r>
+        <w:rPr>
+          <w:rFonts w:ascii="Arial" w:hAnsi="Arial" w:cs="Arial"/>
+        </w:rPr>
+        <w:t>WiDi</w:t>
+      </w:r>
+      <w:proofErr w:type="spellEnd"/>
+      <w:r>
+        <w:rPr>
+          <w:rFonts w:ascii="Arial" w:hAnsi="Arial" w:cs="Arial"/>
+        </w:rPr>
+        <w:t xml:space="preserve"> ab der zweiten Generation auch HDCP, wodurch das Abspielen von kopiergeschütztem Material ermöglicht wird. Auch in Sachen Qualität wurde </w:t>
+      </w:r>
+      <w:proofErr w:type="spellStart"/>
+      <w:r>
+        <w:rPr>
+          <w:rFonts w:ascii="Arial" w:hAnsi="Arial" w:cs="Arial"/>
+        </w:rPr>
+        <w:t>WiDi</w:t>
+      </w:r>
+      <w:proofErr w:type="spellEnd"/>
+      <w:r>
+        <w:rPr>
+          <w:rFonts w:ascii="Arial" w:hAnsi="Arial" w:cs="Arial"/>
+        </w:rPr>
+        <w:t xml:space="preserve"> verbessert. Neben 5.1 Surround Sound wird auch die Übertragung von höheren Auflösungen ermöglicht</w:t>
       </w:r>
       <w:r>
         <w:rPr>
@@ -1839,7 +3165,7 @@
         <w:rPr>
           <w:rFonts w:ascii="Arial" w:hAnsi="Arial" w:cs="Arial"/>
         </w:rPr>
-        <w:instrText>ADDIN CITAVI.PLACEHOLDER 766be88c-c353-44f9-958b-30de71cf34e4 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</w:instrText>
+        <w:instrText>ADDIN CITAVI.PLACEHOLDER 766be88c-c353-44f9-958b-30de71cf34e4 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</w:instrText>
       </w:r>
       <w:r>
         <w:rPr>
@@ -1847,14 +3173,28 @@
         </w:rPr>
         <w:fldChar w:fldCharType="separate"/>
       </w:r>
-      <w:bookmarkStart w:id="8" w:name="_CTVP001766be88cc35344f9958b30de71cf34e4"/>
-      <w:r>
-        <w:rPr>
-          <w:rFonts w:ascii="Arial" w:hAnsi="Arial" w:cs="Arial"/>
-        </w:rPr>
-        <w:t>(vgl. Ziesecke o.J.)</w:t>
-      </w:r>
-      <w:bookmarkEnd w:id="8"/>
+      <w:bookmarkStart w:id="11" w:name="_CTVP001766be88cc35344f9958b30de71cf34e4"/>
+      <w:r>
+        <w:rPr>
+          <w:rFonts w:ascii="Arial" w:hAnsi="Arial" w:cs="Arial"/>
+        </w:rPr>
+        <w:t xml:space="preserve">(vgl. </w:t>
+      </w:r>
+      <w:proofErr w:type="spellStart"/>
+      <w:r>
+        <w:rPr>
+          <w:rFonts w:ascii="Arial" w:hAnsi="Arial" w:cs="Arial"/>
+        </w:rPr>
+        <w:t>Ziesecke</w:t>
+      </w:r>
+      <w:proofErr w:type="spellEnd"/>
+      <w:r>
+        <w:rPr>
+          <w:rFonts w:ascii="Arial" w:hAnsi="Arial" w:cs="Arial"/>
+        </w:rPr>
+        <w:t xml:space="preserve"> o.J.)</w:t>
+      </w:r>
+      <w:bookmarkEnd w:id="11"/>
       <w:r>
         <w:rPr>
           <w:rFonts w:ascii="Arial" w:hAnsi="Arial" w:cs="Arial"/>
@@ -1875,17 +3215,39 @@
           <w:rFonts w:ascii="Arial" w:hAnsi="Arial" w:cs="Arial"/>
         </w:rPr>
       </w:pPr>
-      <w:r>
-        <w:rPr>
-          <w:rFonts w:ascii="Arial" w:hAnsi="Arial" w:cs="Arial"/>
-        </w:rPr>
-        <w:t xml:space="preserve">WiDi ist weiterhin nur für Windowsgeräte mit entsprechender Intel Hardware verfügbar, wobei jetzt wesentlich mehr Prozessoren und Grafikeinheiten unterstützt werden. </w:t>
-      </w:r>
-      <w:r>
-        <w:rPr>
-          <w:rFonts w:ascii="Arial" w:hAnsi="Arial" w:cs="Arial"/>
-        </w:rPr>
-        <w:t>Ob ein Gerät WiDi unterstützt kann mit einem Tool</w:t>
+      <w:proofErr w:type="spellStart"/>
+      <w:r>
+        <w:rPr>
+          <w:rFonts w:ascii="Arial" w:hAnsi="Arial" w:cs="Arial"/>
+        </w:rPr>
+        <w:t>WiDi</w:t>
+      </w:r>
+      <w:proofErr w:type="spellEnd"/>
+      <w:r>
+        <w:rPr>
+          <w:rFonts w:ascii="Arial" w:hAnsi="Arial" w:cs="Arial"/>
+        </w:rPr>
+        <w:t xml:space="preserve"> ist weiterhin nur für Windowsgeräte mit entsprechender Intel Hardware verfügbar, wobei jetzt wesentlich mehr Prozessoren und Grafikeinheiten unterstützt werden. </w:t>
+      </w:r>
+      <w:r>
+        <w:rPr>
+          <w:rFonts w:ascii="Arial" w:hAnsi="Arial" w:cs="Arial"/>
+        </w:rPr>
+        <w:t xml:space="preserve">Ob ein Gerät </w:t>
+      </w:r>
+      <w:proofErr w:type="spellStart"/>
+      <w:r>
+        <w:rPr>
+          <w:rFonts w:ascii="Arial" w:hAnsi="Arial" w:cs="Arial"/>
+        </w:rPr>
+        <w:t>WiDi</w:t>
+      </w:r>
+      <w:proofErr w:type="spellEnd"/>
+      <w:r>
+        <w:rPr>
+          <w:rFonts w:ascii="Arial" w:hAnsi="Arial" w:cs="Arial"/>
+        </w:rPr>
+        <w:t xml:space="preserve"> unterstützt kann mit einem Tool</w:t>
       </w:r>
       <w:r>
         <w:rPr>
@@ -1908,6 +3270,120 @@
           <w:rFonts w:ascii="Arial" w:hAnsi="Arial" w:cs="Arial"/>
         </w:rPr>
       </w:pPr>
+      <w:r>
+        <w:rPr>
+          <w:rFonts w:ascii="Arial" w:hAnsi="Arial" w:cs="Arial"/>
+        </w:rPr>
+        <w:t xml:space="preserve">Ab der Version 3.5 unterstützt </w:t>
+      </w:r>
+      <w:proofErr w:type="spellStart"/>
+      <w:r>
+        <w:rPr>
+          <w:rFonts w:ascii="Arial" w:hAnsi="Arial" w:cs="Arial"/>
+        </w:rPr>
+        <w:t>WiDi</w:t>
+      </w:r>
+      <w:proofErr w:type="spellEnd"/>
+      <w:r>
+        <w:rPr>
+          <w:rFonts w:ascii="Arial" w:hAnsi="Arial" w:cs="Arial"/>
+        </w:rPr>
+        <w:t xml:space="preserve"> den </w:t>
+      </w:r>
+      <w:proofErr w:type="spellStart"/>
+      <w:r>
+        <w:rPr>
+          <w:rFonts w:ascii="Arial" w:hAnsi="Arial" w:cs="Arial"/>
+        </w:rPr>
+        <w:t>Screensharing</w:t>
+      </w:r>
+      <w:proofErr w:type="spellEnd"/>
+      <w:r>
+        <w:rPr>
+          <w:rFonts w:ascii="Arial" w:hAnsi="Arial" w:cs="Arial"/>
+        </w:rPr>
+        <w:t xml:space="preserve"> Standard </w:t>
+      </w:r>
+      <w:proofErr w:type="spellStart"/>
+      <w:r>
+        <w:rPr>
+          <w:rFonts w:ascii="Arial" w:hAnsi="Arial" w:cs="Arial"/>
+        </w:rPr>
+        <w:t>Miracast</w:t>
+      </w:r>
+      <w:proofErr w:type="spellEnd"/>
+      <w:r>
+        <w:rPr>
+          <w:rFonts w:ascii="Arial" w:hAnsi="Arial" w:cs="Arial"/>
+        </w:rPr>
+        <w:t xml:space="preserve"> und gilt als eine konkrete Implementierung dessen. Ab Windows 8.1 benützt </w:t>
+      </w:r>
+      <w:proofErr w:type="spellStart"/>
+      <w:r>
+        <w:rPr>
+          <w:rFonts w:ascii="Arial" w:hAnsi="Arial" w:cs="Arial"/>
+        </w:rPr>
+        <w:t>WiDi</w:t>
+      </w:r>
+      <w:proofErr w:type="spellEnd"/>
+      <w:r>
+        <w:rPr>
+          <w:rFonts w:ascii="Arial" w:hAnsi="Arial" w:cs="Arial"/>
+        </w:rPr>
+        <w:t xml:space="preserve"> Prozesse des Betriebssystems um </w:t>
+      </w:r>
+      <w:proofErr w:type="spellStart"/>
+      <w:r>
+        <w:rPr>
+          <w:rFonts w:ascii="Arial" w:hAnsi="Arial" w:cs="Arial"/>
+        </w:rPr>
+        <w:t>Miracast</w:t>
+      </w:r>
+      <w:proofErr w:type="spellEnd"/>
+      <w:r>
+        <w:rPr>
+          <w:rFonts w:ascii="Arial" w:hAnsi="Arial" w:cs="Arial"/>
+        </w:rPr>
+        <w:t xml:space="preserve"> Verbindungen aufzubauen </w:t>
+      </w:r>
+      <w:r>
+        <w:rPr>
+          <w:rFonts w:ascii="Arial" w:hAnsi="Arial" w:cs="Arial"/>
+        </w:rPr>
+        <w:fldChar w:fldCharType="begin"/>
+      </w:r>
+      <w:r>
+        <w:rPr>
+          <w:rFonts w:ascii="Arial" w:hAnsi="Arial" w:cs="Arial"/>
+        </w:rPr>
+        <w:instrText>ADDIN CITAVI.PLACEHOLDER 69b0c0d3-886b-4882-9457-af2d9dd01615 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</w:instrText>
+      </w:r>
+      <w:r>
+        <w:rPr>
+          <w:rFonts w:ascii="Arial" w:hAnsi="Arial" w:cs="Arial"/>
+        </w:rPr>
+        <w:fldChar w:fldCharType="separate"/>
+      </w:r>
+      <w:bookmarkStart w:id="12" w:name="_CTVP00169b0c0d3886b48829457af2d9dd01615"/>
+      <w:r>
+        <w:rPr>
+          <w:rFonts w:ascii="Arial" w:hAnsi="Arial" w:cs="Arial"/>
+        </w:rPr>
+        <w:t>(vgl. Länger 2015)</w:t>
+      </w:r>
+      <w:bookmarkEnd w:id="12"/>
+      <w:r>
+        <w:rPr>
+          <w:rFonts w:ascii="Arial" w:hAnsi="Arial" w:cs="Arial"/>
+        </w:rPr>
+        <w:fldChar w:fldCharType="end"/>
+      </w:r>
+      <w:r>
+        <w:rPr>
+          <w:rFonts w:ascii="Arial" w:hAnsi="Arial" w:cs="Arial"/>
+        </w:rPr>
+        <w:t>.</w:t>
+      </w:r>
     </w:p>
     <w:p>
       <w:pPr>
@@ -1920,7 +3396,126 @@
         <w:rPr>
           <w:rFonts w:ascii="Arial" w:hAnsi="Arial" w:cs="Arial"/>
         </w:rPr>
-        <w:t>Später miracast unterstützung</w:t>
+        <w:t xml:space="preserve">Der Vorteile der Implementierung von </w:t>
+      </w:r>
+      <w:proofErr w:type="spellStart"/>
+      <w:r>
+        <w:rPr>
+          <w:rFonts w:ascii="Arial" w:hAnsi="Arial" w:cs="Arial"/>
+        </w:rPr>
+        <w:t>Miracast</w:t>
+      </w:r>
+      <w:proofErr w:type="spellEnd"/>
+      <w:r>
+        <w:rPr>
+          <w:rFonts w:ascii="Arial" w:hAnsi="Arial" w:cs="Arial"/>
+        </w:rPr>
+        <w:t xml:space="preserve"> liegt in der breiteren Unterstützung von Empfänger Geräten. Da für </w:t>
+      </w:r>
+      <w:proofErr w:type="spellStart"/>
+      <w:r>
+        <w:rPr>
+          <w:rFonts w:ascii="Arial" w:hAnsi="Arial" w:cs="Arial"/>
+        </w:rPr>
+        <w:t>Miracast</w:t>
+      </w:r>
+      <w:proofErr w:type="spellEnd"/>
+      <w:r>
+        <w:rPr>
+          <w:rFonts w:ascii="Arial" w:hAnsi="Arial" w:cs="Arial"/>
+        </w:rPr>
+        <w:t xml:space="preserve"> wesentlich mehr Empfänger verfügbar sind, fällt es den Benutzern leichter, ein passendes Em</w:t>
+      </w:r>
+      <w:r>
+        <w:rPr>
+          <w:rFonts w:ascii="Arial" w:hAnsi="Arial" w:cs="Arial"/>
+        </w:rPr>
+        <w:t>p</w:t>
+      </w:r>
+      <w:r>
+        <w:rPr>
+          <w:rFonts w:ascii="Arial" w:hAnsi="Arial" w:cs="Arial"/>
+        </w:rPr>
+        <w:t xml:space="preserve">fangsgerät zu finden. Allerdings implementiert nicht jedes Gerät </w:t>
+      </w:r>
+      <w:r>
+        <w:rPr>
+          <w:rFonts w:ascii="Arial" w:hAnsi="Arial" w:cs="Arial"/>
+        </w:rPr>
+        <w:t>dieselben</w:t>
+      </w:r>
+      <w:r>
+        <w:rPr>
+          <w:rFonts w:ascii="Arial" w:hAnsi="Arial" w:cs="Arial"/>
+        </w:rPr>
+        <w:t xml:space="preserve"> Aspekte von </w:t>
+      </w:r>
+      <w:proofErr w:type="spellStart"/>
+      <w:r>
+        <w:rPr>
+          <w:rFonts w:ascii="Arial" w:hAnsi="Arial" w:cs="Arial"/>
+        </w:rPr>
+        <w:t>Miracast</w:t>
+      </w:r>
+      <w:proofErr w:type="spellEnd"/>
+      <w:r>
+        <w:rPr>
+          <w:rFonts w:ascii="Arial" w:hAnsi="Arial" w:cs="Arial"/>
+        </w:rPr>
+        <w:t>, was oft zu Inkompatibilität führt</w:t>
+      </w:r>
+      <w:r>
+        <w:rPr>
+          <w:rFonts w:ascii="Arial" w:hAnsi="Arial" w:cs="Arial"/>
+        </w:rPr>
+        <w:t xml:space="preserve"> (Siehe Kapitel </w:t>
+      </w:r>
+      <w:r>
+        <w:rPr>
+          <w:rFonts w:ascii="Arial" w:hAnsi="Arial" w:cs="Arial"/>
+        </w:rPr>
+        <w:fldChar w:fldCharType="begin"/>
+      </w:r>
+      <w:r>
+        <w:rPr>
+          <w:rFonts w:ascii="Arial" w:hAnsi="Arial" w:cs="Arial"/>
+        </w:rPr>
+        <w:instrText xml:space="preserve"> REF _Ref442488165 \r \h </w:instrText>
+      </w:r>
+      <w:r>
+        <w:rPr>
+          <w:rFonts w:ascii="Arial" w:hAnsi="Arial" w:cs="Arial"/>
+        </w:rPr>
+      </w:r>
+      <w:r>
+        <w:rPr>
+          <w:rFonts w:ascii="Arial" w:hAnsi="Arial" w:cs="Arial"/>
+        </w:rPr>
+        <w:fldChar w:fldCharType="separate"/>
+      </w:r>
+      <w:r>
+        <w:rPr>
+          <w:rFonts w:ascii="Arial" w:hAnsi="Arial" w:cs="Arial"/>
+        </w:rPr>
+        <w:t>6</w:t>
+      </w:r>
+      <w:r>
+        <w:rPr>
+          <w:rFonts w:ascii="Arial" w:hAnsi="Arial" w:cs="Arial"/>
+        </w:rPr>
+        <w:fldChar w:fldCharType="end"/>
+      </w:r>
+      <w:r>
+        <w:rPr>
+          <w:rFonts w:ascii="Arial" w:hAnsi="Arial" w:cs="Arial"/>
+        </w:rPr>
+        <w:t>)</w:t>
+      </w:r>
+      <w:r>
+        <w:rPr>
+          <w:rFonts w:ascii="Arial" w:hAnsi="Arial" w:cs="Arial"/>
+        </w:rPr>
+        <w:t xml:space="preserve">. </w:t>
       </w:r>
     </w:p>
     <w:p>
@@ -1934,7 +3529,59 @@
         <w:rPr>
           <w:rFonts w:ascii="Arial" w:hAnsi="Arial" w:cs="Arial"/>
         </w:rPr>
-        <w:t>Mehr auswahl bei receivern.</w:t>
+        <w:t xml:space="preserve">Zusätzlich zu normalem </w:t>
+      </w:r>
+      <w:proofErr w:type="spellStart"/>
+      <w:r>
+        <w:rPr>
+          <w:rFonts w:ascii="Arial" w:hAnsi="Arial" w:cs="Arial"/>
+        </w:rPr>
+        <w:t>WiDi</w:t>
+      </w:r>
+      <w:proofErr w:type="spellEnd"/>
+      <w:r>
+        <w:rPr>
+          <w:rFonts w:ascii="Arial" w:hAnsi="Arial" w:cs="Arial"/>
+        </w:rPr>
+        <w:t xml:space="preserve"> hat Intel auch noch eine Pro Version speziell für Business Kunden entwickelt. Diese inkludiert zusätzliche Sicherheitsfeatures sowie Kollaborationstools </w:t>
+      </w:r>
+      <w:r>
+        <w:rPr>
+          <w:rFonts w:ascii="Arial" w:hAnsi="Arial" w:cs="Arial"/>
+        </w:rPr>
+        <w:fldChar w:fldCharType="begin"/>
+      </w:r>
+      <w:r>
+        <w:rPr>
+          <w:rFonts w:ascii="Arial" w:hAnsi="Arial" w:cs="Arial"/>
+        </w:rPr>
+        <w:instrText>ADDIN CITAVI.PLACEHOLDER 0ec82053-843d-489d-bafb-7875b4bb09a9 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</w:instrText>
+      </w:r>
+      <w:r>
+        <w:rPr>
+          <w:rFonts w:ascii="Arial" w:hAnsi="Arial" w:cs="Arial"/>
+        </w:rPr>
+        <w:fldChar w:fldCharType="separate"/>
+      </w:r>
+      <w:bookmarkStart w:id="13" w:name="_CTVP0010ec82053843d489dbafb7875b4bb09a9"/>
+      <w:r>
+        <w:rPr>
+          <w:rFonts w:ascii="Arial" w:hAnsi="Arial" w:cs="Arial"/>
+        </w:rPr>
+        <w:t>(vgl. Paine 2014)</w:t>
+      </w:r>
+      <w:bookmarkEnd w:id="13"/>
+      <w:r>
+        <w:rPr>
+          <w:rFonts w:ascii="Arial" w:hAnsi="Arial" w:cs="Arial"/>
+        </w:rPr>
+        <w:fldChar w:fldCharType="end"/>
+      </w:r>
+      <w:r>
+        <w:rPr>
+          <w:rFonts w:ascii="Arial" w:hAnsi="Arial" w:cs="Arial"/>
+        </w:rPr>
+        <w:t xml:space="preserve">. </w:t>
       </w:r>
     </w:p>
     <w:p>
@@ -1948,7 +3595,49 @@
         <w:rPr>
           <w:rFonts w:ascii="Arial" w:hAnsi="Arial" w:cs="Arial"/>
         </w:rPr>
-        <w:t>Aber dennoch miracast typische probleme: nicht alle implementieren das gleiche</w:t>
+        <w:t xml:space="preserve">Generell ist </w:t>
+      </w:r>
+      <w:proofErr w:type="spellStart"/>
+      <w:r>
+        <w:rPr>
+          <w:rFonts w:ascii="Arial" w:hAnsi="Arial" w:cs="Arial"/>
+        </w:rPr>
+        <w:t>WiDi</w:t>
+      </w:r>
+      <w:proofErr w:type="spellEnd"/>
+      <w:r>
+        <w:rPr>
+          <w:rFonts w:ascii="Arial" w:hAnsi="Arial" w:cs="Arial"/>
+        </w:rPr>
+        <w:t xml:space="preserve"> eher dafür konzipiert, einen Notebook- oder </w:t>
+      </w:r>
+      <w:proofErr w:type="spellStart"/>
+      <w:r>
+        <w:rPr>
+          <w:rFonts w:ascii="Arial" w:hAnsi="Arial" w:cs="Arial"/>
+        </w:rPr>
+        <w:t>Tabletbildschirm</w:t>
+      </w:r>
+      <w:proofErr w:type="spellEnd"/>
+      <w:r>
+        <w:rPr>
+          <w:rFonts w:ascii="Arial" w:hAnsi="Arial" w:cs="Arial"/>
+        </w:rPr>
+        <w:t xml:space="preserve"> auf einen größeren Monitor oder </w:t>
+      </w:r>
+      <w:proofErr w:type="spellStart"/>
+      <w:r>
+        <w:rPr>
+          <w:rFonts w:ascii="Arial" w:hAnsi="Arial" w:cs="Arial"/>
+        </w:rPr>
+        <w:t>Beamer</w:t>
+      </w:r>
+      <w:proofErr w:type="spellEnd"/>
+      <w:r>
+        <w:rPr>
+          <w:rFonts w:ascii="Arial" w:hAnsi="Arial" w:cs="Arial"/>
+        </w:rPr>
+        <w:t xml:space="preserve"> mit entsprechendem Receiver (integriert oder extern) zu übertragen, nicht aber um Bildschirme zwischen beispielsweise zwei Notebooks zu übertragen. </w:t>
       </w:r>
     </w:p>
     <w:p>
@@ -1958,58 +3647,74 @@
           <w:rFonts w:ascii="Arial" w:hAnsi="Arial" w:cs="Arial"/>
         </w:rPr>
       </w:pPr>
-      <w:hyperlink r:id="rId14" w:history="1">
-        <w:r>
-          <w:rPr>
-            <w:rStyle w:val="Hyperlink"/>
-            <w:rFonts w:ascii="Arial" w:hAnsi="Arial" w:cs="Arial"/>
-          </w:rPr>
-          <w:t>http://www.umpcportal.com/2014/02/widi-wireless-display-overview-specifications-testing-and-demos/</w:t>
-        </w:r>
-      </w:hyperlink>
-    </w:p>
-    <w:p>
-      <w:pPr>
-        <w:spacing w:line="360" w:lineRule="auto"/>
-        <w:rPr>
-          <w:rFonts w:ascii="Arial" w:hAnsi="Arial" w:cs="Arial"/>
-        </w:rPr>
-      </w:pPr>
-    </w:p>
-    <w:p>
-      <w:pPr>
-        <w:spacing w:line="360" w:lineRule="auto"/>
-        <w:rPr>
-          <w:rFonts w:ascii="Arial" w:hAnsi="Arial" w:cs="Arial"/>
-        </w:rPr>
-      </w:pPr>
-      <w:r>
-        <w:rPr>
-          <w:rFonts w:ascii="Arial" w:hAnsi="Arial" w:cs="Arial"/>
-        </w:rPr>
-        <w:t>Generell: nicht dafür ausgelegt zb von notebook zu notebook zu übertragen,</w:t>
-      </w:r>
-    </w:p>
-    <w:p>
-      <w:pPr>
-        <w:spacing w:line="360" w:lineRule="auto"/>
-        <w:rPr>
-          <w:rFonts w:ascii="Arial" w:hAnsi="Arial" w:cs="Arial"/>
-        </w:rPr>
-      </w:pPr>
-      <w:r>
-        <w:rPr>
-          <w:rFonts w:ascii="Arial" w:hAnsi="Arial" w:cs="Arial"/>
-        </w:rPr>
-        <w:t>eher von mobilem device zu projektor, tv, etc</w:t>
-      </w:r>
-    </w:p>
-    <w:p>
-      <w:pPr>
-        <w:rPr>
-          <w:rFonts w:ascii="Arial" w:hAnsi="Arial" w:cs="Arial"/>
-        </w:rPr>
-      </w:pPr>
+      <w:r>
+        <w:rPr>
+          <w:rFonts w:ascii="Arial" w:hAnsi="Arial" w:cs="Arial"/>
+        </w:rPr>
+        <w:t>Da die Verfügbarkeit auf Windows Geräte beschränkt ist</w:t>
+      </w:r>
+      <w:r>
+        <w:rPr>
+          <w:rFonts w:ascii="Arial" w:hAnsi="Arial" w:cs="Arial"/>
+        </w:rPr>
+        <w:t>,</w:t>
+      </w:r>
+      <w:r>
+        <w:rPr>
+          <w:rFonts w:ascii="Arial" w:hAnsi="Arial" w:cs="Arial"/>
+        </w:rPr>
+        <w:t xml:space="preserve"> und die Implementierung von </w:t>
+      </w:r>
+      <w:proofErr w:type="spellStart"/>
+      <w:r>
+        <w:rPr>
+          <w:rFonts w:ascii="Arial" w:hAnsi="Arial" w:cs="Arial"/>
+        </w:rPr>
+        <w:t>Miracast</w:t>
+      </w:r>
+      <w:proofErr w:type="spellEnd"/>
+      <w:r>
+        <w:rPr>
+          <w:rFonts w:ascii="Arial" w:hAnsi="Arial" w:cs="Arial"/>
+        </w:rPr>
+        <w:t xml:space="preserve"> nicht zwangsläufig Kompatibilität mit allen </w:t>
+      </w:r>
+      <w:proofErr w:type="spellStart"/>
+      <w:r>
+        <w:rPr>
+          <w:rFonts w:ascii="Arial" w:hAnsi="Arial" w:cs="Arial"/>
+        </w:rPr>
+        <w:t>Miracast</w:t>
+      </w:r>
+      <w:proofErr w:type="spellEnd"/>
+      <w:r>
+        <w:rPr>
+          <w:rFonts w:ascii="Arial" w:hAnsi="Arial" w:cs="Arial"/>
+        </w:rPr>
+        <w:t xml:space="preserve"> Receivern bedeutet, ist </w:t>
+      </w:r>
+      <w:proofErr w:type="spellStart"/>
+      <w:r>
+        <w:rPr>
+          <w:rFonts w:ascii="Arial" w:hAnsi="Arial" w:cs="Arial"/>
+        </w:rPr>
+        <w:t>WiDi</w:t>
+      </w:r>
+      <w:proofErr w:type="spellEnd"/>
+      <w:r>
+        <w:rPr>
+          <w:rFonts w:ascii="Arial" w:hAnsi="Arial" w:cs="Arial"/>
+        </w:rPr>
+        <w:t xml:space="preserve"> in Bezug a</w:t>
+      </w:r>
+      <w:r>
+        <w:rPr>
+          <w:rFonts w:ascii="Arial" w:hAnsi="Arial" w:cs="Arial"/>
+        </w:rPr>
+        <w:t xml:space="preserve">uf heterogene Systeme eher ungeeignete Lösung zu betrachten. </w:t>
+      </w:r>
+      <w:bookmarkStart w:id="14" w:name="_GoBack"/>
+      <w:bookmarkEnd w:id="14"/>
       <w:r>
         <w:rPr>
           <w:rFonts w:ascii="Arial" w:hAnsi="Arial" w:cs="Arial"/>
@@ -2025,12 +3730,12 @@
           <w:numId w:val="5"/>
         </w:numPr>
       </w:pPr>
-      <w:bookmarkStart w:id="9" w:name="_Toc442289912"/>
+      <w:bookmarkStart w:id="15" w:name="_Toc442289912"/>
       <w:r>
         <w:lastRenderedPageBreak/>
         <w:t>AMD AWD</w:t>
       </w:r>
-      <w:bookmarkEnd w:id="9"/>
+      <w:bookmarkEnd w:id="15"/>
     </w:p>
     <w:p>
       <w:pPr>
@@ -2046,8 +3751,16 @@
         <w:rPr>
           <w:rFonts w:ascii="Arial" w:hAnsi="Arial" w:cs="Arial"/>
         </w:rPr>
-        <w:t>Ähnlich wie widi</w:t>
-      </w:r>
+        <w:t xml:space="preserve">Ähnlich wie </w:t>
+      </w:r>
+      <w:proofErr w:type="spellStart"/>
+      <w:r>
+        <w:rPr>
+          <w:rFonts w:ascii="Arial" w:hAnsi="Arial" w:cs="Arial"/>
+        </w:rPr>
+        <w:t>widi</w:t>
+      </w:r>
+      <w:proofErr w:type="spellEnd"/>
     </w:p>
     <w:p>
       <w:pPr>
@@ -2063,8 +3776,30 @@
         <w:rPr>
           <w:rFonts w:ascii="Arial" w:hAnsi="Arial" w:cs="Arial"/>
         </w:rPr>
-        <w:t>Implementiert miracast standard</w:t>
-      </w:r>
+        <w:t xml:space="preserve">Implementiert </w:t>
+      </w:r>
+      <w:proofErr w:type="spellStart"/>
+      <w:r>
+        <w:rPr>
+          <w:rFonts w:ascii="Arial" w:hAnsi="Arial" w:cs="Arial"/>
+        </w:rPr>
+        <w:t>miracast</w:t>
+      </w:r>
+      <w:proofErr w:type="spellEnd"/>
+      <w:r>
+        <w:rPr>
+          <w:rFonts w:ascii="Arial" w:hAnsi="Arial" w:cs="Arial"/>
+        </w:rPr>
+        <w:t xml:space="preserve"> </w:t>
+      </w:r>
+      <w:proofErr w:type="spellStart"/>
+      <w:r>
+        <w:rPr>
+          <w:rFonts w:ascii="Arial" w:hAnsi="Arial" w:cs="Arial"/>
+        </w:rPr>
+        <w:t>standard</w:t>
+      </w:r>
+      <w:proofErr w:type="spellEnd"/>
     </w:p>
     <w:p>
       <w:pPr>
@@ -2109,12 +3844,16 @@
           <w:numId w:val="5"/>
         </w:numPr>
       </w:pPr>
-      <w:bookmarkStart w:id="10" w:name="_Toc442289913"/>
+      <w:bookmarkStart w:id="16" w:name="_Toc442289913"/>
+      <w:bookmarkStart w:id="17" w:name="_Ref442488165"/>
+      <w:proofErr w:type="spellStart"/>
       <w:r>
         <w:lastRenderedPageBreak/>
         <w:t>Miracast</w:t>
       </w:r>
-      <w:bookmarkEnd w:id="10"/>
+      <w:bookmarkEnd w:id="16"/>
+      <w:bookmarkEnd w:id="17"/>
+      <w:proofErr w:type="spellEnd"/>
     </w:p>
     <w:p>
       <w:pPr>
@@ -2148,6 +3887,167 @@
           <w:rFonts w:ascii="Arial" w:hAnsi="Arial" w:cs="Arial"/>
         </w:rPr>
       </w:pPr>
+    </w:p>
+    <w:p>
+      <w:pPr>
+        <w:tabs>
+          <w:tab w:val="left" w:pos="2921"/>
+        </w:tabs>
+        <w:spacing w:line="360" w:lineRule="auto"/>
+        <w:rPr>
+          <w:rFonts w:ascii="Arial" w:hAnsi="Arial" w:cs="Arial"/>
+        </w:rPr>
+      </w:pPr>
+      <w:proofErr w:type="spellStart"/>
+      <w:r>
+        <w:rPr>
+          <w:rFonts w:ascii="Arial" w:hAnsi="Arial" w:cs="Arial"/>
+        </w:rPr>
+        <w:t>Awesome</w:t>
+      </w:r>
+      <w:proofErr w:type="spellEnd"/>
+      <w:r>
+        <w:rPr>
+          <w:rFonts w:ascii="Arial" w:hAnsi="Arial" w:cs="Arial"/>
+        </w:rPr>
+        <w:t xml:space="preserve"> </w:t>
+      </w:r>
+      <w:proofErr w:type="spellStart"/>
+      <w:r>
+        <w:rPr>
+          <w:rFonts w:ascii="Arial" w:hAnsi="Arial" w:cs="Arial"/>
+        </w:rPr>
+        <w:t>picture</w:t>
+      </w:r>
+      <w:proofErr w:type="spellEnd"/>
+      <w:r>
+        <w:rPr>
+          <w:rFonts w:ascii="Arial" w:hAnsi="Arial" w:cs="Arial"/>
+        </w:rPr>
+        <w:t>:</w:t>
+      </w:r>
+    </w:p>
+    <w:p>
+      <w:pPr>
+        <w:tabs>
+          <w:tab w:val="left" w:pos="2921"/>
+        </w:tabs>
+        <w:spacing w:line="360" w:lineRule="auto"/>
+        <w:rPr>
+          <w:rFonts w:ascii="Arial" w:hAnsi="Arial" w:cs="Arial"/>
+        </w:rPr>
+      </w:pPr>
+      <w:r>
+        <w:rPr>
+          <w:noProof/>
+          <w:lang w:eastAsia="de-DE"/>
+        </w:rPr>
+        <w:drawing>
+          <wp:inline distT="0" distB="0" distL="0" distR="0">
+            <wp:extent cx="5219700" cy="2409634"/>
+            <wp:effectExtent l="0" t="0" r="0" b="0"/>
+            <wp:docPr id="2" name="Grafik 2" descr="http://i.imgur.com/I2QmeZe.jpeg"/>
+            <wp:cNvGraphicFramePr>
+              <a:graphicFrameLocks xmlns:a="http://schemas.openxmlformats.org/drawingml/2006/main" noChangeAspect="1"/>
+            </wp:cNvGraphicFramePr>
+            <a:graphic xmlns:a="http://schemas.openxmlformats.org/drawingml/2006/main">
+              <a:graphicData uri="http://schemas.openxmlformats.org/drawingml/2006/picture">
+                <pic:pic xmlns:pic="http://schemas.openxmlformats.org/drawingml/2006/picture">
+                  <pic:nvPicPr>
+                    <pic:cNvPr id="0" name="Picture 1" descr="http://i.imgur.com/I2QmeZe.jpeg"/>
+                    <pic:cNvPicPr>
+                      <a:picLocks noChangeAspect="1" noChangeArrowheads="1"/>
+                    </pic:cNvPicPr>
+                  </pic:nvPicPr>
+                  <pic:blipFill>
+                    <a:blip r:embed="rId15" cstate="print">
+                      <a:extLst>
+                        <a:ext uri="{28A0092B-C50C-407E-A947-70E740481C1C}">
+                          <a14:useLocalDpi xmlns:a14="http://schemas.microsoft.com/office/drawing/2010/main" val="0"/>
+                        </a:ext>
+                      </a:extLst>
+                    </a:blip>
+                    <a:srcRect/>
+                    <a:stretch>
+                      <a:fillRect/>
+                    </a:stretch>
+                  </pic:blipFill>
+                  <pic:spPr bwMode="auto">
+                    <a:xfrm>
+                      <a:off x="0" y="0"/>
+                      <a:ext cx="5219700" cy="2409634"/>
+                    </a:xfrm>
+                    <a:prstGeom prst="rect">
+                      <a:avLst/>
+                    </a:prstGeom>
+                    <a:noFill/>
+                    <a:ln>
+                      <a:noFill/>
+                    </a:ln>
+                  </pic:spPr>
+                </pic:pic>
+              </a:graphicData>
+            </a:graphic>
+          </wp:inline>
+        </w:drawing>
+      </w:r>
+    </w:p>
+    <w:p>
+      <w:pPr>
+        <w:tabs>
+          <w:tab w:val="left" w:pos="2921"/>
+        </w:tabs>
+        <w:spacing w:line="360" w:lineRule="auto"/>
+        <w:rPr>
+          <w:rFonts w:ascii="Arial" w:hAnsi="Arial" w:cs="Arial"/>
+        </w:rPr>
+      </w:pPr>
+      <w:r>
+        <w:rPr>
+          <w:rFonts w:ascii="Arial" w:hAnsi="Arial" w:cs="Arial"/>
+        </w:rPr>
+        <w:fldChar w:fldCharType="begin"/>
+      </w:r>
+      <w:r>
+        <w:rPr>
+          <w:rFonts w:ascii="Arial" w:hAnsi="Arial" w:cs="Arial"/>
+        </w:rPr>
+        <w:instrText>ADDIN CITAVI.PLACEHOLDER e4c26988-f3a7-4c6e-8ad1-76978c75b519 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</w:instrText>
+      </w:r>
+      <w:r>
+        <w:rPr>
+          <w:rFonts w:ascii="Arial" w:hAnsi="Arial" w:cs="Arial"/>
+        </w:rPr>
+        <w:fldChar w:fldCharType="separate"/>
+      </w:r>
+      <w:bookmarkStart w:id="18" w:name="_CTVP001e4c26988f3a74c6e8ad176978c75b519"/>
+      <w:r>
+        <w:rPr>
+          <w:rFonts w:ascii="Arial" w:hAnsi="Arial" w:cs="Arial"/>
+        </w:rPr>
+        <w:t xml:space="preserve">(vgl. </w:t>
+      </w:r>
+      <w:proofErr w:type="spellStart"/>
+      <w:r>
+        <w:rPr>
+          <w:rFonts w:ascii="Arial" w:hAnsi="Arial" w:cs="Arial"/>
+        </w:rPr>
+        <w:t>Czerulla</w:t>
+      </w:r>
+      <w:proofErr w:type="spellEnd"/>
+      <w:r>
+        <w:rPr>
+          <w:rFonts w:ascii="Arial" w:hAnsi="Arial" w:cs="Arial"/>
+        </w:rPr>
+        <w:t xml:space="preserve"> und Hansen 2013, S. 148)</w:t>
+      </w:r>
+      <w:bookmarkEnd w:id="18"/>
+      <w:r>
+        <w:rPr>
+          <w:rFonts w:ascii="Arial" w:hAnsi="Arial" w:cs="Arial"/>
+        </w:rPr>
+        <w:fldChar w:fldCharType="end"/>
+      </w:r>
     </w:p>
     <w:p>
       <w:pPr>
@@ -2170,12 +4070,22 @@
           <w:numId w:val="5"/>
         </w:numPr>
       </w:pPr>
-      <w:bookmarkStart w:id="11" w:name="_Toc442289914"/>
+      <w:bookmarkStart w:id="19" w:name="_Toc442289914"/>
+      <w:proofErr w:type="spellStart"/>
       <w:r>
         <w:lastRenderedPageBreak/>
-        <w:t>Chromecast, Firetv</w:t>
-      </w:r>
-      <w:bookmarkEnd w:id="11"/>
+        <w:t>Chromecast</w:t>
+      </w:r>
+      <w:proofErr w:type="spellEnd"/>
+      <w:r>
+        <w:t xml:space="preserve">, </w:t>
+      </w:r>
+      <w:proofErr w:type="spellStart"/>
+      <w:r>
+        <w:t>Firetv</w:t>
+      </w:r>
+      <w:bookmarkEnd w:id="19"/>
+      <w:proofErr w:type="spellEnd"/>
     </w:p>
     <w:p>
       <w:pPr>
@@ -2191,8 +4101,16 @@
         <w:rPr>
           <w:rFonts w:ascii="Arial" w:hAnsi="Arial" w:cs="Arial"/>
         </w:rPr>
-        <w:t>Nicht direkt screensharing</w:t>
-      </w:r>
+        <w:t xml:space="preserve">Nicht direkt </w:t>
+      </w:r>
+      <w:proofErr w:type="spellStart"/>
+      <w:r>
+        <w:rPr>
+          <w:rFonts w:ascii="Arial" w:hAnsi="Arial" w:cs="Arial"/>
+        </w:rPr>
+        <w:t>screensharing</w:t>
+      </w:r>
+      <w:proofErr w:type="spellEnd"/>
     </w:p>
     <w:p>
       <w:pPr>
@@ -2208,7 +4126,21 @@
         <w:rPr>
           <w:rFonts w:ascii="Arial" w:hAnsi="Arial" w:cs="Arial"/>
         </w:rPr>
-        <w:t>Mit entsprechenden geräten werden diese „erweitert“</w:t>
+        <w:t xml:space="preserve">Mit entsprechenden </w:t>
+      </w:r>
+      <w:proofErr w:type="spellStart"/>
+      <w:r>
+        <w:rPr>
+          <w:rFonts w:ascii="Arial" w:hAnsi="Arial" w:cs="Arial"/>
+        </w:rPr>
+        <w:t>geräten</w:t>
+      </w:r>
+      <w:proofErr w:type="spellEnd"/>
+      <w:r>
+        <w:rPr>
+          <w:rFonts w:ascii="Arial" w:hAnsi="Arial" w:cs="Arial"/>
+        </w:rPr>
+        <w:t xml:space="preserve"> werden diese „erweitert“</w:t>
       </w:r>
     </w:p>
     <w:p>
@@ -2225,8 +4157,30 @@
         <w:rPr>
           <w:rFonts w:ascii="Arial" w:hAnsi="Arial" w:cs="Arial"/>
         </w:rPr>
-        <w:t>Handy als fernbedienung, etc</w:t>
-      </w:r>
+        <w:t xml:space="preserve">Handy als </w:t>
+      </w:r>
+      <w:proofErr w:type="spellStart"/>
+      <w:r>
+        <w:rPr>
+          <w:rFonts w:ascii="Arial" w:hAnsi="Arial" w:cs="Arial"/>
+        </w:rPr>
+        <w:t>fernbedienung</w:t>
+      </w:r>
+      <w:proofErr w:type="spellEnd"/>
+      <w:r>
+        <w:rPr>
+          <w:rFonts w:ascii="Arial" w:hAnsi="Arial" w:cs="Arial"/>
+        </w:rPr>
+        <w:t xml:space="preserve">, </w:t>
+      </w:r>
+      <w:proofErr w:type="spellStart"/>
+      <w:r>
+        <w:rPr>
+          <w:rFonts w:ascii="Arial" w:hAnsi="Arial" w:cs="Arial"/>
+        </w:rPr>
+        <w:t>etc</w:t>
+      </w:r>
+      <w:proofErr w:type="spellEnd"/>
     </w:p>
     <w:p>
       <w:pPr>
@@ -2271,12 +4225,12 @@
           <w:numId w:val="5"/>
         </w:numPr>
       </w:pPr>
-      <w:bookmarkStart w:id="12" w:name="_Toc442289915"/>
+      <w:bookmarkStart w:id="20" w:name="_Toc442289915"/>
       <w:r>
         <w:lastRenderedPageBreak/>
         <w:t>Fazit</w:t>
       </w:r>
-      <w:bookmarkEnd w:id="12"/>
+      <w:bookmarkEnd w:id="20"/>
     </w:p>
     <w:p>
       <w:pPr>
@@ -2292,7 +4246,21 @@
         <w:rPr>
           <w:rFonts w:ascii="Arial" w:hAnsi="Arial" w:cs="Arial"/>
         </w:rPr>
-        <w:t>Problem: technologie noch immer unausgereift</w:t>
+        <w:t xml:space="preserve">Problem: </w:t>
+      </w:r>
+      <w:proofErr w:type="spellStart"/>
+      <w:r>
+        <w:rPr>
+          <w:rFonts w:ascii="Arial" w:hAnsi="Arial" w:cs="Arial"/>
+        </w:rPr>
+        <w:t>technologie</w:t>
+      </w:r>
+      <w:proofErr w:type="spellEnd"/>
+      <w:r>
+        <w:rPr>
+          <w:rFonts w:ascii="Arial" w:hAnsi="Arial" w:cs="Arial"/>
+        </w:rPr>
+        <w:t xml:space="preserve"> noch immer unausgereift</w:t>
       </w:r>
     </w:p>
     <w:p>
@@ -2309,7 +4277,77 @@
         <w:rPr>
           <w:rFonts w:ascii="Arial" w:hAnsi="Arial" w:cs="Arial"/>
         </w:rPr>
-        <w:t>Weiterhin implementieren unterschiedliche devices miracast auf unterschiedliche art, was zu inkompatibilität führt (siehe tests)</w:t>
+        <w:t xml:space="preserve">Weiterhin implementieren unterschiedliche </w:t>
+      </w:r>
+      <w:proofErr w:type="spellStart"/>
+      <w:r>
+        <w:rPr>
+          <w:rFonts w:ascii="Arial" w:hAnsi="Arial" w:cs="Arial"/>
+        </w:rPr>
+        <w:t>devices</w:t>
+      </w:r>
+      <w:proofErr w:type="spellEnd"/>
+      <w:r>
+        <w:rPr>
+          <w:rFonts w:ascii="Arial" w:hAnsi="Arial" w:cs="Arial"/>
+        </w:rPr>
+        <w:t xml:space="preserve"> </w:t>
+      </w:r>
+      <w:proofErr w:type="spellStart"/>
+      <w:r>
+        <w:rPr>
+          <w:rFonts w:ascii="Arial" w:hAnsi="Arial" w:cs="Arial"/>
+        </w:rPr>
+        <w:t>miracast</w:t>
+      </w:r>
+      <w:proofErr w:type="spellEnd"/>
+      <w:r>
+        <w:rPr>
+          <w:rFonts w:ascii="Arial" w:hAnsi="Arial" w:cs="Arial"/>
+        </w:rPr>
+        <w:t xml:space="preserve"> auf unterschiedliche </w:t>
+      </w:r>
+      <w:proofErr w:type="spellStart"/>
+      <w:r>
+        <w:rPr>
+          <w:rFonts w:ascii="Arial" w:hAnsi="Arial" w:cs="Arial"/>
+        </w:rPr>
+        <w:t>art</w:t>
+      </w:r>
+      <w:proofErr w:type="spellEnd"/>
+      <w:r>
+        <w:rPr>
+          <w:rFonts w:ascii="Arial" w:hAnsi="Arial" w:cs="Arial"/>
+        </w:rPr>
+        <w:t xml:space="preserve">, was zu </w:t>
+      </w:r>
+      <w:proofErr w:type="spellStart"/>
+      <w:r>
+        <w:rPr>
+          <w:rFonts w:ascii="Arial" w:hAnsi="Arial" w:cs="Arial"/>
+        </w:rPr>
+        <w:t>inkompatibilität</w:t>
+      </w:r>
+      <w:proofErr w:type="spellEnd"/>
+      <w:r>
+        <w:rPr>
+          <w:rFonts w:ascii="Arial" w:hAnsi="Arial" w:cs="Arial"/>
+        </w:rPr>
+        <w:t xml:space="preserve"> führt (siehe </w:t>
+      </w:r>
+      <w:proofErr w:type="spellStart"/>
+      <w:r>
+        <w:rPr>
+          <w:rFonts w:ascii="Arial" w:hAnsi="Arial" w:cs="Arial"/>
+        </w:rPr>
+        <w:t>tests</w:t>
+      </w:r>
+      <w:proofErr w:type="spellEnd"/>
+      <w:r>
+        <w:rPr>
+          <w:rFonts w:ascii="Arial" w:hAnsi="Arial" w:cs="Arial"/>
+        </w:rPr>
+        <w:t>)</w:t>
       </w:r>
     </w:p>
     <w:p>
@@ -2326,7 +4364,35 @@
         <w:rPr>
           <w:rFonts w:ascii="Arial" w:hAnsi="Arial" w:cs="Arial"/>
         </w:rPr>
-        <w:t>Für nicht smarte geräte werden zusatzdevices benötigt</w:t>
+        <w:t xml:space="preserve">Für nicht smarte </w:t>
+      </w:r>
+      <w:proofErr w:type="spellStart"/>
+      <w:r>
+        <w:rPr>
+          <w:rFonts w:ascii="Arial" w:hAnsi="Arial" w:cs="Arial"/>
+        </w:rPr>
+        <w:t>geräte</w:t>
+      </w:r>
+      <w:proofErr w:type="spellEnd"/>
+      <w:r>
+        <w:rPr>
+          <w:rFonts w:ascii="Arial" w:hAnsi="Arial" w:cs="Arial"/>
+        </w:rPr>
+        <w:t xml:space="preserve"> werden </w:t>
+      </w:r>
+      <w:proofErr w:type="spellStart"/>
+      <w:r>
+        <w:rPr>
+          <w:rFonts w:ascii="Arial" w:hAnsi="Arial" w:cs="Arial"/>
+        </w:rPr>
+        <w:t>zusatzdevices</w:t>
+      </w:r>
+      <w:proofErr w:type="spellEnd"/>
+      <w:r>
+        <w:rPr>
+          <w:rFonts w:ascii="Arial" w:hAnsi="Arial" w:cs="Arial"/>
+        </w:rPr>
+        <w:t xml:space="preserve"> benötigt</w:t>
       </w:r>
     </w:p>
     <w:p>
@@ -2343,8 +4409,72 @@
         <w:rPr>
           <w:rFonts w:ascii="Arial" w:hAnsi="Arial" w:cs="Arial"/>
         </w:rPr>
-        <w:t>Weiterhin probleme mit qualität, latenz, etc bei schwachen netzwerken</w:t>
-      </w:r>
+        <w:t xml:space="preserve">Weiterhin </w:t>
+      </w:r>
+      <w:proofErr w:type="spellStart"/>
+      <w:r>
+        <w:rPr>
+          <w:rFonts w:ascii="Arial" w:hAnsi="Arial" w:cs="Arial"/>
+        </w:rPr>
+        <w:t>probleme</w:t>
+      </w:r>
+      <w:proofErr w:type="spellEnd"/>
+      <w:r>
+        <w:rPr>
+          <w:rFonts w:ascii="Arial" w:hAnsi="Arial" w:cs="Arial"/>
+        </w:rPr>
+        <w:t xml:space="preserve"> mit </w:t>
+      </w:r>
+      <w:proofErr w:type="spellStart"/>
+      <w:r>
+        <w:rPr>
+          <w:rFonts w:ascii="Arial" w:hAnsi="Arial" w:cs="Arial"/>
+        </w:rPr>
+        <w:t>qualität</w:t>
+      </w:r>
+      <w:proofErr w:type="spellEnd"/>
+      <w:r>
+        <w:rPr>
+          <w:rFonts w:ascii="Arial" w:hAnsi="Arial" w:cs="Arial"/>
+        </w:rPr>
+        <w:t xml:space="preserve">, </w:t>
+      </w:r>
+      <w:proofErr w:type="spellStart"/>
+      <w:r>
+        <w:rPr>
+          <w:rFonts w:ascii="Arial" w:hAnsi="Arial" w:cs="Arial"/>
+        </w:rPr>
+        <w:t>latenz</w:t>
+      </w:r>
+      <w:proofErr w:type="spellEnd"/>
+      <w:r>
+        <w:rPr>
+          <w:rFonts w:ascii="Arial" w:hAnsi="Arial" w:cs="Arial"/>
+        </w:rPr>
+        <w:t xml:space="preserve">, </w:t>
+      </w:r>
+      <w:proofErr w:type="spellStart"/>
+      <w:r>
+        <w:rPr>
+          <w:rFonts w:ascii="Arial" w:hAnsi="Arial" w:cs="Arial"/>
+        </w:rPr>
+        <w:t>etc</w:t>
+      </w:r>
+      <w:proofErr w:type="spellEnd"/>
+      <w:r>
+        <w:rPr>
+          <w:rFonts w:ascii="Arial" w:hAnsi="Arial" w:cs="Arial"/>
+        </w:rPr>
+        <w:t xml:space="preserve"> bei schwachen </w:t>
+      </w:r>
+      <w:proofErr w:type="spellStart"/>
+      <w:r>
+        <w:rPr>
+          <w:rFonts w:ascii="Arial" w:hAnsi="Arial" w:cs="Arial"/>
+        </w:rPr>
+        <w:t>netzwerken</w:t>
+      </w:r>
+      <w:proofErr w:type="spellEnd"/>
     </w:p>
     <w:p>
       <w:pPr>
@@ -2371,7 +4501,91 @@
         <w:rPr>
           <w:rFonts w:ascii="Arial" w:hAnsi="Arial" w:cs="Arial"/>
         </w:rPr>
-        <w:t>Für beste ergebnisse: try and error oder kabel verwenden :P</w:t>
+        <w:t xml:space="preserve">Für beste </w:t>
+      </w:r>
+      <w:proofErr w:type="spellStart"/>
+      <w:r>
+        <w:rPr>
+          <w:rFonts w:ascii="Arial" w:hAnsi="Arial" w:cs="Arial"/>
+        </w:rPr>
+        <w:t>ergebnisse</w:t>
+      </w:r>
+      <w:proofErr w:type="spellEnd"/>
+      <w:r>
+        <w:rPr>
+          <w:rFonts w:ascii="Arial" w:hAnsi="Arial" w:cs="Arial"/>
+        </w:rPr>
+        <w:t xml:space="preserve">: </w:t>
+      </w:r>
+      <w:proofErr w:type="spellStart"/>
+      <w:r>
+        <w:rPr>
+          <w:rFonts w:ascii="Arial" w:hAnsi="Arial" w:cs="Arial"/>
+        </w:rPr>
+        <w:t>try</w:t>
+      </w:r>
+      <w:proofErr w:type="spellEnd"/>
+      <w:r>
+        <w:rPr>
+          <w:rFonts w:ascii="Arial" w:hAnsi="Arial" w:cs="Arial"/>
+        </w:rPr>
+        <w:t xml:space="preserve"> </w:t>
+      </w:r>
+      <w:proofErr w:type="spellStart"/>
+      <w:r>
+        <w:rPr>
+          <w:rFonts w:ascii="Arial" w:hAnsi="Arial" w:cs="Arial"/>
+        </w:rPr>
+        <w:t>and</w:t>
+      </w:r>
+      <w:proofErr w:type="spellEnd"/>
+      <w:r>
+        <w:rPr>
+          <w:rFonts w:ascii="Arial" w:hAnsi="Arial" w:cs="Arial"/>
+        </w:rPr>
+        <w:t xml:space="preserve"> </w:t>
+      </w:r>
+      <w:proofErr w:type="spellStart"/>
+      <w:r>
+        <w:rPr>
+          <w:rFonts w:ascii="Arial" w:hAnsi="Arial" w:cs="Arial"/>
+        </w:rPr>
+        <w:t>error</w:t>
+      </w:r>
+      <w:proofErr w:type="spellEnd"/>
+      <w:r>
+        <w:rPr>
+          <w:rFonts w:ascii="Arial" w:hAnsi="Arial" w:cs="Arial"/>
+        </w:rPr>
+        <w:t xml:space="preserve"> oder </w:t>
+      </w:r>
+      <w:proofErr w:type="spellStart"/>
+      <w:r>
+        <w:rPr>
+          <w:rFonts w:ascii="Arial" w:hAnsi="Arial" w:cs="Arial"/>
+        </w:rPr>
+        <w:t>kabel</w:t>
+      </w:r>
+      <w:proofErr w:type="spellEnd"/>
+      <w:r>
+        <w:rPr>
+          <w:rFonts w:ascii="Arial" w:hAnsi="Arial" w:cs="Arial"/>
+        </w:rPr>
+        <w:t xml:space="preserve"> </w:t>
+      </w:r>
+      <w:proofErr w:type="gramStart"/>
+      <w:r>
+        <w:rPr>
+          <w:rFonts w:ascii="Arial" w:hAnsi="Arial" w:cs="Arial"/>
+        </w:rPr>
+        <w:t>verwenden :</w:t>
+      </w:r>
+      <w:proofErr w:type="gramEnd"/>
+      <w:r>
+        <w:rPr>
+          <w:rFonts w:ascii="Arial" w:hAnsi="Arial" w:cs="Arial"/>
+        </w:rPr>
+        <w:t>P</w:t>
       </w:r>
     </w:p>
     <w:p>
@@ -2406,7 +4620,7 @@
           <w:rFonts w:ascii="Arial" w:hAnsi="Arial" w:cs="Arial"/>
         </w:rPr>
         <w:sectPr>
-          <w:footerReference w:type="default" r:id="rId15"/>
+          <w:footerReference w:type="default" r:id="rId16"/>
           <w:pgSz w:w="11906" w:h="16838"/>
           <w:pgMar w:top="1701" w:right="1701" w:bottom="1701" w:left="1985" w:header="708" w:footer="708" w:gutter="0"/>
           <w:pgNumType w:start="3"/>
@@ -2429,28 +4643,22 @@
     <w:p>
       <w:pPr>
         <w:pStyle w:val="CitaviBibliographyHeading"/>
-        <w:rPr>
-          <w:lang w:val="en-US"/>
-        </w:rPr>
       </w:pPr>
       <w:r>
         <w:fldChar w:fldCharType="begin"/>
       </w:r>
       <w:r>
         <w:rPr>
-          <w:lang w:val="en-US"/>
-        </w:rPr>
-        <w:instrText>ADDIN CITAVI.BIBLIOGRAPHY 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</w:instrText>
+          <w:lang w:val="de-AT"/>
+        </w:rPr>
+        <w:instrText>ADDIN CITAVI.BIBLIOGRAPHY 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</w:instrText>
       </w:r>
       <w:r>
         <w:fldChar w:fldCharType="separate"/>
       </w:r>
-      <w:bookmarkStart w:id="13" w:name="_CTVBIBLIOGRAPHY1"/>
-      <w:bookmarkEnd w:id="13"/>
-      <w:r>
-        <w:rPr>
-          <w:lang w:val="en-US"/>
-        </w:rPr>
+      <w:bookmarkStart w:id="21" w:name="_CTVBIBLIOGRAPHY1"/>
+      <w:bookmarkEnd w:id="21"/>
+      <w:r>
         <w:t>Literaturverzeichnis</w:t>
       </w:r>
     </w:p>
@@ -2459,26 +4667,292 @@
         <w:pStyle w:val="CitaviBibliographyEntry"/>
       </w:pPr>
       <w:r>
-        <w:rPr>
-          <w:lang w:val="en-US"/>
-        </w:rPr>
-        <w:t xml:space="preserve">Müssig, F. (2010) </w:t>
+        <w:t xml:space="preserve">Apple (2016) </w:t>
       </w:r>
       <w:r>
         <w:rPr>
           <w:i/>
-          <w:lang w:val="en-US"/>
+        </w:rPr>
+        <w:t xml:space="preserve">Mit </w:t>
+      </w:r>
+      <w:proofErr w:type="spellStart"/>
+      <w:r>
+        <w:rPr>
+          <w:i/>
+        </w:rPr>
+        <w:t>AirPlay</w:t>
+      </w:r>
+      <w:proofErr w:type="spellEnd"/>
+      <w:r>
+        <w:rPr>
+          <w:i/>
+        </w:rPr>
+        <w:t xml:space="preserve"> drahtlos Inhalte von Ihrem iPhone, iPad oder iPod </w:t>
+      </w:r>
+      <w:proofErr w:type="spellStart"/>
+      <w:r>
+        <w:rPr>
+          <w:i/>
+        </w:rPr>
+        <w:t>touch</w:t>
+      </w:r>
+      <w:proofErr w:type="spellEnd"/>
+      <w:r>
+        <w:rPr>
+          <w:i/>
+        </w:rPr>
+        <w:t xml:space="preserve"> </w:t>
+      </w:r>
+      <w:proofErr w:type="spellStart"/>
+      <w:r>
+        <w:rPr>
+          <w:i/>
+        </w:rPr>
+        <w:t>streamen</w:t>
+      </w:r>
+      <w:proofErr w:type="spellEnd"/>
+      <w:r>
+        <w:t xml:space="preserve"> [Online]. Verfügbar auf https://​support.apple.com​/​de-at/​HT204289.</w:t>
+      </w:r>
+    </w:p>
+    <w:p>
+      <w:pPr>
+        <w:pStyle w:val="CitaviBibliographyEntry"/>
+      </w:pPr>
+      <w:proofErr w:type="spellStart"/>
+      <w:r>
+        <w:t>Czerulla</w:t>
+      </w:r>
+      <w:proofErr w:type="spellEnd"/>
+      <w:r>
+        <w:t xml:space="preserve">, H. A. </w:t>
+      </w:r>
+      <w:proofErr w:type="spellStart"/>
+      <w:r>
+        <w:t>and</w:t>
+      </w:r>
+      <w:proofErr w:type="spellEnd"/>
+      <w:r>
+        <w:t xml:space="preserve"> Hansen, S. (2013) ‘</w:t>
+      </w:r>
+      <w:proofErr w:type="spellStart"/>
+      <w:r>
+        <w:t>Miracast</w:t>
+      </w:r>
+      <w:proofErr w:type="spellEnd"/>
+      <w:r>
+        <w:t xml:space="preserve">-Check: Was die </w:t>
+      </w:r>
+      <w:proofErr w:type="spellStart"/>
+      <w:r>
+        <w:t>AirPlay</w:t>
+      </w:r>
+      <w:proofErr w:type="spellEnd"/>
+      <w:r>
+        <w:t xml:space="preserve">-Alternative derzeit leistet’, </w:t>
+      </w:r>
+      <w:proofErr w:type="spellStart"/>
+      <w:r>
+        <w:rPr>
+          <w:i/>
+        </w:rPr>
+        <w:t>c't</w:t>
+      </w:r>
+      <w:proofErr w:type="spellEnd"/>
+      <w:r>
+        <w:t xml:space="preserve">, </w:t>
+      </w:r>
+      <w:proofErr w:type="spellStart"/>
+      <w:r>
+        <w:t>no</w:t>
+      </w:r>
+      <w:proofErr w:type="spellEnd"/>
+      <w:r>
+        <w:t>. 17.</w:t>
+      </w:r>
+    </w:p>
+    <w:p>
+      <w:pPr>
+        <w:pStyle w:val="CitaviBibliographyEntry"/>
+      </w:pPr>
+      <w:r>
+        <w:t xml:space="preserve">GRAVIS (2011) </w:t>
+      </w:r>
+      <w:proofErr w:type="spellStart"/>
+      <w:r>
+        <w:rPr>
+          <w:i/>
+        </w:rPr>
+        <w:t>AirPlay</w:t>
+      </w:r>
+      <w:proofErr w:type="spellEnd"/>
+      <w:r>
+        <w:rPr>
+          <w:i/>
+        </w:rPr>
+        <w:t>: 10 Fragen, 10 Antworten</w:t>
+      </w:r>
+      <w:r>
+        <w:t xml:space="preserve"> [Online]. Verfügbar auf http://​www.gravis.de​/​blog/​airplay-10-fragen-10-antworten/</w:t>
+      </w:r>
+      <w:proofErr w:type="gramStart"/>
+      <w:r>
+        <w:t>​.</w:t>
+      </w:r>
+      <w:proofErr w:type="gramEnd"/>
+    </w:p>
+    <w:p>
+      <w:pPr>
+        <w:pStyle w:val="CitaviBibliographyEntry"/>
+      </w:pPr>
+      <w:r>
+        <w:t xml:space="preserve">Hoffman, C. (2013) </w:t>
+      </w:r>
+      <w:r>
+        <w:rPr>
+          <w:i/>
+        </w:rPr>
+        <w:t xml:space="preserve">Wireless Display Standards </w:t>
+      </w:r>
+      <w:proofErr w:type="spellStart"/>
+      <w:r>
+        <w:rPr>
+          <w:i/>
+        </w:rPr>
+        <w:t>Explained</w:t>
+      </w:r>
+      <w:proofErr w:type="spellEnd"/>
+      <w:r>
+        <w:rPr>
+          <w:i/>
+        </w:rPr>
+        <w:t xml:space="preserve">: </w:t>
+      </w:r>
+      <w:proofErr w:type="spellStart"/>
+      <w:r>
+        <w:rPr>
+          <w:i/>
+        </w:rPr>
+        <w:t>AirPlay</w:t>
+      </w:r>
+      <w:proofErr w:type="spellEnd"/>
+      <w:r>
+        <w:rPr>
+          <w:i/>
+        </w:rPr>
+        <w:t xml:space="preserve">, </w:t>
+      </w:r>
+      <w:proofErr w:type="spellStart"/>
+      <w:r>
+        <w:rPr>
+          <w:i/>
+        </w:rPr>
+        <w:t>Miracast</w:t>
+      </w:r>
+      <w:proofErr w:type="spellEnd"/>
+      <w:r>
+        <w:rPr>
+          <w:i/>
+        </w:rPr>
+        <w:t xml:space="preserve">, </w:t>
+      </w:r>
+      <w:proofErr w:type="spellStart"/>
+      <w:r>
+        <w:rPr>
+          <w:i/>
+        </w:rPr>
+        <w:t>WiDi</w:t>
+      </w:r>
+      <w:proofErr w:type="spellEnd"/>
+      <w:r>
+        <w:rPr>
+          <w:i/>
+        </w:rPr>
+        <w:t xml:space="preserve">, </w:t>
+      </w:r>
+      <w:proofErr w:type="spellStart"/>
+      <w:r>
+        <w:rPr>
+          <w:i/>
+        </w:rPr>
+        <w:t>Chromecast</w:t>
+      </w:r>
+      <w:proofErr w:type="spellEnd"/>
+      <w:r>
+        <w:rPr>
+          <w:i/>
+        </w:rPr>
+        <w:t xml:space="preserve">, </w:t>
+      </w:r>
+      <w:proofErr w:type="spellStart"/>
+      <w:r>
+        <w:rPr>
+          <w:i/>
+        </w:rPr>
+        <w:t>and</w:t>
+      </w:r>
+      <w:proofErr w:type="spellEnd"/>
+      <w:r>
+        <w:rPr>
+          <w:i/>
+        </w:rPr>
+        <w:t xml:space="preserve"> DLNA</w:t>
+      </w:r>
+      <w:r>
+        <w:t xml:space="preserve"> [Online]. Verfügbar auf http://​www.howtogeek.com​/​177145/​wireless-display-standards-explained-airplay-miracast-widi-chromecast-and-dlna/​.</w:t>
+      </w:r>
+    </w:p>
+    <w:p>
+      <w:pPr>
+        <w:pStyle w:val="CitaviBibliographyEntry"/>
+      </w:pPr>
+      <w:r>
+        <w:t xml:space="preserve">Länger, K. (2015) </w:t>
+      </w:r>
+      <w:r>
+        <w:rPr>
+          <w:i/>
+        </w:rPr>
+        <w:t xml:space="preserve">HDMI ohne Kabel: </w:t>
+      </w:r>
+      <w:proofErr w:type="spellStart"/>
+      <w:r>
+        <w:rPr>
+          <w:i/>
+        </w:rPr>
+        <w:t>Miracast</w:t>
+      </w:r>
+      <w:proofErr w:type="spellEnd"/>
+      <w:r>
+        <w:rPr>
+          <w:i/>
+        </w:rPr>
+        <w:t xml:space="preserve"> &amp; Co</w:t>
+      </w:r>
+      <w:r>
+        <w:t xml:space="preserve"> [Online]. Verfügbar auf http://​www.tecchannel.de​/​pc_mobile/​peripherie/​3199755/​hdmi_ohne_kabel_miracast_co/​index2.html.</w:t>
+      </w:r>
+    </w:p>
+    <w:p>
+      <w:pPr>
+        <w:pStyle w:val="CitaviBibliographyEntry"/>
+      </w:pPr>
+      <w:proofErr w:type="spellStart"/>
+      <w:r>
+        <w:t>Müssig</w:t>
+      </w:r>
+      <w:proofErr w:type="spellEnd"/>
+      <w:r>
+        <w:t xml:space="preserve">, F. (2010) </w:t>
+      </w:r>
+      <w:r>
+        <w:rPr>
+          <w:i/>
         </w:rPr>
         <w:t>Hands-On: Intel Wireless Display</w:t>
       </w:r>
       <w:r>
-        <w:rPr>
-          <w:lang w:val="en-US"/>
-        </w:rPr>
-        <w:t xml:space="preserve"> [Online]. </w:t>
-      </w:r>
-      <w:r>
-        <w:t>Verfügbar auf http://​www.heise.de​/​newsticker/​meldung/​Hands-On-Intel-Wireless-Display-900035.html.</w:t>
+        <w:t xml:space="preserve"> [Online]. Verfügbar auf http://​www.heise.de​/​newsticker/​meldung/​Hands-On-Intel-Wireless-Display-900035.html.</w:t>
       </w:r>
     </w:p>
     <w:p>
@@ -2486,14 +4960,108 @@
         <w:pStyle w:val="CitaviBibliographyEntry"/>
       </w:pPr>
       <w:r>
-        <w:t xml:space="preserve">Ziesecke, D. (o.J.) </w:t>
-      </w:r>
+        <w:t xml:space="preserve">Paine, S. (2014) </w:t>
+      </w:r>
+      <w:proofErr w:type="spellStart"/>
       <w:r>
         <w:rPr>
           <w:i/>
         </w:rPr>
-        <w:t>Intel Widi</w:t>
-      </w:r>
+        <w:t>WiDi</w:t>
+      </w:r>
+      <w:proofErr w:type="spellEnd"/>
+      <w:r>
+        <w:rPr>
+          <w:i/>
+        </w:rPr>
+        <w:t xml:space="preserve"> – Wireless Display </w:t>
+      </w:r>
+      <w:proofErr w:type="spellStart"/>
+      <w:r>
+        <w:rPr>
+          <w:i/>
+        </w:rPr>
+        <w:t>Overview</w:t>
+      </w:r>
+      <w:proofErr w:type="spellEnd"/>
+      <w:r>
+        <w:rPr>
+          <w:i/>
+        </w:rPr>
+        <w:t xml:space="preserve">, </w:t>
+      </w:r>
+      <w:proofErr w:type="spellStart"/>
+      <w:r>
+        <w:rPr>
+          <w:i/>
+        </w:rPr>
+        <w:t>Specifications</w:t>
+      </w:r>
+      <w:proofErr w:type="spellEnd"/>
+      <w:r>
+        <w:rPr>
+          <w:i/>
+        </w:rPr>
+        <w:t xml:space="preserve">, </w:t>
+      </w:r>
+      <w:proofErr w:type="spellStart"/>
+      <w:r>
+        <w:rPr>
+          <w:i/>
+        </w:rPr>
+        <w:t>Testing</w:t>
+      </w:r>
+      <w:proofErr w:type="spellEnd"/>
+      <w:r>
+        <w:rPr>
+          <w:i/>
+        </w:rPr>
+        <w:t xml:space="preserve"> </w:t>
+      </w:r>
+      <w:proofErr w:type="spellStart"/>
+      <w:r>
+        <w:rPr>
+          <w:i/>
+        </w:rPr>
+        <w:t>and</w:t>
+      </w:r>
+      <w:proofErr w:type="spellEnd"/>
+      <w:r>
+        <w:rPr>
+          <w:i/>
+        </w:rPr>
+        <w:t xml:space="preserve"> Demos</w:t>
+      </w:r>
+      <w:r>
+        <w:t xml:space="preserve"> [Online]. Verfügbar auf http://​www.umpcportal.com​/​2014/​02/​widi-wireless-display-overview-specifications-testing-and-demos/​.</w:t>
+      </w:r>
+    </w:p>
+    <w:p>
+      <w:pPr>
+        <w:pStyle w:val="CitaviBibliographyEntry"/>
+      </w:pPr>
+      <w:proofErr w:type="spellStart"/>
+      <w:r>
+        <w:t>Ziesecke</w:t>
+      </w:r>
+      <w:proofErr w:type="spellEnd"/>
+      <w:r>
+        <w:t xml:space="preserve">, D. (o.J.) </w:t>
+      </w:r>
+      <w:r>
+        <w:rPr>
+          <w:i/>
+        </w:rPr>
+        <w:t xml:space="preserve">Intel </w:t>
+      </w:r>
+      <w:proofErr w:type="spellStart"/>
+      <w:r>
+        <w:rPr>
+          <w:i/>
+        </w:rPr>
+        <w:t>WiDi</w:t>
+      </w:r>
+      <w:proofErr w:type="spellEnd"/>
       <w:r>
         <w:t xml:space="preserve"> [Online]. Verfügbar auf http://​www.voip-information.de​/​intel-widi.php.</w:t>
       </w:r>
@@ -2553,9 +5121,19 @@
     <w:pPr>
       <w:pStyle w:val="Fuzeile"/>
     </w:pPr>
+    <w:proofErr w:type="spellStart"/>
     <w:r>
-      <w:t>HetSys Screensharing</w:t>
+      <w:t>HetSys</w:t>
     </w:r>
+    <w:proofErr w:type="spellEnd"/>
+    <w:r>
+      <w:t xml:space="preserve"> </w:t>
+    </w:r>
+    <w:proofErr w:type="spellStart"/>
+    <w:r>
+      <w:t>Screensharing</w:t>
+    </w:r>
+    <w:proofErr w:type="spellEnd"/>
     <w:r>
       <w:tab/>
     </w:r>
@@ -2583,27 +5161,14 @@
     <w:r>
       <w:t>/</w:t>
     </w:r>
-    <w:r>
-      <w:fldChar w:fldCharType="begin"/>
-    </w:r>
-    <w:r>
-      <w:instrText xml:space="preserve"> NUMPAGES  \* Arabic  \* MERGEFORMAT </w:instrText>
-    </w:r>
-    <w:r>
-      <w:fldChar w:fldCharType="separate"/>
-    </w:r>
-    <w:r>
-      <w:rPr>
-        <w:noProof/>
-      </w:rPr>
-      <w:t>12</w:t>
-    </w:r>
-    <w:r>
-      <w:rPr>
-        <w:noProof/>
-      </w:rPr>
-      <w:fldChar w:fldCharType="end"/>
-    </w:r>
+    <w:fldSimple w:instr=" NUMPAGES  \* Arabic  \* MERGEFORMAT ">
+      <w:r>
+        <w:rPr>
+          <w:noProof/>
+        </w:rPr>
+        <w:t>13</w:t>
+      </w:r>
+    </w:fldSimple>
   </w:p>
 </w:ftr>
 </file>
@@ -2624,9 +5189,19 @@
     <w:pPr>
       <w:pStyle w:val="Fuzeile"/>
     </w:pPr>
+    <w:proofErr w:type="spellStart"/>
     <w:r>
-      <w:t>HetSys Screensharing</w:t>
+      <w:t>HetSys</w:t>
     </w:r>
+    <w:proofErr w:type="spellEnd"/>
+    <w:r>
+      <w:t xml:space="preserve"> </w:t>
+    </w:r>
+    <w:proofErr w:type="spellStart"/>
+    <w:r>
+      <w:t>Screensharing</w:t>
+    </w:r>
+    <w:proofErr w:type="spellEnd"/>
     <w:r>
       <w:tab/>
     </w:r>
@@ -2654,27 +5229,14 @@
     <w:r>
       <w:t>/</w:t>
     </w:r>
-    <w:r>
-      <w:fldChar w:fldCharType="begin"/>
-    </w:r>
-    <w:r>
-      <w:instrText xml:space="preserve"> NUMPAGES  \* Arabic  \* MERGEFORMAT </w:instrText>
-    </w:r>
-    <w:r>
-      <w:fldChar w:fldCharType="separate"/>
-    </w:r>
-    <w:r>
-      <w:rPr>
-        <w:noProof/>
-      </w:rPr>
-      <w:t>12</w:t>
-    </w:r>
-    <w:r>
-      <w:rPr>
-        <w:noProof/>
-      </w:rPr>
-      <w:fldChar w:fldCharType="end"/>
-    </w:r>
+    <w:fldSimple w:instr=" NUMPAGES  \* Arabic  \* MERGEFORMAT ">
+      <w:r>
+        <w:rPr>
+          <w:noProof/>
+        </w:rPr>
+        <w:t>13</w:t>
+      </w:r>
+    </w:fldSimple>
   </w:p>
 </w:ftr>
 </file>
@@ -2747,27 +5309,14 @@
     <w:r>
       <w:tab/>
     </w:r>
-    <w:r>
-      <w:fldChar w:fldCharType="begin"/>
-    </w:r>
-    <w:r>
-      <w:instrText xml:space="preserve"> STYLEREF  "Überschrift 1"  \* MERGEFORMAT </w:instrText>
-    </w:r>
-    <w:r>
-      <w:fldChar w:fldCharType="separate"/>
-    </w:r>
-    <w:r>
-      <w:rPr>
-        <w:noProof/>
-      </w:rPr>
-      <w:t>Fazit</w:t>
-    </w:r>
-    <w:r>
-      <w:rPr>
-        <w:noProof/>
-      </w:rPr>
-      <w:fldChar w:fldCharType="end"/>
-    </w:r>
+    <w:fldSimple w:instr=" STYLEREF  &quot;Überschrift 1&quot;  \* MERGEFORMAT ">
+      <w:r>
+        <w:rPr>
+          <w:noProof/>
+        </w:rPr>
+        <w:t>Fazit</w:t>
+      </w:r>
+    </w:fldSimple>
   </w:p>
 </w:hdr>
 </file>
@@ -4192,11 +6741,12 @@
   <w:rsids>
     <w:rsidRoot w:val="007E1ECF"/>
     <w:rsid w:val="0004126C"/>
+    <w:rsid w:val="00391484"/>
     <w:rsid w:val="007625B5"/>
     <w:rsid w:val="007E1ECF"/>
     <w:rsid w:val="00B20885"/>
     <w:rsid w:val="00D15610"/>
-    <w:rsid w:val="00F6042D"/>
+    <w:rsid w:val="00F26097"/>
   </w:rsids>
   <m:mathPr>
     <m:mathFont m:val="Cambria Math"/>
@@ -4936,7 +7486,7 @@
 </file>
 
 <file path=customXml/itemProps1.xml><?xml version="1.0" encoding="utf-8"?>
-<ds:datastoreItem xmlns:ds="http://schemas.openxmlformats.org/officeDocument/2006/customXml" ds:itemID="{0E774A0D-EF40-4B44-8C19-123499090368}">
+<ds:datastoreItem xmlns:ds="http://schemas.openxmlformats.org/officeDocument/2006/customXml" ds:itemID="{B2C2D1D8-0931-4361-9CA3-A803FA0AF0A9}">
   <ds:schemaRefs>
     <ds:schemaRef ds:uri="http://schemas.openxmlformats.org/officeDocument/2006/bibliography"/>
   </ds:schemaRefs>

</xml_diff>

<commit_message>
tried to write something about Miracast
</commit_message>
<xml_diff>
--- a/hetsys_screenshare_seminararbeit.docx
+++ b/hetsys_screenshare_seminararbeit.docx
@@ -49,6 +49,7 @@
                 <w:dataBinding w:prefixMappings="xmlns:ns0='http://schemas.openxmlformats.org/officeDocument/2006/extended-properties'" w:xpath="/ns0:Properties[1]/ns0:Company[1]" w:storeItemID="{6668398D-A668-4E3E-A5EB-62B293D839F1}"/>
                 <w:text/>
               </w:sdtPr>
+              <w:sdtEndPr/>
               <w:sdtContent>
                 <w:tc>
                   <w:tcPr>
@@ -74,18 +75,8 @@
                         <w:sz w:val="24"/>
                         <w:szCs w:val="24"/>
                       </w:rPr>
-                      <w:t xml:space="preserve">FH </w:t>
+                      <w:t>FH Joanneum</w:t>
                     </w:r>
-                    <w:proofErr w:type="spellStart"/>
-                    <w:r>
-                      <w:rPr>
-                        <w:color w:val="2E74B5" w:themeColor="accent1" w:themeShade="BF"/>
-                        <w:sz w:val="24"/>
-                        <w:szCs w:val="24"/>
-                      </w:rPr>
-                      <w:t>Joanneum</w:t>
-                    </w:r>
-                    <w:proofErr w:type="spellEnd"/>
                   </w:p>
                 </w:tc>
               </w:sdtContent>
@@ -113,6 +104,7 @@
                   <w:dataBinding w:prefixMappings="xmlns:ns0='http://schemas.openxmlformats.org/package/2006/metadata/core-properties' xmlns:ns1='http://purl.org/dc/elements/1.1/'" w:xpath="/ns0:coreProperties[1]/ns1:title[1]" w:storeItemID="{6C3C8BC8-F283-45AE-878A-BAB7291924A1}"/>
                   <w:text/>
                 </w:sdtPr>
+                <w:sdtEndPr/>
                 <w:sdtContent>
                   <w:p>
                     <w:pPr>
@@ -210,6 +202,7 @@
                   <w:dataBinding w:prefixMappings="xmlns:ns0='http://schemas.openxmlformats.org/package/2006/metadata/core-properties' xmlns:ns1='http://purl.org/dc/elements/1.1/'" w:xpath="/ns0:coreProperties[1]/ns1:creator[1]" w:storeItemID="{6C3C8BC8-F283-45AE-878A-BAB7291924A1}"/>
                   <w:text/>
                 </w:sdtPr>
+                <w:sdtEndPr/>
                 <w:sdtContent>
                   <w:p>
                     <w:pPr>
@@ -254,6 +247,7 @@
                     <w:calendar w:val="gregorian"/>
                   </w:date>
                 </w:sdtPr>
+                <w:sdtEndPr/>
                 <w:sdtContent>
                   <w:p>
                     <w:pPr>
@@ -2554,21 +2548,7 @@
         <w:rPr>
           <w:rFonts w:ascii="Arial" w:hAnsi="Arial" w:cs="Arial"/>
         </w:rPr>
-        <w:t xml:space="preserve">(vgl. </w:t>
-      </w:r>
-      <w:proofErr w:type="spellStart"/>
-      <w:r>
-        <w:rPr>
-          <w:rFonts w:ascii="Arial" w:hAnsi="Arial" w:cs="Arial"/>
-        </w:rPr>
-        <w:t>Müssig</w:t>
-      </w:r>
-      <w:proofErr w:type="spellEnd"/>
-      <w:r>
-        <w:rPr>
-          <w:rFonts w:ascii="Arial" w:hAnsi="Arial" w:cs="Arial"/>
-        </w:rPr>
-        <w:t xml:space="preserve"> 2010)</w:t>
+        <w:t>(vgl. Müssig 2010)</w:t>
       </w:r>
       <w:bookmarkEnd w:id="7"/>
       <w:r>
@@ -2724,21 +2704,7 @@
         <w:rPr>
           <w:rFonts w:ascii="Arial" w:hAnsi="Arial" w:cs="Arial"/>
         </w:rPr>
-        <w:t xml:space="preserve">(vgl. </w:t>
-      </w:r>
-      <w:proofErr w:type="spellStart"/>
-      <w:r>
-        <w:rPr>
-          <w:rFonts w:ascii="Arial" w:hAnsi="Arial" w:cs="Arial"/>
-        </w:rPr>
-        <w:t>Müssig</w:t>
-      </w:r>
-      <w:proofErr w:type="spellEnd"/>
-      <w:r>
-        <w:rPr>
-          <w:rFonts w:ascii="Arial" w:hAnsi="Arial" w:cs="Arial"/>
-        </w:rPr>
-        <w:t xml:space="preserve"> 2010)</w:t>
+        <w:t>(vgl. Müssig 2010)</w:t>
       </w:r>
       <w:bookmarkEnd w:id="8"/>
       <w:r>
@@ -2952,35 +2918,7 @@
         <w:rPr>
           <w:rFonts w:ascii="Arial" w:hAnsi="Arial" w:cs="Arial"/>
         </w:rPr>
-        <w:t xml:space="preserve">(vgl. </w:t>
-      </w:r>
-      <w:proofErr w:type="spellStart"/>
-      <w:r>
-        <w:rPr>
-          <w:rFonts w:ascii="Arial" w:hAnsi="Arial" w:cs="Arial"/>
-        </w:rPr>
-        <w:t>Müssig</w:t>
-      </w:r>
-      <w:proofErr w:type="spellEnd"/>
-      <w:r>
-        <w:rPr>
-          <w:rFonts w:ascii="Arial" w:hAnsi="Arial" w:cs="Arial"/>
-        </w:rPr>
-        <w:t xml:space="preserve"> 2010; </w:t>
-      </w:r>
-      <w:proofErr w:type="spellStart"/>
-      <w:r>
-        <w:rPr>
-          <w:rFonts w:ascii="Arial" w:hAnsi="Arial" w:cs="Arial"/>
-        </w:rPr>
-        <w:t>Ziesecke</w:t>
-      </w:r>
-      <w:proofErr w:type="spellEnd"/>
-      <w:r>
-        <w:rPr>
-          <w:rFonts w:ascii="Arial" w:hAnsi="Arial" w:cs="Arial"/>
-        </w:rPr>
-        <w:t xml:space="preserve"> o.J.)</w:t>
+        <w:t>(vgl. Müssig 2010; Ziesecke o.J.)</w:t>
       </w:r>
       <w:bookmarkEnd w:id="9"/>
       <w:r>
@@ -3178,21 +3116,7 @@
         <w:rPr>
           <w:rFonts w:ascii="Arial" w:hAnsi="Arial" w:cs="Arial"/>
         </w:rPr>
-        <w:t xml:space="preserve">(vgl. </w:t>
-      </w:r>
-      <w:proofErr w:type="spellStart"/>
-      <w:r>
-        <w:rPr>
-          <w:rFonts w:ascii="Arial" w:hAnsi="Arial" w:cs="Arial"/>
-        </w:rPr>
-        <w:t>Ziesecke</w:t>
-      </w:r>
-      <w:proofErr w:type="spellEnd"/>
-      <w:r>
-        <w:rPr>
-          <w:rFonts w:ascii="Arial" w:hAnsi="Arial" w:cs="Arial"/>
-        </w:rPr>
-        <w:t xml:space="preserve"> o.J.)</w:t>
+        <w:t>(vgl. Ziesecke o.J.)</w:t>
       </w:r>
       <w:bookmarkEnd w:id="11"/>
       <w:r>
@@ -3713,8 +3637,6 @@
         </w:rPr>
         <w:t xml:space="preserve">uf heterogene Systeme eher ungeeignete Lösung zu betrachten. </w:t>
       </w:r>
-      <w:bookmarkStart w:id="14" w:name="_GoBack"/>
-      <w:bookmarkEnd w:id="14"/>
       <w:r>
         <w:rPr>
           <w:rFonts w:ascii="Arial" w:hAnsi="Arial" w:cs="Arial"/>
@@ -3730,12 +3652,12 @@
           <w:numId w:val="5"/>
         </w:numPr>
       </w:pPr>
-      <w:bookmarkStart w:id="15" w:name="_Toc442289912"/>
+      <w:bookmarkStart w:id="14" w:name="_Toc442289912"/>
       <w:r>
         <w:lastRenderedPageBreak/>
         <w:t>AMD AWD</w:t>
       </w:r>
-      <w:bookmarkEnd w:id="15"/>
+      <w:bookmarkEnd w:id="14"/>
     </w:p>
     <w:p>
       <w:pPr>
@@ -3844,16 +3766,28 @@
           <w:numId w:val="5"/>
         </w:numPr>
       </w:pPr>
-      <w:bookmarkStart w:id="16" w:name="_Toc442289913"/>
-      <w:bookmarkStart w:id="17" w:name="_Ref442488165"/>
+      <w:bookmarkStart w:id="15" w:name="_Toc442289913"/>
+      <w:bookmarkStart w:id="16" w:name="_Ref442488165"/>
       <w:proofErr w:type="spellStart"/>
       <w:r>
         <w:lastRenderedPageBreak/>
         <w:t>Miracast</w:t>
       </w:r>
+      <w:bookmarkEnd w:id="15"/>
       <w:bookmarkEnd w:id="16"/>
-      <w:bookmarkEnd w:id="17"/>
-      <w:proofErr w:type="spellEnd"/>
+      <w:proofErr w:type="spellEnd"/>
+    </w:p>
+    <w:p>
+      <w:pPr>
+        <w:pStyle w:val="berschrift2"/>
+        <w:numPr>
+          <w:ilvl w:val="1"/>
+          <w:numId w:val="5"/>
+        </w:numPr>
+      </w:pPr>
+      <w:r>
+        <w:t>Allgemeines</w:t>
+      </w:r>
     </w:p>
     <w:p>
       <w:pPr>
@@ -3865,6 +3799,156 @@
           <w:rFonts w:ascii="Arial" w:hAnsi="Arial" w:cs="Arial"/>
         </w:rPr>
       </w:pPr>
+      <w:proofErr w:type="spellStart"/>
+      <w:r>
+        <w:rPr>
+          <w:rFonts w:ascii="Arial" w:hAnsi="Arial" w:cs="Arial"/>
+        </w:rPr>
+        <w:t>Miracast</w:t>
+      </w:r>
+      <w:proofErr w:type="spellEnd"/>
+      <w:r>
+        <w:rPr>
+          <w:rFonts w:ascii="Arial" w:hAnsi="Arial" w:cs="Arial"/>
+        </w:rPr>
+        <w:t xml:space="preserve"> wurde </w:t>
+      </w:r>
+      <w:proofErr w:type="spellStart"/>
+      <w:r>
+        <w:rPr>
+          <w:rFonts w:ascii="Arial" w:hAnsi="Arial" w:cs="Arial"/>
+        </w:rPr>
+        <w:t>designed</w:t>
+      </w:r>
+      <w:proofErr w:type="spellEnd"/>
+      <w:r>
+        <w:rPr>
+          <w:rFonts w:ascii="Arial" w:hAnsi="Arial" w:cs="Arial"/>
+        </w:rPr>
+        <w:t xml:space="preserve"> um den Bildschirm eines Smartphones, Tablets oder PCs auf einem anderen Gerät, beispielsweise einem Fernseher, wiederzugeben. Dabei wird keine direkte Kabelverbindung benötigt, die Übertragung erfolgt kabellos. Im Vergleich zu </w:t>
+      </w:r>
+      <w:proofErr w:type="spellStart"/>
+      <w:r>
+        <w:rPr>
+          <w:rFonts w:ascii="Arial" w:hAnsi="Arial" w:cs="Arial"/>
+        </w:rPr>
+        <w:t>Apple’s</w:t>
+      </w:r>
+      <w:proofErr w:type="spellEnd"/>
+      <w:r>
+        <w:rPr>
+          <w:rFonts w:ascii="Arial" w:hAnsi="Arial" w:cs="Arial"/>
+        </w:rPr>
+        <w:t xml:space="preserve"> </w:t>
+      </w:r>
+      <w:proofErr w:type="spellStart"/>
+      <w:r>
+        <w:rPr>
+          <w:rFonts w:ascii="Arial" w:hAnsi="Arial" w:cs="Arial"/>
+        </w:rPr>
+        <w:t>AirPlay</w:t>
+      </w:r>
+      <w:proofErr w:type="spellEnd"/>
+      <w:r>
+        <w:rPr>
+          <w:rFonts w:ascii="Arial" w:hAnsi="Arial" w:cs="Arial"/>
+        </w:rPr>
+        <w:t xml:space="preserve"> und </w:t>
+      </w:r>
+      <w:proofErr w:type="spellStart"/>
+      <w:r>
+        <w:rPr>
+          <w:rFonts w:ascii="Arial" w:hAnsi="Arial" w:cs="Arial"/>
+        </w:rPr>
+        <w:t>Google’s</w:t>
+      </w:r>
+      <w:proofErr w:type="spellEnd"/>
+      <w:r>
+        <w:rPr>
+          <w:rFonts w:ascii="Arial" w:hAnsi="Arial" w:cs="Arial"/>
+        </w:rPr>
+        <w:t xml:space="preserve"> </w:t>
+      </w:r>
+      <w:proofErr w:type="spellStart"/>
+      <w:r>
+        <w:rPr>
+          <w:rFonts w:ascii="Arial" w:hAnsi="Arial" w:cs="Arial"/>
+        </w:rPr>
+        <w:t>Chromecast</w:t>
+      </w:r>
+      <w:proofErr w:type="spellEnd"/>
+      <w:r>
+        <w:rPr>
+          <w:rFonts w:ascii="Arial" w:hAnsi="Arial" w:cs="Arial"/>
+        </w:rPr>
+        <w:t xml:space="preserve"> wurde </w:t>
+      </w:r>
+      <w:proofErr w:type="spellStart"/>
+      <w:r>
+        <w:rPr>
+          <w:rFonts w:ascii="Arial" w:hAnsi="Arial" w:cs="Arial"/>
+        </w:rPr>
+        <w:t>Miracast</w:t>
+      </w:r>
+      <w:proofErr w:type="spellEnd"/>
+      <w:r>
+        <w:rPr>
+          <w:rFonts w:ascii="Arial" w:hAnsi="Arial" w:cs="Arial"/>
+        </w:rPr>
+        <w:t xml:space="preserve"> als </w:t>
+      </w:r>
+      <w:proofErr w:type="spellStart"/>
+      <w:r>
+        <w:rPr>
+          <w:rFonts w:ascii="Arial" w:hAnsi="Arial" w:cs="Arial"/>
+        </w:rPr>
+        <w:t>cross-platform</w:t>
+      </w:r>
+      <w:proofErr w:type="spellEnd"/>
+      <w:r>
+        <w:rPr>
+          <w:rFonts w:ascii="Arial" w:hAnsi="Arial" w:cs="Arial"/>
+        </w:rPr>
+        <w:t xml:space="preserve"> </w:t>
+      </w:r>
+      <w:proofErr w:type="spellStart"/>
+      <w:r>
+        <w:rPr>
+          <w:rFonts w:ascii="Arial" w:hAnsi="Arial" w:cs="Arial"/>
+        </w:rPr>
+        <w:t>standard</w:t>
+      </w:r>
+      <w:proofErr w:type="spellEnd"/>
+      <w:r>
+        <w:rPr>
+          <w:rFonts w:ascii="Arial" w:hAnsi="Arial" w:cs="Arial"/>
+        </w:rPr>
+        <w:t xml:space="preserve"> entwickelt und </w:t>
+      </w:r>
+      <w:r>
+        <w:rPr>
+          <w:rFonts w:ascii="Arial" w:hAnsi="Arial" w:cs="Arial"/>
+        </w:rPr>
+        <w:t xml:space="preserve">sollte </w:t>
+      </w:r>
+      <w:r>
+        <w:rPr>
+          <w:rFonts w:ascii="Arial" w:hAnsi="Arial" w:cs="Arial"/>
+        </w:rPr>
+        <w:t>auf vielen unterschiedlichen Geräten</w:t>
+      </w:r>
+      <w:r>
+        <w:rPr>
+          <w:rFonts w:ascii="Arial" w:hAnsi="Arial" w:cs="Arial"/>
+        </w:rPr>
+        <w:t xml:space="preserve"> laufen</w:t>
+      </w:r>
+      <w:r>
+        <w:rPr>
+          <w:rFonts w:ascii="Arial" w:hAnsi="Arial" w:cs="Arial"/>
+        </w:rPr>
+        <w:t>.</w:t>
+      </w:r>
     </w:p>
     <w:p>
       <w:pPr>
@@ -3876,6 +3960,110 @@
           <w:rFonts w:ascii="Arial" w:hAnsi="Arial" w:cs="Arial"/>
         </w:rPr>
       </w:pPr>
+      <w:r>
+        <w:rPr>
+          <w:rFonts w:ascii="Arial" w:hAnsi="Arial" w:cs="Arial"/>
+        </w:rPr>
+        <w:t xml:space="preserve">Da </w:t>
+      </w:r>
+      <w:proofErr w:type="spellStart"/>
+      <w:r>
+        <w:rPr>
+          <w:rFonts w:ascii="Arial" w:hAnsi="Arial" w:cs="Arial"/>
+        </w:rPr>
+        <w:t>Miracast</w:t>
+      </w:r>
+      <w:proofErr w:type="spellEnd"/>
+      <w:r>
+        <w:rPr>
+          <w:rFonts w:ascii="Arial" w:hAnsi="Arial" w:cs="Arial"/>
+        </w:rPr>
+        <w:t xml:space="preserve"> nur den Bildschirm </w:t>
+      </w:r>
+      <w:r>
+        <w:rPr>
+          <w:rFonts w:ascii="Arial" w:hAnsi="Arial" w:cs="Arial"/>
+        </w:rPr>
+        <w:t>des Senders</w:t>
+      </w:r>
+      <w:r>
+        <w:rPr>
+          <w:rFonts w:ascii="Arial" w:hAnsi="Arial" w:cs="Arial"/>
+        </w:rPr>
+        <w:t xml:space="preserve"> wiedergibt muss </w:t>
+      </w:r>
+      <w:r>
+        <w:rPr>
+          <w:rFonts w:ascii="Arial" w:hAnsi="Arial" w:cs="Arial"/>
+        </w:rPr>
+        <w:t xml:space="preserve">dieser für </w:t>
+      </w:r>
+      <w:r>
+        <w:rPr>
+          <w:rFonts w:ascii="Arial" w:hAnsi="Arial" w:cs="Arial"/>
+        </w:rPr>
+        <w:t xml:space="preserve">die </w:t>
+      </w:r>
+      <w:r>
+        <w:rPr>
+          <w:rFonts w:ascii="Arial" w:hAnsi="Arial" w:cs="Arial"/>
+        </w:rPr>
+        <w:t xml:space="preserve">gesamte Übertragung </w:t>
+      </w:r>
+      <w:r>
+        <w:rPr>
+          <w:rFonts w:ascii="Arial" w:hAnsi="Arial" w:cs="Arial"/>
+        </w:rPr>
+        <w:t xml:space="preserve">aktiv sein. Auf einem Smartphone ein Video von </w:t>
+      </w:r>
+      <w:proofErr w:type="spellStart"/>
+      <w:r>
+        <w:rPr>
+          <w:rFonts w:ascii="Arial" w:hAnsi="Arial" w:cs="Arial"/>
+        </w:rPr>
+        <w:t>Netflix</w:t>
+      </w:r>
+      <w:proofErr w:type="spellEnd"/>
+      <w:r>
+        <w:rPr>
+          <w:rFonts w:ascii="Arial" w:hAnsi="Arial" w:cs="Arial"/>
+        </w:rPr>
+        <w:t xml:space="preserve"> zu starten, dieses per </w:t>
+      </w:r>
+      <w:proofErr w:type="spellStart"/>
+      <w:r>
+        <w:rPr>
+          <w:rFonts w:ascii="Arial" w:hAnsi="Arial" w:cs="Arial"/>
+        </w:rPr>
+        <w:t>Miracast</w:t>
+      </w:r>
+      <w:proofErr w:type="spellEnd"/>
+      <w:r>
+        <w:rPr>
+          <w:rFonts w:ascii="Arial" w:hAnsi="Arial" w:cs="Arial"/>
+        </w:rPr>
+        <w:t xml:space="preserve"> auf den Fernseher übertragen und den Smartphone Bildschirm für etwas anderes nutzen oder sperren funktioniert nicht.</w:t>
+      </w:r>
+      <w:r>
+        <w:rPr>
+          <w:rFonts w:ascii="Arial" w:hAnsi="Arial" w:cs="Arial"/>
+        </w:rPr>
+        <w:t xml:space="preserve"> Geht der Smartphone Bildschirm aus wird es auch am Fernseher dunkel. </w:t>
+      </w:r>
+      <w:proofErr w:type="spellStart"/>
+      <w:r>
+        <w:rPr>
+          <w:rFonts w:ascii="Arial" w:hAnsi="Arial" w:cs="Arial"/>
+        </w:rPr>
+        <w:t>Miracast</w:t>
+      </w:r>
+      <w:proofErr w:type="spellEnd"/>
+      <w:r>
+        <w:rPr>
+          <w:rFonts w:ascii="Arial" w:hAnsi="Arial" w:cs="Arial"/>
+        </w:rPr>
+        <w:t xml:space="preserve"> wirkt sich dementsprechend stark auf die Laufzeit des Sendegerätes aus.</w:t>
+      </w:r>
     </w:p>
     <w:p>
       <w:pPr>
@@ -3887,6 +4075,80 @@
           <w:rFonts w:ascii="Arial" w:hAnsi="Arial" w:cs="Arial"/>
         </w:rPr>
       </w:pPr>
+      <w:proofErr w:type="spellStart"/>
+      <w:r>
+        <w:rPr>
+          <w:rFonts w:ascii="Arial" w:hAnsi="Arial" w:cs="Arial"/>
+        </w:rPr>
+        <w:t>Miracast</w:t>
+      </w:r>
+      <w:proofErr w:type="spellEnd"/>
+      <w:r>
+        <w:rPr>
+          <w:rFonts w:ascii="Arial" w:hAnsi="Arial" w:cs="Arial"/>
+        </w:rPr>
+        <w:t xml:space="preserve"> kann durchaus mit einem </w:t>
+      </w:r>
+      <w:proofErr w:type="spellStart"/>
+      <w:r>
+        <w:rPr>
+          <w:rFonts w:ascii="Arial" w:hAnsi="Arial" w:cs="Arial"/>
+        </w:rPr>
+        <w:t>wireless</w:t>
+      </w:r>
+      <w:proofErr w:type="spellEnd"/>
+      <w:r>
+        <w:rPr>
+          <w:rFonts w:ascii="Arial" w:hAnsi="Arial" w:cs="Arial"/>
+        </w:rPr>
+        <w:t xml:space="preserve"> HDMI Kabel verglichen werden: Es fehlen die „smarten“ Funktionen von anderen Protokollen, welche es ermöglichen Inhalte auf andere Geräte zu </w:t>
+      </w:r>
+      <w:proofErr w:type="spellStart"/>
+      <w:r>
+        <w:rPr>
+          <w:rFonts w:ascii="Arial" w:hAnsi="Arial" w:cs="Arial"/>
+        </w:rPr>
+        <w:t>streamen</w:t>
+      </w:r>
+      <w:proofErr w:type="spellEnd"/>
+      <w:r>
+        <w:rPr>
+          <w:rFonts w:ascii="Arial" w:hAnsi="Arial" w:cs="Arial"/>
+        </w:rPr>
+        <w:t xml:space="preserve"> und zeitgleich den Bildschirm des Smartphones oder Tablets für andere Funktionen zu verwenden. </w:t>
+      </w:r>
+      <w:r>
+        <w:rPr>
+          <w:rFonts w:ascii="Arial" w:hAnsi="Arial" w:cs="Arial"/>
+        </w:rPr>
+        <w:fldChar w:fldCharType="begin"/>
+      </w:r>
+      <w:r>
+        <w:rPr>
+          <w:rFonts w:ascii="Arial" w:hAnsi="Arial" w:cs="Arial"/>
+        </w:rPr>
+        <w:instrText>ADDIN CITAVI.PLACEHOLDER 606ffeaa-198e-4522-8c73-3df9db7c0593 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</w:instrText>
+      </w:r>
+      <w:r>
+        <w:rPr>
+          <w:rFonts w:ascii="Arial" w:hAnsi="Arial" w:cs="Arial"/>
+        </w:rPr>
+        <w:fldChar w:fldCharType="separate"/>
+      </w:r>
+      <w:bookmarkStart w:id="17" w:name="_CTVP001606ffeaa198e45228c733df9db7c0593"/>
+      <w:r>
+        <w:rPr>
+          <w:rFonts w:ascii="Arial" w:hAnsi="Arial" w:cs="Arial"/>
+        </w:rPr>
+        <w:t>(vgl. Chris Hoffman 2014)</w:t>
+      </w:r>
+      <w:bookmarkEnd w:id="17"/>
+      <w:r>
+        <w:rPr>
+          <w:rFonts w:ascii="Arial" w:hAnsi="Arial" w:cs="Arial"/>
+        </w:rPr>
+        <w:fldChar w:fldCharType="end"/>
+      </w:r>
     </w:p>
     <w:p>
       <w:pPr>
@@ -3898,33 +4160,94 @@
           <w:rFonts w:ascii="Arial" w:hAnsi="Arial" w:cs="Arial"/>
         </w:rPr>
       </w:pPr>
-      <w:proofErr w:type="spellStart"/>
-      <w:r>
-        <w:rPr>
-          <w:rFonts w:ascii="Arial" w:hAnsi="Arial" w:cs="Arial"/>
-        </w:rPr>
-        <w:t>Awesome</w:t>
-      </w:r>
-      <w:proofErr w:type="spellEnd"/>
-      <w:r>
-        <w:rPr>
-          <w:rFonts w:ascii="Arial" w:hAnsi="Arial" w:cs="Arial"/>
-        </w:rPr>
-        <w:t xml:space="preserve"> </w:t>
-      </w:r>
-      <w:proofErr w:type="spellStart"/>
-      <w:r>
-        <w:rPr>
-          <w:rFonts w:ascii="Arial" w:hAnsi="Arial" w:cs="Arial"/>
-        </w:rPr>
-        <w:t>picture</w:t>
-      </w:r>
-      <w:proofErr w:type="spellEnd"/>
-      <w:r>
-        <w:rPr>
-          <w:rFonts w:ascii="Arial" w:hAnsi="Arial" w:cs="Arial"/>
-        </w:rPr>
-        <w:t>:</w:t>
+      <w:r>
+        <w:rPr>
+          <w:rFonts w:ascii="Arial" w:hAnsi="Arial" w:cs="Arial"/>
+        </w:rPr>
+        <w:t xml:space="preserve">Die Idee, einen einheitlichen Standard für das teilen eines Bildschirmes zu entwickeln, ist großartig, an der Umsetzung scheitern bisher jedoch alle Hersteller. Obwohl </w:t>
+      </w:r>
+      <w:proofErr w:type="spellStart"/>
+      <w:r>
+        <w:rPr>
+          <w:rFonts w:ascii="Arial" w:hAnsi="Arial" w:cs="Arial"/>
+        </w:rPr>
+        <w:t>Miracast</w:t>
+      </w:r>
+      <w:proofErr w:type="spellEnd"/>
+      <w:r>
+        <w:rPr>
+          <w:rFonts w:ascii="Arial" w:hAnsi="Arial" w:cs="Arial"/>
+        </w:rPr>
+        <w:t xml:space="preserve"> als einheitlicher Standard entwickelt wurde gibt es nur wenige Geräte die </w:t>
+      </w:r>
+      <w:proofErr w:type="spellStart"/>
+      <w:r>
+        <w:rPr>
+          <w:rFonts w:ascii="Arial" w:hAnsi="Arial" w:cs="Arial"/>
+        </w:rPr>
+        <w:t>Miracast</w:t>
+      </w:r>
+      <w:proofErr w:type="spellEnd"/>
+      <w:r>
+        <w:rPr>
+          <w:rFonts w:ascii="Arial" w:hAnsi="Arial" w:cs="Arial"/>
+        </w:rPr>
+        <w:t xml:space="preserve"> unterstützen und dabei keinerlei Einarbeitungszeit des Nutzers benötigen. Trotz </w:t>
+      </w:r>
+      <w:proofErr w:type="spellStart"/>
+      <w:r>
+        <w:rPr>
+          <w:rFonts w:ascii="Arial" w:hAnsi="Arial" w:cs="Arial"/>
+        </w:rPr>
+        <w:t>Miracast</w:t>
+      </w:r>
+      <w:proofErr w:type="spellEnd"/>
+      <w:r>
+        <w:rPr>
+          <w:rFonts w:ascii="Arial" w:hAnsi="Arial" w:cs="Arial"/>
+        </w:rPr>
+        <w:t xml:space="preserve"> Zertifizierung funktionieren viele Geräte von unterschiedlichen Herstellern nicht mit anderen zertifizierten Geräten</w:t>
+      </w:r>
+      <w:r>
+        <w:rPr>
+          <w:rFonts w:ascii="Arial" w:hAnsi="Arial" w:cs="Arial"/>
+        </w:rPr>
+        <w:t xml:space="preserve"> wie in Abbildung X (</w:t>
+      </w:r>
+      <w:proofErr w:type="gramStart"/>
+      <w:r>
+        <w:rPr>
+          <w:rFonts w:ascii="Arial" w:hAnsi="Arial" w:cs="Arial"/>
+          <w:color w:val="FF0000"/>
+        </w:rPr>
+        <w:t>des</w:t>
+      </w:r>
+      <w:proofErr w:type="gramEnd"/>
+      <w:r>
+        <w:rPr>
+          <w:rFonts w:ascii="Arial" w:hAnsi="Arial" w:cs="Arial"/>
+          <w:color w:val="FF0000"/>
+        </w:rPr>
+        <w:t xml:space="preserve"> komische Teil do unten holt</w:t>
+      </w:r>
+      <w:r>
+        <w:rPr>
+          <w:rFonts w:ascii="Arial" w:hAnsi="Arial" w:cs="Arial"/>
+        </w:rPr>
+        <w:t>) zu erkennen ist. Dabei wurden verschiedene Smartphones als Sender mit unterschiedlichen Empfängern getestet. Für einen Standard der von jedem Gerät unterstützt werden sollte ist das Ergebnis erschreckend.</w:t>
+      </w:r>
+    </w:p>
+    <w:p>
+      <w:pPr>
+        <w:rPr>
+          <w:rFonts w:ascii="Arial" w:hAnsi="Arial" w:cs="Arial"/>
+        </w:rPr>
+      </w:pPr>
+      <w:r>
+        <w:rPr>
+          <w:rFonts w:ascii="Arial" w:hAnsi="Arial" w:cs="Arial"/>
+        </w:rPr>
+        <w:br w:type="page"/>
       </w:r>
     </w:p>
     <w:p>
@@ -3937,13 +4260,155 @@
           <w:rFonts w:ascii="Arial" w:hAnsi="Arial" w:cs="Arial"/>
         </w:rPr>
       </w:pPr>
+      <w:proofErr w:type="spellStart"/>
+      <w:r>
+        <w:rPr>
+          <w:rFonts w:ascii="Arial" w:hAnsi="Arial" w:cs="Arial"/>
+        </w:rPr>
+        <w:lastRenderedPageBreak/>
+        <w:t>Miracast</w:t>
+      </w:r>
+      <w:proofErr w:type="spellEnd"/>
+      <w:r>
+        <w:rPr>
+          <w:rFonts w:ascii="Arial" w:hAnsi="Arial" w:cs="Arial"/>
+        </w:rPr>
+        <w:t xml:space="preserve"> ist aktuell ein Standard der kein Standard ist. Dies fällt schon auf den Verpackungen von Fernsehern auf. Bei LG nennt sich </w:t>
+      </w:r>
+      <w:proofErr w:type="spellStart"/>
+      <w:r>
+        <w:rPr>
+          <w:rFonts w:ascii="Arial" w:hAnsi="Arial" w:cs="Arial"/>
+        </w:rPr>
+        <w:t>Miracast</w:t>
+      </w:r>
+      <w:proofErr w:type="spellEnd"/>
+      <w:r>
+        <w:rPr>
+          <w:rFonts w:ascii="Arial" w:hAnsi="Arial" w:cs="Arial"/>
+        </w:rPr>
+        <w:t xml:space="preserve"> „</w:t>
+      </w:r>
+      <w:proofErr w:type="spellStart"/>
+      <w:r>
+        <w:rPr>
+          <w:rFonts w:ascii="Arial" w:hAnsi="Arial" w:cs="Arial"/>
+        </w:rPr>
+        <w:t>SmartShare</w:t>
+      </w:r>
+      <w:proofErr w:type="spellEnd"/>
+      <w:r>
+        <w:rPr>
+          <w:rFonts w:ascii="Arial" w:hAnsi="Arial" w:cs="Arial"/>
+        </w:rPr>
+        <w:t>“, bei Samsung „</w:t>
+      </w:r>
+      <w:proofErr w:type="spellStart"/>
+      <w:r>
+        <w:rPr>
+          <w:rFonts w:ascii="Arial" w:hAnsi="Arial" w:cs="Arial"/>
+        </w:rPr>
+        <w:t>AllShare</w:t>
+      </w:r>
+      <w:proofErr w:type="spellEnd"/>
+      <w:r>
+        <w:rPr>
+          <w:rFonts w:ascii="Arial" w:hAnsi="Arial" w:cs="Arial"/>
+        </w:rPr>
+        <w:t xml:space="preserve"> Cast“, bei Sony „</w:t>
+      </w:r>
+      <w:proofErr w:type="spellStart"/>
+      <w:r>
+        <w:rPr>
+          <w:rFonts w:ascii="Arial" w:hAnsi="Arial" w:cs="Arial"/>
+        </w:rPr>
+        <w:t>screen</w:t>
+      </w:r>
+      <w:proofErr w:type="spellEnd"/>
+      <w:r>
+        <w:rPr>
+          <w:rFonts w:ascii="Arial" w:hAnsi="Arial" w:cs="Arial"/>
+        </w:rPr>
+        <w:t xml:space="preserve"> </w:t>
+      </w:r>
+      <w:proofErr w:type="spellStart"/>
+      <w:r>
+        <w:rPr>
+          <w:rFonts w:ascii="Arial" w:hAnsi="Arial" w:cs="Arial"/>
+        </w:rPr>
+        <w:t>mirroring</w:t>
+      </w:r>
+      <w:proofErr w:type="spellEnd"/>
+      <w:r>
+        <w:rPr>
+          <w:rFonts w:ascii="Arial" w:hAnsi="Arial" w:cs="Arial"/>
+        </w:rPr>
+        <w:t>“ und bei Panasonic „</w:t>
+      </w:r>
+      <w:proofErr w:type="spellStart"/>
+      <w:r>
+        <w:rPr>
+          <w:rFonts w:ascii="Arial" w:hAnsi="Arial" w:cs="Arial"/>
+        </w:rPr>
+        <w:t>display</w:t>
+      </w:r>
+      <w:proofErr w:type="spellEnd"/>
+      <w:r>
+        <w:rPr>
+          <w:rFonts w:ascii="Arial" w:hAnsi="Arial" w:cs="Arial"/>
+        </w:rPr>
+        <w:t xml:space="preserve"> </w:t>
+      </w:r>
+      <w:proofErr w:type="spellStart"/>
+      <w:r>
+        <w:rPr>
+          <w:rFonts w:ascii="Arial" w:hAnsi="Arial" w:cs="Arial"/>
+        </w:rPr>
+        <w:t>mirroring</w:t>
+      </w:r>
+      <w:proofErr w:type="spellEnd"/>
+      <w:r>
+        <w:rPr>
+          <w:rFonts w:ascii="Arial" w:hAnsi="Arial" w:cs="Arial"/>
+        </w:rPr>
+        <w:t>“. Potentielle Käufer werden durch die verschiedenen Begriffe unnötig verwirrt und finden ohne zusätzliche Recherche selten heraus, dass</w:t>
+      </w:r>
+      <w:r>
+        <w:rPr>
+          <w:rFonts w:ascii="Arial" w:hAnsi="Arial" w:cs="Arial"/>
+        </w:rPr>
+        <w:t xml:space="preserve"> damit </w:t>
+      </w:r>
+      <w:proofErr w:type="spellStart"/>
+      <w:r>
+        <w:rPr>
+          <w:rFonts w:ascii="Arial" w:hAnsi="Arial" w:cs="Arial"/>
+        </w:rPr>
+        <w:t>Miracast</w:t>
+      </w:r>
+      <w:proofErr w:type="spellEnd"/>
+      <w:r>
+        <w:rPr>
+          <w:rFonts w:ascii="Arial" w:hAnsi="Arial" w:cs="Arial"/>
+        </w:rPr>
+        <w:t xml:space="preserve"> gemeint ist.</w:t>
+      </w:r>
+    </w:p>
+    <w:p>
+      <w:pPr>
+        <w:keepNext/>
+        <w:tabs>
+          <w:tab w:val="left" w:pos="2921"/>
+        </w:tabs>
+        <w:spacing w:line="360" w:lineRule="auto"/>
+      </w:pPr>
       <w:r>
         <w:rPr>
           <w:noProof/>
           <w:lang w:eastAsia="de-DE"/>
         </w:rPr>
         <w:drawing>
-          <wp:inline distT="0" distB="0" distL="0" distR="0">
+          <wp:inline distT="0" distB="0" distL="0" distR="0" wp14:anchorId="4F1AEBE4" wp14:editId="56D85654">
             <wp:extent cx="5219700" cy="2409634"/>
             <wp:effectExtent l="0" t="0" r="0" b="0"/>
             <wp:docPr id="2" name="Grafik 2" descr="http://i.imgur.com/I2QmeZe.jpeg"/>
@@ -3994,6 +4459,102 @@
     </w:p>
     <w:p>
       <w:pPr>
+        <w:pStyle w:val="Beschriftung"/>
+      </w:pPr>
+      <w:r>
+        <w:t xml:space="preserve">Abbildung </w:t>
+      </w:r>
+      <w:r>
+        <w:fldChar w:fldCharType="begin"/>
+      </w:r>
+      <w:r>
+        <w:instrText xml:space="preserve"> STYLEREF 1 \s </w:instrText>
+      </w:r>
+      <w:r>
+        <w:fldChar w:fldCharType="separate"/>
+      </w:r>
+      <w:r>
+        <w:rPr>
+          <w:noProof/>
+        </w:rPr>
+        <w:t>6</w:t>
+      </w:r>
+      <w:r>
+        <w:fldChar w:fldCharType="end"/>
+      </w:r>
+      <w:r>
+        <w:t>.</w:t>
+      </w:r>
+      <w:r>
+        <w:fldChar w:fldCharType="begin"/>
+      </w:r>
+      <w:r>
+        <w:instrText xml:space="preserve"> SEQ Abbildung \* ARABIC \s 1 </w:instrText>
+      </w:r>
+      <w:r>
+        <w:fldChar w:fldCharType="separate"/>
+      </w:r>
+      <w:r>
+        <w:rPr>
+          <w:noProof/>
+        </w:rPr>
+        <w:t>1</w:t>
+      </w:r>
+      <w:r>
+        <w:fldChar w:fldCharType="end"/>
+      </w:r>
+      <w:r>
+        <w:t xml:space="preserve"> </w:t>
+      </w:r>
+      <w:proofErr w:type="spellStart"/>
+      <w:r>
+        <w:t>Miracast</w:t>
+      </w:r>
+      <w:proofErr w:type="spellEnd"/>
+      <w:r>
+        <w:t xml:space="preserve"> Kompatibilität </w:t>
+      </w:r>
+      <w:r>
+        <w:fldChar w:fldCharType="begin"/>
+      </w:r>
+      <w:r>
+        <w:instrText>ADDIN CITAVI.PLACEHOLDER 37b275f4-49d3-4069-849d-4f558729f2cc 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</w:instrText>
+      </w:r>
+      <w:r>
+        <w:fldChar w:fldCharType="separate"/>
+      </w:r>
+      <w:bookmarkStart w:id="18" w:name="_CTVP00137b275f449d34069849d4f558729f2cc"/>
+      <w:r>
+        <w:t>(</w:t>
+      </w:r>
+      <w:proofErr w:type="spellStart"/>
+      <w:r>
+        <w:t>Czerulla</w:t>
+      </w:r>
+      <w:proofErr w:type="spellEnd"/>
+      <w:r>
+        <w:t xml:space="preserve"> and Hansen 2013)</w:t>
+      </w:r>
+      <w:bookmarkEnd w:id="18"/>
+      <w:r>
+        <w:fldChar w:fldCharType="end"/>
+      </w:r>
+    </w:p>
+    <w:p/>
+    <w:p>
+      <w:pPr>
+        <w:pStyle w:val="berschrift2"/>
+        <w:numPr>
+          <w:ilvl w:val="1"/>
+          <w:numId w:val="5"/>
+        </w:numPr>
+      </w:pPr>
+      <w:r>
+        <w:t>Technisches</w:t>
+      </w:r>
+    </w:p>
+    <w:p>
+      <w:pPr>
         <w:tabs>
           <w:tab w:val="left" w:pos="2921"/>
         </w:tabs>
@@ -4002,6 +4563,177 @@
           <w:rFonts w:ascii="Arial" w:hAnsi="Arial" w:cs="Arial"/>
         </w:rPr>
       </w:pPr>
+      <w:proofErr w:type="spellStart"/>
+      <w:r>
+        <w:rPr>
+          <w:rFonts w:ascii="Arial" w:hAnsi="Arial" w:cs="Arial"/>
+        </w:rPr>
+        <w:t>Miracast</w:t>
+      </w:r>
+      <w:proofErr w:type="spellEnd"/>
+      <w:r>
+        <w:rPr>
+          <w:rFonts w:ascii="Arial" w:hAnsi="Arial" w:cs="Arial"/>
+        </w:rPr>
+        <w:t xml:space="preserve"> wird von der Wi-Fi Alliance, einem 17 Jahre alten Netzwerk hunderter Unternehmen mit dem Ziel Standards rund um Wi-Fi zu entwickeln, als kabellose Lösung zum Teilen eines Bildschirmes vorgestellt.</w:t>
+      </w:r>
+    </w:p>
+    <w:p>
+      <w:pPr>
+        <w:tabs>
+          <w:tab w:val="left" w:pos="2921"/>
+        </w:tabs>
+        <w:spacing w:line="360" w:lineRule="auto"/>
+        <w:rPr>
+          <w:rFonts w:ascii="Arial" w:hAnsi="Arial" w:cs="Arial"/>
+        </w:rPr>
+      </w:pPr>
+      <w:proofErr w:type="spellStart"/>
+      <w:r>
+        <w:rPr>
+          <w:rFonts w:ascii="Arial" w:hAnsi="Arial" w:cs="Arial"/>
+        </w:rPr>
+        <w:t>Miracast</w:t>
+      </w:r>
+      <w:proofErr w:type="spellEnd"/>
+      <w:r>
+        <w:rPr>
+          <w:rFonts w:ascii="Arial" w:hAnsi="Arial" w:cs="Arial"/>
+        </w:rPr>
+        <w:t xml:space="preserve"> baut auf Wi-Fi </w:t>
+      </w:r>
+      <w:proofErr w:type="spellStart"/>
+      <w:r>
+        <w:rPr>
+          <w:rFonts w:ascii="Arial" w:hAnsi="Arial" w:cs="Arial"/>
+        </w:rPr>
+        <w:t>Direct</w:t>
+      </w:r>
+      <w:proofErr w:type="spellEnd"/>
+      <w:r>
+        <w:rPr>
+          <w:rFonts w:ascii="Arial" w:hAnsi="Arial" w:cs="Arial"/>
+        </w:rPr>
+        <w:t xml:space="preserve"> auf. Wi-Fi </w:t>
+      </w:r>
+      <w:proofErr w:type="spellStart"/>
+      <w:r>
+        <w:rPr>
+          <w:rFonts w:ascii="Arial" w:hAnsi="Arial" w:cs="Arial"/>
+        </w:rPr>
+        <w:t>Direct</w:t>
+      </w:r>
+      <w:proofErr w:type="spellEnd"/>
+      <w:r>
+        <w:rPr>
+          <w:rFonts w:ascii="Arial" w:hAnsi="Arial" w:cs="Arial"/>
+        </w:rPr>
+        <w:t xml:space="preserve"> ermöglicht es zwei Geräten eine direkte, peer-</w:t>
+      </w:r>
+      <w:proofErr w:type="spellStart"/>
+      <w:r>
+        <w:rPr>
+          <w:rFonts w:ascii="Arial" w:hAnsi="Arial" w:cs="Arial"/>
+        </w:rPr>
+        <w:t>to</w:t>
+      </w:r>
+      <w:proofErr w:type="spellEnd"/>
+      <w:r>
+        <w:rPr>
+          <w:rFonts w:ascii="Arial" w:hAnsi="Arial" w:cs="Arial"/>
+        </w:rPr>
+        <w:t>-</w:t>
+      </w:r>
+      <w:proofErr w:type="spellStart"/>
+      <w:r>
+        <w:rPr>
+          <w:rFonts w:ascii="Arial" w:hAnsi="Arial" w:cs="Arial"/>
+        </w:rPr>
+        <w:t>peer</w:t>
+      </w:r>
+      <w:proofErr w:type="spellEnd"/>
+      <w:r>
+        <w:rPr>
+          <w:rFonts w:ascii="Arial" w:hAnsi="Arial" w:cs="Arial"/>
+        </w:rPr>
+        <w:t xml:space="preserve"> Ver</w:t>
+      </w:r>
+      <w:r>
+        <w:rPr>
+          <w:rFonts w:ascii="Arial" w:hAnsi="Arial" w:cs="Arial"/>
+        </w:rPr>
+        <w:t xml:space="preserve">bindung aufzubauen um dadurch automatisch </w:t>
+      </w:r>
+      <w:proofErr w:type="spellStart"/>
+      <w:r>
+        <w:rPr>
+          <w:rFonts w:ascii="Arial" w:hAnsi="Arial" w:cs="Arial"/>
+        </w:rPr>
+        <w:t>wireless</w:t>
+      </w:r>
+      <w:proofErr w:type="spellEnd"/>
+      <w:r>
+        <w:rPr>
+          <w:rFonts w:ascii="Arial" w:hAnsi="Arial" w:cs="Arial"/>
+        </w:rPr>
+        <w:t xml:space="preserve"> </w:t>
+      </w:r>
+      <w:proofErr w:type="spellStart"/>
+      <w:r>
+        <w:rPr>
+          <w:rFonts w:ascii="Arial" w:hAnsi="Arial" w:cs="Arial"/>
+        </w:rPr>
+        <w:t>router</w:t>
+      </w:r>
+      <w:proofErr w:type="spellEnd"/>
+      <w:r>
+        <w:rPr>
+          <w:rFonts w:ascii="Arial" w:hAnsi="Arial" w:cs="Arial"/>
+        </w:rPr>
+        <w:t xml:space="preserve"> zu finden und sich mit diesen zu verbinden. </w:t>
+      </w:r>
+      <w:proofErr w:type="spellStart"/>
+      <w:r>
+        <w:rPr>
+          <w:rFonts w:ascii="Arial" w:hAnsi="Arial" w:cs="Arial"/>
+        </w:rPr>
+        <w:t>Miracast</w:t>
+      </w:r>
+      <w:proofErr w:type="spellEnd"/>
+      <w:r>
+        <w:rPr>
+          <w:rFonts w:ascii="Arial" w:hAnsi="Arial" w:cs="Arial"/>
+        </w:rPr>
+        <w:t xml:space="preserve"> ist somit nicht von einem Netzwerk abhängig sondern erstellt ein eigenes Netzwerk zwischen den verbundenen Geräten. Für die Übertragung von 1080p Video und 5.1 Surround Sound wird der H.264 Codec verwendet. </w:t>
+      </w:r>
+      <w:proofErr w:type="spellStart"/>
+      <w:r>
+        <w:rPr>
+          <w:rFonts w:ascii="Arial" w:hAnsi="Arial" w:cs="Arial"/>
+        </w:rPr>
+        <w:t>Desweiteren</w:t>
+      </w:r>
+      <w:proofErr w:type="spellEnd"/>
+      <w:r>
+        <w:rPr>
+          <w:rFonts w:ascii="Arial" w:hAnsi="Arial" w:cs="Arial"/>
+        </w:rPr>
+        <w:t xml:space="preserve"> wurde in </w:t>
+      </w:r>
+      <w:proofErr w:type="spellStart"/>
+      <w:r>
+        <w:rPr>
+          <w:rFonts w:ascii="Arial" w:hAnsi="Arial" w:cs="Arial"/>
+        </w:rPr>
+        <w:t>Miracast</w:t>
+      </w:r>
+      <w:proofErr w:type="spellEnd"/>
+      <w:r>
+        <w:rPr>
+          <w:rFonts w:ascii="Arial" w:hAnsi="Arial" w:cs="Arial"/>
+        </w:rPr>
+        <w:t xml:space="preserve"> ein DRM Layer implementiert um Copyright geschützte Inhalte, beispielsweise DVDs oder Musik, vom Sender zum Empfänger zu senden. </w:t>
+      </w:r>
       <w:r>
         <w:rPr>
           <w:rFonts w:ascii="Arial" w:hAnsi="Arial" w:cs="Arial"/>
@@ -4012,7 +4744,7 @@
         <w:rPr>
           <w:rFonts w:ascii="Arial" w:hAnsi="Arial" w:cs="Arial"/>
         </w:rPr>
-        <w:instrText>ADDIN CITAVI.PLACEHOLDER e4c26988-f3a7-4c6e-8ad1-76978c75b519 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</w:instrText>
+        <w:instrText>ADDIN CITAVI.PLACEHOLDER 96d4b424-b1b2-4c69-9503-25ad5748b6fd 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</w:instrText>
       </w:r>
       <w:r>
         <w:rPr>
@@ -4020,7 +4752,7 @@
         </w:rPr>
         <w:fldChar w:fldCharType="separate"/>
       </w:r>
-      <w:bookmarkStart w:id="18" w:name="_CTVP001e4c26988f3a74c6e8ad176978c75b519"/>
+      <w:bookmarkStart w:id="19" w:name="_CTVP00196d4b424b1b24c69950325ad5748b6fd"/>
       <w:r>
         <w:rPr>
           <w:rFonts w:ascii="Arial" w:hAnsi="Arial" w:cs="Arial"/>
@@ -4032,22 +4764,24 @@
         <w:rPr>
           <w:rFonts w:ascii="Arial" w:hAnsi="Arial" w:cs="Arial"/>
         </w:rPr>
-        <w:t>Czerulla</w:t>
-      </w:r>
-      <w:proofErr w:type="spellEnd"/>
-      <w:r>
-        <w:rPr>
-          <w:rFonts w:ascii="Arial" w:hAnsi="Arial" w:cs="Arial"/>
-        </w:rPr>
-        <w:t xml:space="preserve"> und Hansen 2013, S. 148)</w:t>
-      </w:r>
-      <w:bookmarkEnd w:id="18"/>
+        <w:t>Betters</w:t>
+      </w:r>
+      <w:proofErr w:type="spellEnd"/>
+      <w:r>
+        <w:rPr>
+          <w:rFonts w:ascii="Arial" w:hAnsi="Arial" w:cs="Arial"/>
+        </w:rPr>
+        <w:t xml:space="preserve"> 2015)</w:t>
+      </w:r>
+      <w:bookmarkEnd w:id="19"/>
       <w:r>
         <w:rPr>
           <w:rFonts w:ascii="Arial" w:hAnsi="Arial" w:cs="Arial"/>
         </w:rPr>
         <w:fldChar w:fldCharType="end"/>
       </w:r>
+      <w:bookmarkStart w:id="20" w:name="_GoBack"/>
+      <w:bookmarkEnd w:id="20"/>
     </w:p>
     <w:p>
       <w:pPr>
@@ -4070,7 +4804,7 @@
           <w:numId w:val="5"/>
         </w:numPr>
       </w:pPr>
-      <w:bookmarkStart w:id="19" w:name="_Toc442289914"/>
+      <w:bookmarkStart w:id="21" w:name="_Toc442289914"/>
       <w:proofErr w:type="spellStart"/>
       <w:r>
         <w:lastRenderedPageBreak/>
@@ -4084,7 +4818,7 @@
       <w:r>
         <w:t>Firetv</w:t>
       </w:r>
-      <w:bookmarkEnd w:id="19"/>
+      <w:bookmarkEnd w:id="21"/>
       <w:proofErr w:type="spellEnd"/>
     </w:p>
     <w:p>
@@ -4225,12 +4959,12 @@
           <w:numId w:val="5"/>
         </w:numPr>
       </w:pPr>
-      <w:bookmarkStart w:id="20" w:name="_Toc442289915"/>
+      <w:bookmarkStart w:id="22" w:name="_Toc442289915"/>
       <w:r>
         <w:lastRenderedPageBreak/>
         <w:t>Fazit</w:t>
       </w:r>
-      <w:bookmarkEnd w:id="20"/>
+      <w:bookmarkEnd w:id="22"/>
     </w:p>
     <w:p>
       <w:pPr>
@@ -4529,19 +5263,89 @@
         <w:rPr>
           <w:rFonts w:ascii="Arial" w:hAnsi="Arial" w:cs="Arial"/>
         </w:rPr>
+        <w:t xml:space="preserve"> and </w:t>
+      </w:r>
+      <w:proofErr w:type="spellStart"/>
+      <w:r>
+        <w:rPr>
+          <w:rFonts w:ascii="Arial" w:hAnsi="Arial" w:cs="Arial"/>
+        </w:rPr>
+        <w:t>error</w:t>
+      </w:r>
+      <w:proofErr w:type="spellEnd"/>
+      <w:r>
+        <w:rPr>
+          <w:rFonts w:ascii="Arial" w:hAnsi="Arial" w:cs="Arial"/>
+        </w:rPr>
+        <w:t xml:space="preserve"> oder </w:t>
+      </w:r>
+      <w:proofErr w:type="spellStart"/>
+      <w:r>
+        <w:rPr>
+          <w:rFonts w:ascii="Arial" w:hAnsi="Arial" w:cs="Arial"/>
+        </w:rPr>
+        <w:t>kabel</w:t>
+      </w:r>
+      <w:proofErr w:type="spellEnd"/>
+      <w:r>
+        <w:rPr>
+          <w:rFonts w:ascii="Arial" w:hAnsi="Arial" w:cs="Arial"/>
+        </w:rPr>
         <w:t xml:space="preserve"> </w:t>
       </w:r>
-      <w:proofErr w:type="spellStart"/>
-      <w:r>
-        <w:rPr>
-          <w:rFonts w:ascii="Arial" w:hAnsi="Arial" w:cs="Arial"/>
-        </w:rPr>
-        <w:t>and</w:t>
-      </w:r>
-      <w:proofErr w:type="spellEnd"/>
-      <w:r>
-        <w:rPr>
-          <w:rFonts w:ascii="Arial" w:hAnsi="Arial" w:cs="Arial"/>
+      <w:proofErr w:type="gramStart"/>
+      <w:r>
+        <w:rPr>
+          <w:rFonts w:ascii="Arial" w:hAnsi="Arial" w:cs="Arial"/>
+        </w:rPr>
+        <w:t>verwenden :</w:t>
+      </w:r>
+      <w:proofErr w:type="gramEnd"/>
+      <w:r>
+        <w:rPr>
+          <w:rFonts w:ascii="Arial" w:hAnsi="Arial" w:cs="Arial"/>
+        </w:rPr>
+        <w:t>P</w:t>
+      </w:r>
+    </w:p>
+    <w:p>
+      <w:pPr>
+        <w:tabs>
+          <w:tab w:val="left" w:pos="2921"/>
+        </w:tabs>
+        <w:spacing w:line="360" w:lineRule="auto"/>
+        <w:rPr>
+          <w:rFonts w:ascii="Arial" w:hAnsi="Arial" w:cs="Arial"/>
+        </w:rPr>
+      </w:pPr>
+    </w:p>
+    <w:p>
+      <w:pPr>
+        <w:tabs>
+          <w:tab w:val="left" w:pos="2921"/>
+        </w:tabs>
+        <w:spacing w:line="360" w:lineRule="auto"/>
+        <w:rPr>
+          <w:rFonts w:ascii="Arial" w:hAnsi="Arial" w:cs="Arial"/>
+          <w:b/>
+          <w:sz w:val="56"/>
+        </w:rPr>
+      </w:pPr>
+      <w:proofErr w:type="spellStart"/>
+      <w:r>
+        <w:rPr>
+          <w:rFonts w:ascii="Arial" w:hAnsi="Arial" w:cs="Arial"/>
+          <w:b/>
+          <w:sz w:val="56"/>
+        </w:rPr>
+        <w:t>Miracast</w:t>
+      </w:r>
+      <w:proofErr w:type="spellEnd"/>
+      <w:r>
+        <w:rPr>
+          <w:rFonts w:ascii="Arial" w:hAnsi="Arial" w:cs="Arial"/>
+          <w:b/>
+          <w:sz w:val="56"/>
         </w:rPr>
         <w:t xml:space="preserve"> </w:t>
       </w:r>
@@ -4549,43 +5353,181 @@
       <w:r>
         <w:rPr>
           <w:rFonts w:ascii="Arial" w:hAnsi="Arial" w:cs="Arial"/>
-        </w:rPr>
-        <w:t>error</w:t>
-      </w:r>
-      <w:proofErr w:type="spellEnd"/>
-      <w:r>
-        <w:rPr>
-          <w:rFonts w:ascii="Arial" w:hAnsi="Arial" w:cs="Arial"/>
-        </w:rPr>
-        <w:t xml:space="preserve"> oder </w:t>
-      </w:r>
-      <w:proofErr w:type="spellStart"/>
-      <w:r>
-        <w:rPr>
-          <w:rFonts w:ascii="Arial" w:hAnsi="Arial" w:cs="Arial"/>
-        </w:rPr>
-        <w:t>kabel</w:t>
-      </w:r>
-      <w:proofErr w:type="spellEnd"/>
-      <w:r>
-        <w:rPr>
-          <w:rFonts w:ascii="Arial" w:hAnsi="Arial" w:cs="Arial"/>
+          <w:b/>
+          <w:sz w:val="56"/>
+        </w:rPr>
+        <w:t>is</w:t>
+      </w:r>
+      <w:proofErr w:type="spellEnd"/>
+      <w:r>
+        <w:rPr>
+          <w:rFonts w:ascii="Arial" w:hAnsi="Arial" w:cs="Arial"/>
+          <w:b/>
+          <w:sz w:val="56"/>
+        </w:rPr>
+        <w:t xml:space="preserve"> da größte Scheiß, Finger weg davon, </w:t>
+      </w:r>
+      <w:proofErr w:type="spellStart"/>
+      <w:r>
+        <w:rPr>
+          <w:rFonts w:ascii="Arial" w:hAnsi="Arial" w:cs="Arial"/>
+          <w:b/>
+          <w:sz w:val="56"/>
+        </w:rPr>
+        <w:t>nehmts</w:t>
+      </w:r>
+      <w:proofErr w:type="spellEnd"/>
+      <w:r>
+        <w:rPr>
+          <w:rFonts w:ascii="Arial" w:hAnsi="Arial" w:cs="Arial"/>
+          <w:b/>
+          <w:sz w:val="56"/>
         </w:rPr>
         <w:t xml:space="preserve"> </w:t>
       </w:r>
+      <w:proofErr w:type="spellStart"/>
+      <w:r>
+        <w:rPr>
+          <w:rFonts w:ascii="Arial" w:hAnsi="Arial" w:cs="Arial"/>
+          <w:b/>
+          <w:sz w:val="56"/>
+        </w:rPr>
+        <w:t>AirPlay</w:t>
+      </w:r>
+      <w:proofErr w:type="spellEnd"/>
+      <w:r>
+        <w:rPr>
+          <w:rFonts w:ascii="Arial" w:hAnsi="Arial" w:cs="Arial"/>
+          <w:b/>
+          <w:sz w:val="56"/>
+        </w:rPr>
+        <w:t xml:space="preserve">, </w:t>
+      </w:r>
+      <w:proofErr w:type="spellStart"/>
+      <w:r>
+        <w:rPr>
+          <w:rFonts w:ascii="Arial" w:hAnsi="Arial" w:cs="Arial"/>
+          <w:b/>
+          <w:sz w:val="56"/>
+        </w:rPr>
+        <w:t>Chromecast</w:t>
+      </w:r>
+      <w:proofErr w:type="spellEnd"/>
+      <w:r>
+        <w:rPr>
+          <w:rFonts w:ascii="Arial" w:hAnsi="Arial" w:cs="Arial"/>
+          <w:b/>
+          <w:sz w:val="56"/>
+        </w:rPr>
+        <w:t xml:space="preserve"> und </w:t>
+      </w:r>
+      <w:proofErr w:type="spellStart"/>
+      <w:r>
+        <w:rPr>
+          <w:rFonts w:ascii="Arial" w:hAnsi="Arial" w:cs="Arial"/>
+          <w:b/>
+          <w:sz w:val="56"/>
+        </w:rPr>
+        <w:t>co</w:t>
+      </w:r>
+      <w:proofErr w:type="spellEnd"/>
+      <w:r>
+        <w:rPr>
+          <w:rFonts w:ascii="Arial" w:hAnsi="Arial" w:cs="Arial"/>
+          <w:b/>
+          <w:sz w:val="56"/>
+        </w:rPr>
+        <w:t xml:space="preserve">, </w:t>
+      </w:r>
+      <w:proofErr w:type="spellStart"/>
+      <w:r>
+        <w:rPr>
+          <w:rFonts w:ascii="Arial" w:hAnsi="Arial" w:cs="Arial"/>
+          <w:b/>
+          <w:sz w:val="56"/>
+        </w:rPr>
+        <w:t>owa</w:t>
+      </w:r>
+      <w:proofErr w:type="spellEnd"/>
+      <w:r>
+        <w:rPr>
+          <w:rFonts w:ascii="Arial" w:hAnsi="Arial" w:cs="Arial"/>
+          <w:b/>
+          <w:sz w:val="56"/>
+        </w:rPr>
+        <w:t xml:space="preserve"> </w:t>
+      </w:r>
+      <w:proofErr w:type="spellStart"/>
+      <w:r>
+        <w:rPr>
+          <w:rFonts w:ascii="Arial" w:hAnsi="Arial" w:cs="Arial"/>
+          <w:b/>
+          <w:sz w:val="56"/>
+        </w:rPr>
+        <w:t>jo</w:t>
+      </w:r>
+      <w:proofErr w:type="spellEnd"/>
+      <w:r>
+        <w:rPr>
+          <w:rFonts w:ascii="Arial" w:hAnsi="Arial" w:cs="Arial"/>
+          <w:b/>
+          <w:sz w:val="56"/>
+        </w:rPr>
+        <w:t xml:space="preserve"> </w:t>
+      </w:r>
+      <w:proofErr w:type="spellStart"/>
+      <w:r>
+        <w:rPr>
+          <w:rFonts w:ascii="Arial" w:hAnsi="Arial" w:cs="Arial"/>
+          <w:b/>
+          <w:sz w:val="56"/>
+        </w:rPr>
+        <w:t>net</w:t>
+      </w:r>
+      <w:proofErr w:type="spellEnd"/>
+      <w:r>
+        <w:rPr>
+          <w:rFonts w:ascii="Arial" w:hAnsi="Arial" w:cs="Arial"/>
+          <w:b/>
+          <w:sz w:val="56"/>
+        </w:rPr>
+        <w:t xml:space="preserve"> </w:t>
+      </w:r>
+      <w:proofErr w:type="spellStart"/>
+      <w:r>
+        <w:rPr>
+          <w:rFonts w:ascii="Arial" w:hAnsi="Arial" w:cs="Arial"/>
+          <w:b/>
+          <w:sz w:val="56"/>
+        </w:rPr>
+        <w:t>Miracast</w:t>
+      </w:r>
+      <w:proofErr w:type="spellEnd"/>
+      <w:r>
+        <w:rPr>
+          <w:rFonts w:ascii="Arial" w:hAnsi="Arial" w:cs="Arial"/>
+          <w:b/>
+          <w:sz w:val="56"/>
+        </w:rPr>
+        <w:t xml:space="preserve"> Devices</w:t>
+      </w:r>
       <w:proofErr w:type="gramStart"/>
       <w:r>
         <w:rPr>
           <w:rFonts w:ascii="Arial" w:hAnsi="Arial" w:cs="Arial"/>
-        </w:rPr>
-        <w:t>verwenden :</w:t>
+          <w:b/>
+          <w:sz w:val="56"/>
+        </w:rPr>
+        <w:t>!!!!</w:t>
       </w:r>
       <w:proofErr w:type="gramEnd"/>
       <w:r>
         <w:rPr>
           <w:rFonts w:ascii="Arial" w:hAnsi="Arial" w:cs="Arial"/>
-        </w:rPr>
-        <w:t>P</w:t>
+          <w:b/>
+          <w:sz w:val="56"/>
+        </w:rPr>
+        <w:t>111einseinself</w:t>
       </w:r>
     </w:p>
     <w:p>
@@ -4643,6 +5585,9 @@
     <w:p>
       <w:pPr>
         <w:pStyle w:val="CitaviBibliographyHeading"/>
+        <w:rPr>
+          <w:lang w:val="en-US"/>
+        </w:rPr>
       </w:pPr>
       <w:r>
         <w:fldChar w:fldCharType="begin"/>
@@ -4651,34 +5596,62 @@
         <w:rPr>
           <w:lang w:val="de-AT"/>
         </w:rPr>
-        <w:instrText>ADDIN CITAVI.BIBLIOGRAPHY 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</w:instrText>
+        <w:instrText>ADDIN CITAVI.BIBLIOGRAPHY 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</w:instrText>
+      </w:r>
+      <w:r>
+        <w:rPr>
+          <w:lang w:val="en-US"/>
+        </w:rPr>
+        <w:instrText>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</w:instrText>
       </w:r>
       <w:r>
         <w:fldChar w:fldCharType="separate"/>
       </w:r>
-      <w:bookmarkStart w:id="21" w:name="_CTVBIBLIOGRAPHY1"/>
-      <w:bookmarkEnd w:id="21"/>
-      <w:r>
+      <w:bookmarkStart w:id="23" w:name="_CTVBIBLIOGRAPHY1"/>
+      <w:bookmarkEnd w:id="23"/>
+      <w:proofErr w:type="spellStart"/>
+      <w:r>
+        <w:rPr>
+          <w:lang w:val="en-US"/>
+        </w:rPr>
         <w:t>Literaturverzeichnis</w:t>
       </w:r>
+      <w:proofErr w:type="spellEnd"/>
     </w:p>
     <w:p>
       <w:pPr>
         <w:pStyle w:val="CitaviBibliographyEntry"/>
-      </w:pPr>
-      <w:r>
+        <w:rPr>
+          <w:lang w:val="en-US"/>
+        </w:rPr>
+      </w:pPr>
+      <w:r>
+        <w:rPr>
+          <w:lang w:val="en-US"/>
+        </w:rPr>
         <w:t xml:space="preserve">Apple (2016) </w:t>
       </w:r>
+      <w:proofErr w:type="spellStart"/>
       <w:r>
         <w:rPr>
           <w:i/>
-        </w:rPr>
-        <w:t xml:space="preserve">Mit </w:t>
-      </w:r>
-      <w:proofErr w:type="spellStart"/>
+          <w:lang w:val="en-US"/>
+        </w:rPr>
+        <w:t>Mit</w:t>
+      </w:r>
+      <w:proofErr w:type="spellEnd"/>
       <w:r>
         <w:rPr>
           <w:i/>
+          <w:lang w:val="en-US"/>
+        </w:rPr>
+        <w:t xml:space="preserve"> </w:t>
+      </w:r>
+      <w:proofErr w:type="spellStart"/>
+      <w:r>
+        <w:rPr>
+          <w:i/>
+          <w:lang w:val="en-US"/>
         </w:rPr>
         <w:t>AirPlay</w:t>
       </w:r>
@@ -4686,20 +5659,23 @@
       <w:r>
         <w:rPr>
           <w:i/>
-        </w:rPr>
-        <w:t xml:space="preserve"> drahtlos Inhalte von Ihrem iPhone, iPad oder iPod </w:t>
+          <w:lang w:val="en-US"/>
+        </w:rPr>
+        <w:t xml:space="preserve"> </w:t>
       </w:r>
       <w:proofErr w:type="spellStart"/>
       <w:r>
         <w:rPr>
           <w:i/>
-        </w:rPr>
-        <w:t>touch</w:t>
+          <w:lang w:val="en-US"/>
+        </w:rPr>
+        <w:t>drahtlos</w:t>
       </w:r>
       <w:proofErr w:type="spellEnd"/>
       <w:r>
         <w:rPr>
           <w:i/>
+          <w:lang w:val="en-US"/>
         </w:rPr>
         <w:t xml:space="preserve"> </w:t>
       </w:r>
@@ -4707,81 +5683,300 @@
       <w:r>
         <w:rPr>
           <w:i/>
+          <w:lang w:val="en-US"/>
+        </w:rPr>
+        <w:t>Inhalte</w:t>
+      </w:r>
+      <w:proofErr w:type="spellEnd"/>
+      <w:r>
+        <w:rPr>
+          <w:i/>
+          <w:lang w:val="en-US"/>
+        </w:rPr>
+        <w:t xml:space="preserve"> von </w:t>
+      </w:r>
+      <w:proofErr w:type="spellStart"/>
+      <w:r>
+        <w:rPr>
+          <w:i/>
+          <w:lang w:val="en-US"/>
+        </w:rPr>
+        <w:t>Ihrem</w:t>
+      </w:r>
+      <w:proofErr w:type="spellEnd"/>
+      <w:r>
+        <w:rPr>
+          <w:i/>
+          <w:lang w:val="en-US"/>
+        </w:rPr>
+        <w:t xml:space="preserve"> iPhone, iPad </w:t>
+      </w:r>
+      <w:proofErr w:type="spellStart"/>
+      <w:proofErr w:type="gramStart"/>
+      <w:r>
+        <w:rPr>
+          <w:i/>
+          <w:lang w:val="en-US"/>
+        </w:rPr>
+        <w:t>oder</w:t>
+      </w:r>
+      <w:proofErr w:type="spellEnd"/>
+      <w:proofErr w:type="gramEnd"/>
+      <w:r>
+        <w:rPr>
+          <w:i/>
+          <w:lang w:val="en-US"/>
+        </w:rPr>
+        <w:t xml:space="preserve"> iPod touch </w:t>
+      </w:r>
+      <w:proofErr w:type="spellStart"/>
+      <w:r>
+        <w:rPr>
+          <w:i/>
+          <w:lang w:val="en-US"/>
         </w:rPr>
         <w:t>streamen</w:t>
       </w:r>
       <w:proofErr w:type="spellEnd"/>
       <w:r>
-        <w:t xml:space="preserve"> [Online]. Verfügbar auf https://​support.apple.com​/​de-at/​HT204289.</w:t>
+        <w:rPr>
+          <w:lang w:val="en-US"/>
+        </w:rPr>
+        <w:t xml:space="preserve"> [Online]. </w:t>
+      </w:r>
+      <w:proofErr w:type="spellStart"/>
+      <w:r>
+        <w:rPr>
+          <w:lang w:val="en-US"/>
+        </w:rPr>
+        <w:t>Verfügbar</w:t>
+      </w:r>
+      <w:proofErr w:type="spellEnd"/>
+      <w:r>
+        <w:rPr>
+          <w:lang w:val="en-US"/>
+        </w:rPr>
+        <w:t xml:space="preserve"> auf https://​support.apple.com​/​de-at/​HT204289.</w:t>
       </w:r>
     </w:p>
     <w:p>
       <w:pPr>
         <w:pStyle w:val="CitaviBibliographyEntry"/>
-      </w:pPr>
-      <w:proofErr w:type="spellStart"/>
-      <w:r>
+        <w:rPr>
+          <w:lang w:val="en-US"/>
+        </w:rPr>
+      </w:pPr>
+      <w:r>
+        <w:rPr>
+          <w:lang w:val="en-US"/>
+        </w:rPr>
+        <w:t xml:space="preserve">Betters, E. (2015) </w:t>
+      </w:r>
+      <w:r>
+        <w:rPr>
+          <w:i/>
+          <w:lang w:val="en-US"/>
+        </w:rPr>
+        <w:t xml:space="preserve">Miracast explained: How is it different from Chromecast and </w:t>
+      </w:r>
+      <w:proofErr w:type="spellStart"/>
+      <w:r>
+        <w:rPr>
+          <w:i/>
+          <w:lang w:val="en-US"/>
+        </w:rPr>
+        <w:t>AirPlay</w:t>
+      </w:r>
+      <w:proofErr w:type="spellEnd"/>
+      <w:r>
+        <w:rPr>
+          <w:i/>
+          <w:lang w:val="en-US"/>
+        </w:rPr>
+        <w:t>?</w:t>
+      </w:r>
+      <w:r>
+        <w:rPr>
+          <w:lang w:val="en-US"/>
+        </w:rPr>
+        <w:t xml:space="preserve"> [Online]. </w:t>
+      </w:r>
+      <w:proofErr w:type="spellStart"/>
+      <w:r>
+        <w:rPr>
+          <w:lang w:val="en-US"/>
+        </w:rPr>
+        <w:t>Verfügbar</w:t>
+      </w:r>
+      <w:proofErr w:type="spellEnd"/>
+      <w:r>
+        <w:rPr>
+          <w:lang w:val="en-US"/>
+        </w:rPr>
+        <w:t xml:space="preserve"> auf http://​www.pocket-lint.com​/​news/​133437-miracast-explained-how-is-it-different-from-chromecast-and-airplay.</w:t>
+      </w:r>
+    </w:p>
+    <w:p>
+      <w:pPr>
+        <w:pStyle w:val="CitaviBibliographyEntry"/>
+        <w:rPr>
+          <w:lang w:val="en-US"/>
+        </w:rPr>
+      </w:pPr>
+      <w:r>
+        <w:rPr>
+          <w:lang w:val="en-US"/>
+        </w:rPr>
+        <w:t xml:space="preserve">Chris Hoffman (2014) </w:t>
+      </w:r>
+      <w:proofErr w:type="gramStart"/>
+      <w:r>
+        <w:rPr>
+          <w:i/>
+          <w:lang w:val="en-US"/>
+        </w:rPr>
+        <w:t>What</w:t>
+      </w:r>
+      <w:proofErr w:type="gramEnd"/>
+      <w:r>
+        <w:rPr>
+          <w:i/>
+          <w:lang w:val="en-US"/>
+        </w:rPr>
+        <w:t xml:space="preserve"> is Miracast and Why Should I Care?</w:t>
+      </w:r>
+      <w:r>
+        <w:rPr>
+          <w:lang w:val="en-US"/>
+        </w:rPr>
+        <w:t xml:space="preserve"> [Online]. </w:t>
+      </w:r>
+      <w:proofErr w:type="spellStart"/>
+      <w:r>
+        <w:rPr>
+          <w:lang w:val="en-US"/>
+        </w:rPr>
+        <w:t>Verfügbar</w:t>
+      </w:r>
+      <w:proofErr w:type="spellEnd"/>
+      <w:r>
+        <w:rPr>
+          <w:lang w:val="en-US"/>
+        </w:rPr>
+        <w:t xml:space="preserve"> auf http://​www.howtogeek.com​/​200796/​what-is-miracast-and-why-should-i-care/</w:t>
+      </w:r>
+      <w:proofErr w:type="gramStart"/>
+      <w:r>
+        <w:rPr>
+          <w:lang w:val="en-US"/>
+        </w:rPr>
+        <w:t>​ [</w:t>
+      </w:r>
+      <w:proofErr w:type="gramEnd"/>
+      <w:r>
+        <w:rPr>
+          <w:lang w:val="en-US"/>
+        </w:rPr>
+        <w:t>Stand 06.02.2016].</w:t>
+      </w:r>
+    </w:p>
+    <w:p>
+      <w:pPr>
+        <w:pStyle w:val="CitaviBibliographyEntry"/>
+        <w:rPr>
+          <w:lang w:val="en-US"/>
+        </w:rPr>
+      </w:pPr>
+      <w:proofErr w:type="spellStart"/>
+      <w:r>
+        <w:rPr>
+          <w:lang w:val="en-US"/>
+        </w:rPr>
         <w:t>Czerulla</w:t>
       </w:r>
       <w:proofErr w:type="spellEnd"/>
       <w:r>
-        <w:t xml:space="preserve">, H. A. </w:t>
-      </w:r>
-      <w:proofErr w:type="spellStart"/>
-      <w:r>
-        <w:t>and</w:t>
-      </w:r>
-      <w:proofErr w:type="spellEnd"/>
-      <w:r>
-        <w:t xml:space="preserve"> Hansen, S. (2013) ‘</w:t>
-      </w:r>
-      <w:proofErr w:type="spellStart"/>
-      <w:r>
-        <w:t>Miracast</w:t>
-      </w:r>
-      <w:proofErr w:type="spellEnd"/>
-      <w:r>
-        <w:t xml:space="preserve">-Check: Was die </w:t>
-      </w:r>
-      <w:proofErr w:type="spellStart"/>
-      <w:r>
+        <w:rPr>
+          <w:lang w:val="en-US"/>
+        </w:rPr>
+        <w:t xml:space="preserve">, H. A. and Hansen, S. (2013) ‘Miracast-Check: Was die </w:t>
+      </w:r>
+      <w:proofErr w:type="spellStart"/>
+      <w:r>
+        <w:rPr>
+          <w:lang w:val="en-US"/>
+        </w:rPr>
         <w:t>AirPlay</w:t>
       </w:r>
       <w:proofErr w:type="spellEnd"/>
       <w:r>
-        <w:t xml:space="preserve">-Alternative derzeit leistet’, </w:t>
+        <w:rPr>
+          <w:lang w:val="en-US"/>
+        </w:rPr>
+        <w:t xml:space="preserve">-Alternative </w:t>
+      </w:r>
+      <w:proofErr w:type="spellStart"/>
+      <w:r>
+        <w:rPr>
+          <w:lang w:val="en-US"/>
+        </w:rPr>
+        <w:t>derzeit</w:t>
+      </w:r>
+      <w:proofErr w:type="spellEnd"/>
+      <w:r>
+        <w:rPr>
+          <w:lang w:val="en-US"/>
+        </w:rPr>
+        <w:t xml:space="preserve"> </w:t>
+      </w:r>
+      <w:proofErr w:type="spellStart"/>
+      <w:r>
+        <w:rPr>
+          <w:lang w:val="en-US"/>
+        </w:rPr>
+        <w:t>leistet</w:t>
+      </w:r>
+      <w:proofErr w:type="spellEnd"/>
+      <w:r>
+        <w:rPr>
+          <w:lang w:val="en-US"/>
+        </w:rPr>
+        <w:t xml:space="preserve">’, </w:t>
       </w:r>
       <w:proofErr w:type="spellStart"/>
       <w:r>
         <w:rPr>
           <w:i/>
+          <w:lang w:val="en-US"/>
         </w:rPr>
         <w:t>c't</w:t>
       </w:r>
       <w:proofErr w:type="spellEnd"/>
       <w:r>
-        <w:t xml:space="preserve">, </w:t>
-      </w:r>
-      <w:proofErr w:type="spellStart"/>
-      <w:r>
-        <w:t>no</w:t>
-      </w:r>
-      <w:proofErr w:type="spellEnd"/>
-      <w:r>
-        <w:t>. 17.</w:t>
+        <w:rPr>
+          <w:lang w:val="en-US"/>
+        </w:rPr>
+        <w:t>, no. 17.</w:t>
       </w:r>
     </w:p>
     <w:p>
       <w:pPr>
         <w:pStyle w:val="CitaviBibliographyEntry"/>
-      </w:pPr>
-      <w:r>
+        <w:rPr>
+          <w:lang w:val="en-US"/>
+        </w:rPr>
+      </w:pPr>
+      <w:r>
+        <w:rPr>
+          <w:lang w:val="en-US"/>
+        </w:rPr>
         <w:t xml:space="preserve">GRAVIS (2011) </w:t>
       </w:r>
       <w:proofErr w:type="spellStart"/>
       <w:r>
         <w:rPr>
           <w:i/>
+          <w:lang w:val="en-US"/>
         </w:rPr>
         <w:t>AirPlay</w:t>
       </w:r>
@@ -4789,77 +5984,290 @@
       <w:r>
         <w:rPr>
           <w:i/>
-        </w:rPr>
-        <w:t>: 10 Fragen, 10 Antworten</w:t>
-      </w:r>
-      <w:r>
-        <w:t xml:space="preserve"> [Online]. Verfügbar auf http://​www.gravis.de​/​blog/​airplay-10-fragen-10-antworten/</w:t>
+          <w:lang w:val="en-US"/>
+        </w:rPr>
+        <w:t xml:space="preserve">: 10 </w:t>
+      </w:r>
+      <w:proofErr w:type="spellStart"/>
+      <w:r>
+        <w:rPr>
+          <w:i/>
+          <w:lang w:val="en-US"/>
+        </w:rPr>
+        <w:t>Fragen</w:t>
+      </w:r>
+      <w:proofErr w:type="spellEnd"/>
+      <w:r>
+        <w:rPr>
+          <w:i/>
+          <w:lang w:val="en-US"/>
+        </w:rPr>
+        <w:t xml:space="preserve">, 10 </w:t>
+      </w:r>
+      <w:proofErr w:type="spellStart"/>
+      <w:r>
+        <w:rPr>
+          <w:i/>
+          <w:lang w:val="en-US"/>
+        </w:rPr>
+        <w:t>Antworten</w:t>
+      </w:r>
+      <w:proofErr w:type="spellEnd"/>
+      <w:r>
+        <w:rPr>
+          <w:lang w:val="en-US"/>
+        </w:rPr>
+        <w:t xml:space="preserve"> [Online]. </w:t>
+      </w:r>
+      <w:proofErr w:type="spellStart"/>
+      <w:r>
+        <w:rPr>
+          <w:lang w:val="en-US"/>
+        </w:rPr>
+        <w:t>Verfügbar</w:t>
+      </w:r>
+      <w:proofErr w:type="spellEnd"/>
+      <w:r>
+        <w:rPr>
+          <w:lang w:val="en-US"/>
+        </w:rPr>
+        <w:t xml:space="preserve"> auf http://​www.gravis.de​/​blog/​airplay-10-fragen-10-antworten</w:t>
       </w:r>
       <w:proofErr w:type="gramStart"/>
       <w:r>
-        <w:t>​.</w:t>
+        <w:rPr>
+          <w:lang w:val="en-US"/>
+        </w:rPr>
+        <w:t>/​.</w:t>
       </w:r>
       <w:proofErr w:type="gramEnd"/>
     </w:p>
     <w:p>
       <w:pPr>
         <w:pStyle w:val="CitaviBibliographyEntry"/>
-      </w:pPr>
-      <w:r>
+        <w:rPr>
+          <w:lang w:val="en-US"/>
+        </w:rPr>
+      </w:pPr>
+      <w:r>
+        <w:rPr>
+          <w:lang w:val="en-US"/>
+        </w:rPr>
         <w:t xml:space="preserve">Hoffman, C. (2013) </w:t>
       </w:r>
       <w:r>
         <w:rPr>
           <w:i/>
-        </w:rPr>
-        <w:t xml:space="preserve">Wireless Display Standards </w:t>
+          <w:lang w:val="en-US"/>
+        </w:rPr>
+        <w:t xml:space="preserve">Wireless Display Standards Explained: </w:t>
       </w:r>
       <w:proofErr w:type="spellStart"/>
       <w:r>
         <w:rPr>
           <w:i/>
-        </w:rPr>
-        <w:t>Explained</w:t>
+          <w:lang w:val="en-US"/>
+        </w:rPr>
+        <w:t>AirPlay</w:t>
       </w:r>
       <w:proofErr w:type="spellEnd"/>
       <w:r>
         <w:rPr>
           <w:i/>
-        </w:rPr>
-        <w:t xml:space="preserve">: </w:t>
+          <w:lang w:val="en-US"/>
+        </w:rPr>
+        <w:t xml:space="preserve">, Miracast, </w:t>
       </w:r>
       <w:proofErr w:type="spellStart"/>
       <w:r>
         <w:rPr>
           <w:i/>
-        </w:rPr>
-        <w:t>AirPlay</w:t>
+          <w:lang w:val="en-US"/>
+        </w:rPr>
+        <w:t>WiDi</w:t>
       </w:r>
       <w:proofErr w:type="spellEnd"/>
       <w:r>
         <w:rPr>
           <w:i/>
-        </w:rPr>
-        <w:t xml:space="preserve">, </w:t>
-      </w:r>
-      <w:proofErr w:type="spellStart"/>
+          <w:lang w:val="en-US"/>
+        </w:rPr>
+        <w:t>, Chromecast, and DLNA</w:t>
+      </w:r>
+      <w:r>
+        <w:rPr>
+          <w:lang w:val="en-US"/>
+        </w:rPr>
+        <w:t xml:space="preserve"> [Online]. </w:t>
+      </w:r>
+      <w:proofErr w:type="spellStart"/>
+      <w:r>
+        <w:rPr>
+          <w:lang w:val="en-US"/>
+        </w:rPr>
+        <w:t>Verfügbar</w:t>
+      </w:r>
+      <w:proofErr w:type="spellEnd"/>
+      <w:r>
+        <w:rPr>
+          <w:lang w:val="en-US"/>
+        </w:rPr>
+        <w:t xml:space="preserve"> auf http://​www.howtogeek.com​/​177145/​wireless-display-standards-explained-airplay-miracast-widi-chromecast-and-dlna</w:t>
+      </w:r>
+      <w:proofErr w:type="gramStart"/>
+      <w:r>
+        <w:rPr>
+          <w:lang w:val="en-US"/>
+        </w:rPr>
+        <w:t>/​.</w:t>
+      </w:r>
+      <w:proofErr w:type="gramEnd"/>
+    </w:p>
+    <w:p>
+      <w:pPr>
+        <w:pStyle w:val="CitaviBibliographyEntry"/>
+        <w:rPr>
+          <w:lang w:val="en-US"/>
+        </w:rPr>
+      </w:pPr>
+      <w:proofErr w:type="spellStart"/>
+      <w:r>
+        <w:rPr>
+          <w:lang w:val="en-US"/>
+        </w:rPr>
+        <w:t>Länger</w:t>
+      </w:r>
+      <w:proofErr w:type="spellEnd"/>
+      <w:r>
+        <w:rPr>
+          <w:lang w:val="en-US"/>
+        </w:rPr>
+        <w:t xml:space="preserve">, K. (2015) </w:t>
+      </w:r>
       <w:r>
         <w:rPr>
           <w:i/>
-        </w:rPr>
-        <w:t>Miracast</w:t>
-      </w:r>
-      <w:proofErr w:type="spellEnd"/>
+          <w:lang w:val="en-US"/>
+        </w:rPr>
+        <w:t xml:space="preserve">HDMI </w:t>
+      </w:r>
+      <w:proofErr w:type="spellStart"/>
       <w:r>
         <w:rPr>
           <w:i/>
-        </w:rPr>
-        <w:t xml:space="preserve">, </w:t>
-      </w:r>
-      <w:proofErr w:type="spellStart"/>
+          <w:lang w:val="en-US"/>
+        </w:rPr>
+        <w:t>ohne</w:t>
+      </w:r>
+      <w:proofErr w:type="spellEnd"/>
       <w:r>
         <w:rPr>
           <w:i/>
+          <w:lang w:val="en-US"/>
+        </w:rPr>
+        <w:t xml:space="preserve"> </w:t>
+      </w:r>
+      <w:proofErr w:type="spellStart"/>
+      <w:r>
+        <w:rPr>
+          <w:i/>
+          <w:lang w:val="en-US"/>
+        </w:rPr>
+        <w:t>Kabel</w:t>
+      </w:r>
+      <w:proofErr w:type="spellEnd"/>
+      <w:r>
+        <w:rPr>
+          <w:i/>
+          <w:lang w:val="en-US"/>
+        </w:rPr>
+        <w:t>: Miracast &amp; Co</w:t>
+      </w:r>
+      <w:r>
+        <w:rPr>
+          <w:lang w:val="en-US"/>
+        </w:rPr>
+        <w:t xml:space="preserve"> [Online]. </w:t>
+      </w:r>
+      <w:proofErr w:type="spellStart"/>
+      <w:r>
+        <w:rPr>
+          <w:lang w:val="en-US"/>
+        </w:rPr>
+        <w:t>Verfügbar</w:t>
+      </w:r>
+      <w:proofErr w:type="spellEnd"/>
+      <w:r>
+        <w:rPr>
+          <w:lang w:val="en-US"/>
+        </w:rPr>
+        <w:t xml:space="preserve"> auf http://​www.tecchannel.de​/​pc_mobile/​peripherie/​3199755/​hdmi_ohne_kabel_miracast_co/​index2.html.</w:t>
+      </w:r>
+    </w:p>
+    <w:p>
+      <w:pPr>
+        <w:pStyle w:val="CitaviBibliographyEntry"/>
+        <w:rPr>
+          <w:lang w:val="en-US"/>
+        </w:rPr>
+      </w:pPr>
+      <w:proofErr w:type="spellStart"/>
+      <w:r>
+        <w:rPr>
+          <w:lang w:val="en-US"/>
+        </w:rPr>
+        <w:t>Müssig</w:t>
+      </w:r>
+      <w:proofErr w:type="spellEnd"/>
+      <w:r>
+        <w:rPr>
+          <w:lang w:val="en-US"/>
+        </w:rPr>
+        <w:t xml:space="preserve">, F. (2010) </w:t>
+      </w:r>
+      <w:r>
+        <w:rPr>
+          <w:i/>
+          <w:lang w:val="en-US"/>
+        </w:rPr>
+        <w:t>Hands-On: Intel Wireless Display</w:t>
+      </w:r>
+      <w:r>
+        <w:rPr>
+          <w:lang w:val="en-US"/>
+        </w:rPr>
+        <w:t xml:space="preserve"> [Online]. </w:t>
+      </w:r>
+      <w:proofErr w:type="spellStart"/>
+      <w:r>
+        <w:rPr>
+          <w:lang w:val="en-US"/>
+        </w:rPr>
+        <w:t>Verfügbar</w:t>
+      </w:r>
+      <w:proofErr w:type="spellEnd"/>
+      <w:r>
+        <w:rPr>
+          <w:lang w:val="en-US"/>
+        </w:rPr>
+        <w:t xml:space="preserve"> auf http://​www.heise.de​/​newsticker/​meldung/​Hands-On-Intel-Wireless-Display-900035.html.</w:t>
+      </w:r>
+    </w:p>
+    <w:p>
+      <w:pPr>
+        <w:pStyle w:val="CitaviBibliographyEntry"/>
+      </w:pPr>
+      <w:r>
+        <w:rPr>
+          <w:lang w:val="en-US"/>
+        </w:rPr>
+        <w:t xml:space="preserve">Paine, S. (2014) </w:t>
+      </w:r>
+      <w:proofErr w:type="spellStart"/>
+      <w:r>
+        <w:rPr>
+          <w:i/>
+          <w:lang w:val="en-US"/>
         </w:rPr>
         <w:t>WiDi</w:t>
       </w:r>
@@ -4867,173 +6275,18 @@
       <w:r>
         <w:rPr>
           <w:i/>
-        </w:rPr>
-        <w:t xml:space="preserve">, </w:t>
-      </w:r>
-      <w:proofErr w:type="spellStart"/>
-      <w:r>
-        <w:rPr>
-          <w:i/>
-        </w:rPr>
-        <w:t>Chromecast</w:t>
-      </w:r>
-      <w:proofErr w:type="spellEnd"/>
-      <w:r>
-        <w:rPr>
-          <w:i/>
-        </w:rPr>
-        <w:t xml:space="preserve">, </w:t>
-      </w:r>
-      <w:proofErr w:type="spellStart"/>
-      <w:r>
-        <w:rPr>
-          <w:i/>
-        </w:rPr>
-        <w:t>and</w:t>
-      </w:r>
-      <w:proofErr w:type="spellEnd"/>
-      <w:r>
-        <w:rPr>
-          <w:i/>
-        </w:rPr>
-        <w:t xml:space="preserve"> DLNA</w:t>
-      </w:r>
-      <w:r>
-        <w:t xml:space="preserve"> [Online]. Verfügbar auf http://​www.howtogeek.com​/​177145/​wireless-display-standards-explained-airplay-miracast-widi-chromecast-and-dlna/​.</w:t>
-      </w:r>
-    </w:p>
-    <w:p>
-      <w:pPr>
-        <w:pStyle w:val="CitaviBibliographyEntry"/>
-      </w:pPr>
-      <w:r>
-        <w:t xml:space="preserve">Länger, K. (2015) </w:t>
-      </w:r>
-      <w:r>
-        <w:rPr>
-          <w:i/>
-        </w:rPr>
-        <w:t xml:space="preserve">HDMI ohne Kabel: </w:t>
-      </w:r>
-      <w:proofErr w:type="spellStart"/>
-      <w:r>
-        <w:rPr>
-          <w:i/>
-        </w:rPr>
-        <w:t>Miracast</w:t>
-      </w:r>
-      <w:proofErr w:type="spellEnd"/>
-      <w:r>
-        <w:rPr>
-          <w:i/>
-        </w:rPr>
-        <w:t xml:space="preserve"> &amp; Co</w:t>
-      </w:r>
-      <w:r>
-        <w:t xml:space="preserve"> [Online]. Verfügbar auf http://​www.tecchannel.de​/​pc_mobile/​peripherie/​3199755/​hdmi_ohne_kabel_miracast_co/​index2.html.</w:t>
-      </w:r>
-    </w:p>
-    <w:p>
-      <w:pPr>
-        <w:pStyle w:val="CitaviBibliographyEntry"/>
-      </w:pPr>
-      <w:proofErr w:type="spellStart"/>
-      <w:r>
-        <w:t>Müssig</w:t>
-      </w:r>
-      <w:proofErr w:type="spellEnd"/>
-      <w:r>
-        <w:t xml:space="preserve">, F. (2010) </w:t>
-      </w:r>
-      <w:r>
-        <w:rPr>
-          <w:i/>
-        </w:rPr>
-        <w:t>Hands-On: Intel Wireless Display</w:t>
-      </w:r>
-      <w:r>
-        <w:t xml:space="preserve"> [Online]. Verfügbar auf http://​www.heise.de​/​newsticker/​meldung/​Hands-On-Intel-Wireless-Display-900035.html.</w:t>
-      </w:r>
-    </w:p>
-    <w:p>
-      <w:pPr>
-        <w:pStyle w:val="CitaviBibliographyEntry"/>
-      </w:pPr>
-      <w:r>
-        <w:t xml:space="preserve">Paine, S. (2014) </w:t>
-      </w:r>
-      <w:proofErr w:type="spellStart"/>
-      <w:r>
-        <w:rPr>
-          <w:i/>
-        </w:rPr>
-        <w:t>WiDi</w:t>
-      </w:r>
-      <w:proofErr w:type="spellEnd"/>
-      <w:r>
-        <w:rPr>
-          <w:i/>
-        </w:rPr>
-        <w:t xml:space="preserve"> – Wireless Display </w:t>
-      </w:r>
-      <w:proofErr w:type="spellStart"/>
-      <w:r>
-        <w:rPr>
-          <w:i/>
-        </w:rPr>
-        <w:t>Overview</w:t>
-      </w:r>
-      <w:proofErr w:type="spellEnd"/>
-      <w:r>
-        <w:rPr>
-          <w:i/>
-        </w:rPr>
-        <w:t xml:space="preserve">, </w:t>
-      </w:r>
-      <w:proofErr w:type="spellStart"/>
-      <w:r>
-        <w:rPr>
-          <w:i/>
-        </w:rPr>
-        <w:t>Specifications</w:t>
-      </w:r>
-      <w:proofErr w:type="spellEnd"/>
-      <w:r>
-        <w:rPr>
-          <w:i/>
-        </w:rPr>
-        <w:t xml:space="preserve">, </w:t>
-      </w:r>
-      <w:proofErr w:type="spellStart"/>
-      <w:r>
-        <w:rPr>
-          <w:i/>
-        </w:rPr>
-        <w:t>Testing</w:t>
-      </w:r>
-      <w:proofErr w:type="spellEnd"/>
-      <w:r>
-        <w:rPr>
-          <w:i/>
-        </w:rPr>
-        <w:t xml:space="preserve"> </w:t>
-      </w:r>
-      <w:proofErr w:type="spellStart"/>
-      <w:r>
-        <w:rPr>
-          <w:i/>
-        </w:rPr>
-        <w:t>and</w:t>
-      </w:r>
-      <w:proofErr w:type="spellEnd"/>
-      <w:r>
-        <w:rPr>
-          <w:i/>
-        </w:rPr>
-        <w:t xml:space="preserve"> Demos</w:t>
-      </w:r>
-      <w:r>
-        <w:t xml:space="preserve"> [Online]. Verfügbar auf http://​www.umpcportal.com​/​2014/​02/​widi-wireless-display-overview-specifications-testing-and-demos/​.</w:t>
+          <w:lang w:val="en-US"/>
+        </w:rPr>
+        <w:t xml:space="preserve"> – Wireless Display Overview, Specifications, Testing and Demos</w:t>
+      </w:r>
+      <w:r>
+        <w:rPr>
+          <w:lang w:val="en-US"/>
+        </w:rPr>
+        <w:t xml:space="preserve"> [Online]. </w:t>
+      </w:r>
+      <w:r>
+        <w:t>Verfügbar auf http://​www.umpcportal.com​/​2014/​02/​widi-wireless-display-overview-specifications-testing-and-demos/​.</w:t>
       </w:r>
     </w:p>
     <w:p>
@@ -5161,14 +6414,27 @@
     <w:r>
       <w:t>/</w:t>
     </w:r>
-    <w:fldSimple w:instr=" NUMPAGES  \* Arabic  \* MERGEFORMAT ">
-      <w:r>
-        <w:rPr>
-          <w:noProof/>
-        </w:rPr>
-        <w:t>13</w:t>
-      </w:r>
-    </w:fldSimple>
+    <w:r>
+      <w:fldChar w:fldCharType="begin"/>
+    </w:r>
+    <w:r>
+      <w:instrText xml:space="preserve"> NUMPAGES  \* Arabic  \* MERGEFORMAT </w:instrText>
+    </w:r>
+    <w:r>
+      <w:fldChar w:fldCharType="separate"/>
+    </w:r>
+    <w:r>
+      <w:rPr>
+        <w:noProof/>
+      </w:rPr>
+      <w:t>14</w:t>
+    </w:r>
+    <w:r>
+      <w:rPr>
+        <w:noProof/>
+      </w:rPr>
+      <w:fldChar w:fldCharType="end"/>
+    </w:r>
   </w:p>
 </w:ftr>
 </file>
@@ -5221,7 +6487,7 @@
       <w:rPr>
         <w:noProof/>
       </w:rPr>
-      <w:t>3</w:t>
+      <w:t>12</w:t>
     </w:r>
     <w:r>
       <w:fldChar w:fldCharType="end"/>
@@ -5229,14 +6495,27 @@
     <w:r>
       <w:t>/</w:t>
     </w:r>
-    <w:fldSimple w:instr=" NUMPAGES  \* Arabic  \* MERGEFORMAT ">
-      <w:r>
-        <w:rPr>
-          <w:noProof/>
-        </w:rPr>
-        <w:t>13</w:t>
-      </w:r>
-    </w:fldSimple>
+    <w:r>
+      <w:fldChar w:fldCharType="begin"/>
+    </w:r>
+    <w:r>
+      <w:instrText xml:space="preserve"> NUMPAGES  \* Arabic  \* MERGEFORMAT </w:instrText>
+    </w:r>
+    <w:r>
+      <w:fldChar w:fldCharType="separate"/>
+    </w:r>
+    <w:r>
+      <w:rPr>
+        <w:noProof/>
+      </w:rPr>
+      <w:t>14</w:t>
+    </w:r>
+    <w:r>
+      <w:rPr>
+        <w:noProof/>
+      </w:rPr>
+      <w:fldChar w:fldCharType="end"/>
+    </w:r>
   </w:p>
 </w:ftr>
 </file>
@@ -5309,14 +6588,27 @@
     <w:r>
       <w:tab/>
     </w:r>
-    <w:fldSimple w:instr=" STYLEREF  &quot;Überschrift 1&quot;  \* MERGEFORMAT ">
-      <w:r>
-        <w:rPr>
-          <w:noProof/>
-        </w:rPr>
-        <w:t>Fazit</w:t>
-      </w:r>
-    </w:fldSimple>
+    <w:r>
+      <w:fldChar w:fldCharType="begin"/>
+    </w:r>
+    <w:r>
+      <w:instrText xml:space="preserve"> STYLEREF  "Überschrift 1"  \* MERGEFORMAT </w:instrText>
+    </w:r>
+    <w:r>
+      <w:fldChar w:fldCharType="separate"/>
+    </w:r>
+    <w:r>
+      <w:rPr>
+        <w:noProof/>
+      </w:rPr>
+      <w:t>Chromecast, Firetv</w:t>
+    </w:r>
+    <w:r>
+      <w:rPr>
+        <w:noProof/>
+      </w:rPr>
+      <w:fldChar w:fldCharType="end"/>
+    </w:r>
   </w:p>
 </w:hdr>
 </file>
@@ -5423,6 +6715,178 @@
     </w:lvl>
   </w:abstractNum>
   <w:abstractNum w:abstractNumId="1" w15:restartNumberingAfterBreak="0">
+    <w:nsid w:val="14314F5A"/>
+    <w:multiLevelType w:val="multilevel"/>
+    <w:tmpl w:val="0407001F"/>
+    <w:lvl w:ilvl="0">
+      <w:start w:val="1"/>
+      <w:numFmt w:val="decimal"/>
+      <w:lvlText w:val="%1."/>
+      <w:lvlJc w:val="left"/>
+      <w:pPr>
+        <w:ind w:left="360" w:hanging="360"/>
+      </w:pPr>
+    </w:lvl>
+    <w:lvl w:ilvl="1">
+      <w:start w:val="1"/>
+      <w:numFmt w:val="decimal"/>
+      <w:lvlText w:val="%1.%2."/>
+      <w:lvlJc w:val="left"/>
+      <w:pPr>
+        <w:ind w:left="792" w:hanging="432"/>
+      </w:pPr>
+    </w:lvl>
+    <w:lvl w:ilvl="2">
+      <w:start w:val="1"/>
+      <w:numFmt w:val="decimal"/>
+      <w:lvlText w:val="%1.%2.%3."/>
+      <w:lvlJc w:val="left"/>
+      <w:pPr>
+        <w:ind w:left="1224" w:hanging="504"/>
+      </w:pPr>
+    </w:lvl>
+    <w:lvl w:ilvl="3">
+      <w:start w:val="1"/>
+      <w:numFmt w:val="decimal"/>
+      <w:lvlText w:val="%1.%2.%3.%4."/>
+      <w:lvlJc w:val="left"/>
+      <w:pPr>
+        <w:ind w:left="1728" w:hanging="648"/>
+      </w:pPr>
+    </w:lvl>
+    <w:lvl w:ilvl="4">
+      <w:start w:val="1"/>
+      <w:numFmt w:val="decimal"/>
+      <w:lvlText w:val="%1.%2.%3.%4.%5."/>
+      <w:lvlJc w:val="left"/>
+      <w:pPr>
+        <w:ind w:left="2232" w:hanging="792"/>
+      </w:pPr>
+    </w:lvl>
+    <w:lvl w:ilvl="5">
+      <w:start w:val="1"/>
+      <w:numFmt w:val="decimal"/>
+      <w:lvlText w:val="%1.%2.%3.%4.%5.%6."/>
+      <w:lvlJc w:val="left"/>
+      <w:pPr>
+        <w:ind w:left="2736" w:hanging="936"/>
+      </w:pPr>
+    </w:lvl>
+    <w:lvl w:ilvl="6">
+      <w:start w:val="1"/>
+      <w:numFmt w:val="decimal"/>
+      <w:lvlText w:val="%1.%2.%3.%4.%5.%6.%7."/>
+      <w:lvlJc w:val="left"/>
+      <w:pPr>
+        <w:ind w:left="3240" w:hanging="1080"/>
+      </w:pPr>
+    </w:lvl>
+    <w:lvl w:ilvl="7">
+      <w:start w:val="1"/>
+      <w:numFmt w:val="decimal"/>
+      <w:lvlText w:val="%1.%2.%3.%4.%5.%6.%7.%8."/>
+      <w:lvlJc w:val="left"/>
+      <w:pPr>
+        <w:ind w:left="3744" w:hanging="1224"/>
+      </w:pPr>
+    </w:lvl>
+    <w:lvl w:ilvl="8">
+      <w:start w:val="1"/>
+      <w:numFmt w:val="decimal"/>
+      <w:lvlText w:val="%1.%2.%3.%4.%5.%6.%7.%8.%9."/>
+      <w:lvlJc w:val="left"/>
+      <w:pPr>
+        <w:ind w:left="4320" w:hanging="1440"/>
+      </w:pPr>
+    </w:lvl>
+  </w:abstractNum>
+  <w:abstractNum w:abstractNumId="2" w15:restartNumberingAfterBreak="0">
+    <w:nsid w:val="147322B4"/>
+    <w:multiLevelType w:val="hybridMultilevel"/>
+    <w:tmpl w:val="F2540EC0"/>
+    <w:lvl w:ilvl="0" w:tplc="0407000F">
+      <w:start w:val="1"/>
+      <w:numFmt w:val="decimal"/>
+      <w:lvlText w:val="%1."/>
+      <w:lvlJc w:val="left"/>
+      <w:pPr>
+        <w:ind w:left="720" w:hanging="360"/>
+      </w:pPr>
+    </w:lvl>
+    <w:lvl w:ilvl="1" w:tplc="04070019" w:tentative="1">
+      <w:start w:val="1"/>
+      <w:numFmt w:val="lowerLetter"/>
+      <w:lvlText w:val="%2."/>
+      <w:lvlJc w:val="left"/>
+      <w:pPr>
+        <w:ind w:left="1440" w:hanging="360"/>
+      </w:pPr>
+    </w:lvl>
+    <w:lvl w:ilvl="2" w:tplc="0407001B" w:tentative="1">
+      <w:start w:val="1"/>
+      <w:numFmt w:val="lowerRoman"/>
+      <w:lvlText w:val="%3."/>
+      <w:lvlJc w:val="right"/>
+      <w:pPr>
+        <w:ind w:left="2160" w:hanging="180"/>
+      </w:pPr>
+    </w:lvl>
+    <w:lvl w:ilvl="3" w:tplc="0407000F" w:tentative="1">
+      <w:start w:val="1"/>
+      <w:numFmt w:val="decimal"/>
+      <w:lvlText w:val="%4."/>
+      <w:lvlJc w:val="left"/>
+      <w:pPr>
+        <w:ind w:left="2880" w:hanging="360"/>
+      </w:pPr>
+    </w:lvl>
+    <w:lvl w:ilvl="4" w:tplc="04070019" w:tentative="1">
+      <w:start w:val="1"/>
+      <w:numFmt w:val="lowerLetter"/>
+      <w:lvlText w:val="%5."/>
+      <w:lvlJc w:val="left"/>
+      <w:pPr>
+        <w:ind w:left="3600" w:hanging="360"/>
+      </w:pPr>
+    </w:lvl>
+    <w:lvl w:ilvl="5" w:tplc="0407001B" w:tentative="1">
+      <w:start w:val="1"/>
+      <w:numFmt w:val="lowerRoman"/>
+      <w:lvlText w:val="%6."/>
+      <w:lvlJc w:val="right"/>
+      <w:pPr>
+        <w:ind w:left="4320" w:hanging="180"/>
+      </w:pPr>
+    </w:lvl>
+    <w:lvl w:ilvl="6" w:tplc="0407000F" w:tentative="1">
+      <w:start w:val="1"/>
+      <w:numFmt w:val="decimal"/>
+      <w:lvlText w:val="%7."/>
+      <w:lvlJc w:val="left"/>
+      <w:pPr>
+        <w:ind w:left="5040" w:hanging="360"/>
+      </w:pPr>
+    </w:lvl>
+    <w:lvl w:ilvl="7" w:tplc="04070019" w:tentative="1">
+      <w:start w:val="1"/>
+      <w:numFmt w:val="lowerLetter"/>
+      <w:lvlText w:val="%8."/>
+      <w:lvlJc w:val="left"/>
+      <w:pPr>
+        <w:ind w:left="5760" w:hanging="360"/>
+      </w:pPr>
+    </w:lvl>
+    <w:lvl w:ilvl="8" w:tplc="0407001B" w:tentative="1">
+      <w:start w:val="1"/>
+      <w:numFmt w:val="lowerRoman"/>
+      <w:lvlText w:val="%9."/>
+      <w:lvlJc w:val="right"/>
+      <w:pPr>
+        <w:ind w:left="6480" w:hanging="180"/>
+      </w:pPr>
+    </w:lvl>
+  </w:abstractNum>
+  <w:abstractNum w:abstractNumId="3" w15:restartNumberingAfterBreak="0">
     <w:nsid w:val="2A041B4F"/>
     <w:multiLevelType w:val="multilevel"/>
     <w:tmpl w:val="0407001F"/>
@@ -5508,7 +6972,7 @@
       </w:pPr>
     </w:lvl>
   </w:abstractNum>
-  <w:abstractNum w:abstractNumId="2" w15:restartNumberingAfterBreak="0">
+  <w:abstractNum w:abstractNumId="4" w15:restartNumberingAfterBreak="0">
     <w:nsid w:val="3C2359DB"/>
     <w:multiLevelType w:val="multilevel"/>
     <w:tmpl w:val="0407001F"/>
@@ -5594,7 +7058,7 @@
       </w:pPr>
     </w:lvl>
   </w:abstractNum>
-  <w:abstractNum w:abstractNumId="3" w15:restartNumberingAfterBreak="0">
+  <w:abstractNum w:abstractNumId="5" w15:restartNumberingAfterBreak="0">
     <w:nsid w:val="46F443F3"/>
     <w:multiLevelType w:val="multilevel"/>
     <w:tmpl w:val="0407001F"/>
@@ -5680,7 +7144,7 @@
       </w:pPr>
     </w:lvl>
   </w:abstractNum>
-  <w:abstractNum w:abstractNumId="4" w15:restartNumberingAfterBreak="0">
+  <w:abstractNum w:abstractNumId="6" w15:restartNumberingAfterBreak="0">
     <w:nsid w:val="58FD3075"/>
     <w:multiLevelType w:val="multilevel"/>
     <w:tmpl w:val="0407001F"/>
@@ -5766,7 +7230,7 @@
       </w:pPr>
     </w:lvl>
   </w:abstractNum>
-  <w:abstractNum w:abstractNumId="5" w15:restartNumberingAfterBreak="0">
+  <w:abstractNum w:abstractNumId="7" w15:restartNumberingAfterBreak="0">
     <w:nsid w:val="649914E1"/>
     <w:multiLevelType w:val="multilevel"/>
     <w:tmpl w:val="0407001F"/>
@@ -5852,23 +7316,118 @@
       </w:pPr>
     </w:lvl>
   </w:abstractNum>
+  <w:abstractNum w:abstractNumId="8" w15:restartNumberingAfterBreak="0">
+    <w:nsid w:val="72DB0629"/>
+    <w:multiLevelType w:val="multilevel"/>
+    <w:tmpl w:val="0407001F"/>
+    <w:lvl w:ilvl="0">
+      <w:start w:val="1"/>
+      <w:numFmt w:val="decimal"/>
+      <w:lvlText w:val="%1."/>
+      <w:lvlJc w:val="left"/>
+      <w:pPr>
+        <w:ind w:left="360" w:hanging="360"/>
+      </w:pPr>
+    </w:lvl>
+    <w:lvl w:ilvl="1">
+      <w:start w:val="1"/>
+      <w:numFmt w:val="decimal"/>
+      <w:lvlText w:val="%1.%2."/>
+      <w:lvlJc w:val="left"/>
+      <w:pPr>
+        <w:ind w:left="792" w:hanging="432"/>
+      </w:pPr>
+    </w:lvl>
+    <w:lvl w:ilvl="2">
+      <w:start w:val="1"/>
+      <w:numFmt w:val="decimal"/>
+      <w:lvlText w:val="%1.%2.%3."/>
+      <w:lvlJc w:val="left"/>
+      <w:pPr>
+        <w:ind w:left="1224" w:hanging="504"/>
+      </w:pPr>
+    </w:lvl>
+    <w:lvl w:ilvl="3">
+      <w:start w:val="1"/>
+      <w:numFmt w:val="decimal"/>
+      <w:lvlText w:val="%1.%2.%3.%4."/>
+      <w:lvlJc w:val="left"/>
+      <w:pPr>
+        <w:ind w:left="1728" w:hanging="648"/>
+      </w:pPr>
+    </w:lvl>
+    <w:lvl w:ilvl="4">
+      <w:start w:val="1"/>
+      <w:numFmt w:val="decimal"/>
+      <w:lvlText w:val="%1.%2.%3.%4.%5."/>
+      <w:lvlJc w:val="left"/>
+      <w:pPr>
+        <w:ind w:left="2232" w:hanging="792"/>
+      </w:pPr>
+    </w:lvl>
+    <w:lvl w:ilvl="5">
+      <w:start w:val="1"/>
+      <w:numFmt w:val="decimal"/>
+      <w:lvlText w:val="%1.%2.%3.%4.%5.%6."/>
+      <w:lvlJc w:val="left"/>
+      <w:pPr>
+        <w:ind w:left="2736" w:hanging="936"/>
+      </w:pPr>
+    </w:lvl>
+    <w:lvl w:ilvl="6">
+      <w:start w:val="1"/>
+      <w:numFmt w:val="decimal"/>
+      <w:lvlText w:val="%1.%2.%3.%4.%5.%6.%7."/>
+      <w:lvlJc w:val="left"/>
+      <w:pPr>
+        <w:ind w:left="3240" w:hanging="1080"/>
+      </w:pPr>
+    </w:lvl>
+    <w:lvl w:ilvl="7">
+      <w:start w:val="1"/>
+      <w:numFmt w:val="decimal"/>
+      <w:lvlText w:val="%1.%2.%3.%4.%5.%6.%7.%8."/>
+      <w:lvlJc w:val="left"/>
+      <w:pPr>
+        <w:ind w:left="3744" w:hanging="1224"/>
+      </w:pPr>
+    </w:lvl>
+    <w:lvl w:ilvl="8">
+      <w:start w:val="1"/>
+      <w:numFmt w:val="decimal"/>
+      <w:lvlText w:val="%1.%2.%3.%4.%5.%6.%7.%8.%9."/>
+      <w:lvlJc w:val="left"/>
+      <w:pPr>
+        <w:ind w:left="4320" w:hanging="1440"/>
+      </w:pPr>
+    </w:lvl>
+  </w:abstractNum>
   <w:num w:numId="1">
     <w:abstractNumId w:val="0"/>
   </w:num>
   <w:num w:numId="2">
+    <w:abstractNumId w:val="7"/>
+  </w:num>
+  <w:num w:numId="3">
+    <w:abstractNumId w:val="3"/>
+  </w:num>
+  <w:num w:numId="4">
+    <w:abstractNumId w:val="6"/>
+  </w:num>
+  <w:num w:numId="5">
+    <w:abstractNumId w:val="4"/>
+  </w:num>
+  <w:num w:numId="6">
     <w:abstractNumId w:val="5"/>
   </w:num>
-  <w:num w:numId="3">
-    <w:abstractNumId w:val="1"/>
+  <w:num w:numId="7">
+    <w:abstractNumId w:val="8"/>
   </w:num>
-  <w:num w:numId="4">
-    <w:abstractNumId w:val="4"/>
-  </w:num>
-  <w:num w:numId="5">
+  <w:num w:numId="8">
     <w:abstractNumId w:val="2"/>
   </w:num>
-  <w:num w:numId="6">
-    <w:abstractNumId w:val="3"/>
+  <w:num w:numId="9">
+    <w:abstractNumId w:val="1"/>
   </w:num>
 </w:numbering>
 </file>
@@ -6556,6 +8115,25 @@
       <w:vertAlign w:val="superscript"/>
     </w:rPr>
   </w:style>
+  <w:style w:type="paragraph" w:styleId="Beschriftung">
+    <w:name w:val="caption"/>
+    <w:basedOn w:val="Standard"/>
+    <w:next w:val="Standard"/>
+    <w:uiPriority w:val="35"/>
+    <w:unhideWhenUsed/>
+    <w:qFormat/>
+    <w:rsid w:val="00623D59"/>
+    <w:pPr>
+      <w:spacing w:after="200" w:line="240" w:lineRule="auto"/>
+    </w:pPr>
+    <w:rPr>
+      <w:i/>
+      <w:iCs/>
+      <w:color w:val="44546A" w:themeColor="text2"/>
+      <w:sz w:val="18"/>
+      <w:szCs w:val="18"/>
+    </w:rPr>
+  </w:style>
 </w:styles>
 </file>
 
@@ -6746,6 +8324,7 @@
     <w:rsid w:val="007E1ECF"/>
     <w:rsid w:val="00B20885"/>
     <w:rsid w:val="00D15610"/>
+    <w:rsid w:val="00D83055"/>
     <w:rsid w:val="00F26097"/>
   </w:rsids>
   <m:mathPr>
@@ -7486,7 +9065,7 @@
 </file>
 
 <file path=customXml/itemProps1.xml><?xml version="1.0" encoding="utf-8"?>
-<ds:datastoreItem xmlns:ds="http://schemas.openxmlformats.org/officeDocument/2006/customXml" ds:itemID="{B2C2D1D8-0931-4361-9CA3-A803FA0AF0A9}">
+<ds:datastoreItem xmlns:ds="http://schemas.openxmlformats.org/officeDocument/2006/customXml" ds:itemID="{9768AF29-23FB-49E3-BDF9-192387904F47}">
   <ds:schemaRefs>
     <ds:schemaRef ds:uri="http://schemas.openxmlformats.org/officeDocument/2006/bibliography"/>
   </ds:schemaRefs>

</xml_diff>